<commit_message>
No big changes,just small changes
</commit_message>
<xml_diff>
--- a/Ops Manual-Team Bytes.docx
+++ b/Ops Manual-Team Bytes.docx
@@ -11,44 +11,32 @@
           <w:szCs w:val="96"/>
         </w:rPr>
       </w:pPr>
-      <w:proofErr w:type="spellStart"/>
       <w:r>
         <w:rPr>
           <w:rFonts w:ascii="Helvetica" w:hAnsi="Helvetica"/>
           <w:sz w:val="96"/>
           <w:szCs w:val="96"/>
         </w:rPr>
-        <w:t>Proiect</w:t>
-      </w:r>
-      <w:proofErr w:type="spellEnd"/>
-      <w:r>
+        <w:t>Proiect IBM Summer School</w:t>
+      </w:r>
+    </w:p>
+    <w:p>
+      <w:pPr>
+        <w:jc w:val="center"/>
         <w:rPr>
           <w:rFonts w:ascii="Helvetica" w:hAnsi="Helvetica"/>
           <w:sz w:val="96"/>
           <w:szCs w:val="96"/>
         </w:rPr>
-        <w:t xml:space="preserve"> IBM Summer School</w:t>
-      </w:r>
-    </w:p>
-    <w:p>
-      <w:pPr>
-        <w:jc w:val="center"/>
+      </w:pPr>
+      <w:r>
         <w:rPr>
           <w:rFonts w:ascii="Helvetica" w:hAnsi="Helvetica"/>
           <w:sz w:val="96"/>
           <w:szCs w:val="96"/>
         </w:rPr>
-      </w:pPr>
-      <w:proofErr w:type="spellStart"/>
-      <w:r>
-        <w:rPr>
-          <w:rFonts w:ascii="Helvetica" w:hAnsi="Helvetica"/>
-          <w:sz w:val="96"/>
-          <w:szCs w:val="96"/>
-        </w:rPr>
         <w:t>WebDev</w:t>
       </w:r>
-      <w:proofErr w:type="spellEnd"/>
     </w:p>
     <w:p>
       <w:pPr>
@@ -352,7 +340,6 @@
                 <w:lang w:val="ro-RO"/>
               </w:rPr>
             </w:pPr>
-            <w:proofErr w:type="spellStart"/>
             <w:r>
               <w:rPr>
                 <w:rFonts w:ascii="Helvetica" w:hAnsi="Helvetica"/>
@@ -361,7 +348,6 @@
               </w:rPr>
               <w:t>Bobeic</w:t>
             </w:r>
-            <w:proofErr w:type="spellEnd"/>
             <w:r>
               <w:rPr>
                 <w:rFonts w:ascii="Helvetica" w:hAnsi="Helvetica"/>
@@ -523,52 +509,24 @@
           <w:sz w:val="28"/>
           <w:szCs w:val="28"/>
         </w:rPr>
-        <w:t xml:space="preserve">DEV: </w:t>
-      </w:r>
-      <w:proofErr w:type="spellStart"/>
-      <w:r>
-        <w:rPr>
-          <w:rFonts w:ascii="Helvetica" w:hAnsi="Helvetica"/>
-          <w:sz w:val="28"/>
-          <w:szCs w:val="28"/>
-        </w:rPr>
-        <w:t>Bobeică</w:t>
-      </w:r>
-      <w:proofErr w:type="spellEnd"/>
-      <w:r>
-        <w:rPr>
-          <w:rFonts w:ascii="Helvetica" w:hAnsi="Helvetica"/>
-          <w:sz w:val="28"/>
-          <w:szCs w:val="28"/>
-        </w:rPr>
-        <w:t xml:space="preserve"> Teodor</w:t>
-      </w:r>
-    </w:p>
-    <w:p>
-      <w:pPr>
-        <w:rPr>
-          <w:rFonts w:ascii="Helvetica" w:hAnsi="Helvetica"/>
-          <w:sz w:val="28"/>
-          <w:szCs w:val="28"/>
-        </w:rPr>
-      </w:pPr>
-      <w:proofErr w:type="spellStart"/>
-      <w:r>
-        <w:rPr>
-          <w:rFonts w:ascii="Helvetica" w:hAnsi="Helvetica"/>
-          <w:sz w:val="28"/>
-          <w:szCs w:val="28"/>
-        </w:rPr>
-        <w:t>Bobeică</w:t>
-      </w:r>
-      <w:proofErr w:type="spellEnd"/>
-      <w:r>
-        <w:rPr>
-          <w:rFonts w:ascii="Helvetica" w:hAnsi="Helvetica"/>
-          <w:sz w:val="28"/>
-          <w:szCs w:val="28"/>
-        </w:rPr>
-        <w:t xml:space="preserve"> Teodor is another DEV chosen for his strong programming skills and attention to detail. Teodor excels in developing robust code and is known for his innovative solutions to complex problems. His ability to work closely with Alexandru ensures that the development process is smooth and that any challenges are promptly addressed. Teodor’s contribution to the project is critical in maintaining high standards of code quality and functionality.</w:t>
+        <w:t>DEV: Bobeică Teodor</w:t>
+      </w:r>
+    </w:p>
+    <w:p>
+      <w:pPr>
+        <w:rPr>
+          <w:rFonts w:ascii="Helvetica" w:hAnsi="Helvetica"/>
+          <w:sz w:val="28"/>
+          <w:szCs w:val="28"/>
+        </w:rPr>
+      </w:pPr>
+      <w:r>
+        <w:rPr>
+          <w:rFonts w:ascii="Helvetica" w:hAnsi="Helvetica"/>
+          <w:sz w:val="28"/>
+          <w:szCs w:val="28"/>
+        </w:rPr>
+        <w:t>Bobeică Teodor is another DEV chosen for his strong programming skills and attention to detail. Teodor excels in developing robust code and is known for his innovative solutions to complex problems. His ability to work closely with Alexandru ensures that the development process is smooth and that any challenges are promptly addressed. Teodor’s contribution to the project is critical in maintaining high standards of code quality and functionality.</w:t>
       </w:r>
     </w:p>
     <w:p>
@@ -940,40 +898,21 @@
               </w:rPr>
               <w:t xml:space="preserve">Implementation for </w:t>
             </w:r>
-            <w:proofErr w:type="spellStart"/>
-            <w:r>
-              <w:rPr>
-                <w:rFonts w:ascii="Helvetica" w:hAnsi="Helvetica"/>
-                <w:sz w:val="28"/>
-                <w:szCs w:val="28"/>
-              </w:rPr>
-              <w:t>MapBase</w:t>
-            </w:r>
-            <w:proofErr w:type="spellEnd"/>
-            <w:r>
-              <w:rPr>
-                <w:rFonts w:ascii="Helvetica" w:hAnsi="Helvetica"/>
-                <w:sz w:val="28"/>
-                <w:szCs w:val="28"/>
-              </w:rPr>
-              <w:t xml:space="preserve"> based </w:t>
-            </w:r>
-            <w:r>
-              <w:rPr>
-                <w:rFonts w:ascii="Helvetica" w:hAnsi="Helvetica"/>
-                <w:sz w:val="28"/>
-                <w:szCs w:val="28"/>
-              </w:rPr>
-              <w:t xml:space="preserve">in a 10x10 table with the implementation of </w:t>
-            </w:r>
-            <w:proofErr w:type="spellStart"/>
-            <w:r>
-              <w:rPr>
-                <w:rFonts w:ascii="Helvetica" w:hAnsi="Helvetica"/>
-                <w:sz w:val="28"/>
-                <w:szCs w:val="28"/>
-              </w:rPr>
-              <w:t>PlayerControll</w:t>
+            <w:r>
+              <w:rPr>
+                <w:rFonts w:ascii="Helvetica" w:hAnsi="Helvetica"/>
+                <w:sz w:val="28"/>
+                <w:szCs w:val="28"/>
+              </w:rPr>
+              <w:t xml:space="preserve">MapBase based </w:t>
+            </w:r>
+            <w:r>
+              <w:rPr>
+                <w:rFonts w:ascii="Helvetica" w:hAnsi="Helvetica"/>
+                <w:sz w:val="28"/>
+                <w:szCs w:val="28"/>
+              </w:rPr>
+              <w:t>in a 10x10 table with the implementation of PlayerControll</w:t>
             </w:r>
             <w:r>
               <w:rPr>
@@ -983,7 +922,6 @@
               </w:rPr>
               <w:t>er</w:t>
             </w:r>
-            <w:proofErr w:type="spellEnd"/>
             <w:r>
               <w:rPr>
                 <w:rFonts w:ascii="Helvetica" w:hAnsi="Helvetica"/>
@@ -998,43 +936,7 @@
                 <w:sz w:val="28"/>
                 <w:szCs w:val="28"/>
               </w:rPr>
-              <w:t xml:space="preserve"> built in .</w:t>
-            </w:r>
-            <w:proofErr w:type="spellStart"/>
-            <w:r>
-              <w:rPr>
-                <w:rFonts w:ascii="Helvetica" w:hAnsi="Helvetica"/>
-                <w:sz w:val="28"/>
-                <w:szCs w:val="28"/>
-              </w:rPr>
-              <w:t>js</w:t>
-            </w:r>
-            <w:proofErr w:type="spellEnd"/>
-            <w:r>
-              <w:rPr>
-                <w:rFonts w:ascii="Helvetica" w:hAnsi="Helvetica"/>
-                <w:sz w:val="28"/>
-                <w:szCs w:val="28"/>
-              </w:rPr>
-              <w:t xml:space="preserve"> and .</w:t>
-            </w:r>
-            <w:proofErr w:type="spellStart"/>
-            <w:r>
-              <w:rPr>
-                <w:rFonts w:ascii="Helvetica" w:hAnsi="Helvetica"/>
-                <w:sz w:val="28"/>
-                <w:szCs w:val="28"/>
-              </w:rPr>
-              <w:t>css</w:t>
-            </w:r>
-            <w:proofErr w:type="spellEnd"/>
-            <w:r>
-              <w:rPr>
-                <w:rFonts w:ascii="Helvetica" w:hAnsi="Helvetica"/>
-                <w:sz w:val="28"/>
-                <w:szCs w:val="28"/>
-              </w:rPr>
-              <w:t xml:space="preserve"> file</w:t>
+              <w:t xml:space="preserve"> built in .js and .css file</w:t>
             </w:r>
             <w:r>
               <w:rPr>
@@ -1088,7 +990,6 @@
                 <w:lang w:val="ro-RO"/>
               </w:rPr>
             </w:pPr>
-            <w:proofErr w:type="spellStart"/>
             <w:r>
               <w:rPr>
                 <w:rFonts w:ascii="Helvetica" w:hAnsi="Helvetica"/>
@@ -1097,7 +998,6 @@
               </w:rPr>
               <w:t>Bobeic</w:t>
             </w:r>
-            <w:proofErr w:type="spellEnd"/>
             <w:r>
               <w:rPr>
                 <w:rFonts w:ascii="Helvetica" w:hAnsi="Helvetica"/>
@@ -1207,25 +1107,7 @@
                 <w:sz w:val="28"/>
                 <w:szCs w:val="28"/>
               </w:rPr>
-              <w:t xml:space="preserve">Added animations to the text and the moving cube so that it looks more like </w:t>
-            </w:r>
-            <w:proofErr w:type="gramStart"/>
-            <w:r>
-              <w:rPr>
-                <w:rFonts w:ascii="Helvetica" w:hAnsi="Helvetica"/>
-                <w:sz w:val="28"/>
-                <w:szCs w:val="28"/>
-              </w:rPr>
-              <w:t>an</w:t>
-            </w:r>
-            <w:proofErr w:type="gramEnd"/>
-            <w:r>
-              <w:rPr>
-                <w:rFonts w:ascii="Helvetica" w:hAnsi="Helvetica"/>
-                <w:sz w:val="28"/>
-                <w:szCs w:val="28"/>
-              </w:rPr>
-              <w:t xml:space="preserve"> vintage arcade game.</w:t>
+              <w:t>Added animations to the text and the moving cube so that it looks more like an vintage arcade game.</w:t>
             </w:r>
           </w:p>
           <w:p>
@@ -1364,25 +1246,7 @@
                 <w:sz w:val="28"/>
                 <w:szCs w:val="28"/>
               </w:rPr>
-              <w:t xml:space="preserve">Set an upper and lower bound for how much the player X and Y coordinates can </w:t>
-            </w:r>
-            <w:proofErr w:type="gramStart"/>
-            <w:r>
-              <w:rPr>
-                <w:rFonts w:ascii="Helvetica" w:hAnsi="Helvetica"/>
-                <w:sz w:val="28"/>
-                <w:szCs w:val="28"/>
-              </w:rPr>
-              <w:t>change(</w:t>
-            </w:r>
-            <w:proofErr w:type="gramEnd"/>
-            <w:r>
-              <w:rPr>
-                <w:rFonts w:ascii="Helvetica" w:hAnsi="Helvetica"/>
-                <w:sz w:val="28"/>
-                <w:szCs w:val="28"/>
-              </w:rPr>
-              <w:t>never less than 0, never more than 9</w:t>
+              <w:t>Set an upper and lower bound for how much the player X and Y coordinates can change(never less than 0, never more than 9</w:t>
             </w:r>
             <w:r>
               <w:rPr>
@@ -1796,7 +1660,6 @@
                 <w:szCs w:val="28"/>
               </w:rPr>
             </w:pPr>
-            <w:proofErr w:type="spellStart"/>
             <w:r>
               <w:rPr>
                 <w:rFonts w:ascii="Helvetica" w:hAnsi="Helvetica"/>
@@ -1805,7 +1668,6 @@
               </w:rPr>
               <w:t>Bobeic</w:t>
             </w:r>
-            <w:proofErr w:type="spellEnd"/>
             <w:r>
               <w:rPr>
                 <w:rFonts w:ascii="Helvetica" w:hAnsi="Helvetica"/>
@@ -1864,25 +1726,7 @@
                 <w:sz w:val="28"/>
                 <w:szCs w:val="28"/>
               </w:rPr>
-              <w:t xml:space="preserve">Added a new font </w:t>
-            </w:r>
-            <w:proofErr w:type="gramStart"/>
-            <w:r>
-              <w:rPr>
-                <w:rFonts w:ascii="Helvetica" w:hAnsi="Helvetica"/>
-                <w:sz w:val="28"/>
-                <w:szCs w:val="28"/>
-              </w:rPr>
-              <w:t>in order to</w:t>
-            </w:r>
-            <w:proofErr w:type="gramEnd"/>
-            <w:r>
-              <w:rPr>
-                <w:rFonts w:ascii="Helvetica" w:hAnsi="Helvetica"/>
-                <w:sz w:val="28"/>
-                <w:szCs w:val="28"/>
-              </w:rPr>
-              <w:t xml:space="preserve"> improve the design of the website.</w:t>
+              <w:t>Added a new font in order to improve the design of the website.</w:t>
             </w:r>
           </w:p>
           <w:p>
@@ -1933,25 +1777,7 @@
                 <w:sz w:val="28"/>
                 <w:szCs w:val="28"/>
               </w:rPr>
-              <w:t xml:space="preserve">Added animations to the text and the moving cube so that it looks more like </w:t>
-            </w:r>
-            <w:proofErr w:type="gramStart"/>
-            <w:r>
-              <w:rPr>
-                <w:rFonts w:ascii="Helvetica" w:hAnsi="Helvetica"/>
-                <w:sz w:val="28"/>
-                <w:szCs w:val="28"/>
-              </w:rPr>
-              <w:t>an</w:t>
-            </w:r>
-            <w:proofErr w:type="gramEnd"/>
-            <w:r>
-              <w:rPr>
-                <w:rFonts w:ascii="Helvetica" w:hAnsi="Helvetica"/>
-                <w:sz w:val="28"/>
-                <w:szCs w:val="28"/>
-              </w:rPr>
-              <w:t xml:space="preserve"> vintage arcade game.</w:t>
+              <w:t>Added animations to the text and the moving cube so that it looks more like an vintage arcade game.</w:t>
             </w:r>
           </w:p>
           <w:p>
@@ -1979,27 +1805,7 @@
                 <w:szCs w:val="28"/>
                 <w:lang w:val="en"/>
               </w:rPr>
-              <w:t xml:space="preserve">, </w:t>
-            </w:r>
-            <w:proofErr w:type="gramStart"/>
-            <w:r>
-              <w:rPr>
-                <w:rFonts w:ascii="Helvetica" w:hAnsi="Helvetica"/>
-                <w:sz w:val="28"/>
-                <w:szCs w:val="28"/>
-                <w:lang w:val="en"/>
-              </w:rPr>
-              <w:t>and also</w:t>
-            </w:r>
-            <w:proofErr w:type="gramEnd"/>
-            <w:r>
-              <w:rPr>
-                <w:rFonts w:ascii="Helvetica" w:hAnsi="Helvetica"/>
-                <w:sz w:val="28"/>
-                <w:szCs w:val="28"/>
-                <w:lang w:val="en"/>
-              </w:rPr>
-              <w:t xml:space="preserve"> revised it.</w:t>
+              <w:t>, and also revised it.</w:t>
             </w:r>
           </w:p>
           <w:p>
@@ -2182,25 +1988,7 @@
           <w:sz w:val="28"/>
           <w:szCs w:val="28"/>
         </w:rPr>
-        <w:t xml:space="preserve">Implementation of </w:t>
-      </w:r>
-      <w:proofErr w:type="spellStart"/>
-      <w:r>
-        <w:rPr>
-          <w:rFonts w:ascii="Helvetica" w:hAnsi="Helvetica"/>
-          <w:sz w:val="28"/>
-          <w:szCs w:val="28"/>
-        </w:rPr>
-        <w:t>MapBase</w:t>
-      </w:r>
-      <w:proofErr w:type="spellEnd"/>
-      <w:r>
-        <w:rPr>
-          <w:rFonts w:ascii="Helvetica" w:hAnsi="Helvetica"/>
-          <w:sz w:val="28"/>
-          <w:szCs w:val="28"/>
-        </w:rPr>
-        <w:t xml:space="preserve"> Component</w:t>
+        <w:t>Implementation of MapBase Component</w:t>
       </w:r>
     </w:p>
     <w:p>
@@ -2218,25 +2006,7 @@
           <w:sz w:val="28"/>
           <w:szCs w:val="28"/>
         </w:rPr>
-        <w:t xml:space="preserve">Author: </w:t>
-      </w:r>
-      <w:proofErr w:type="spellStart"/>
-      <w:r>
-        <w:rPr>
-          <w:rFonts w:ascii="Helvetica" w:hAnsi="Helvetica"/>
-          <w:sz w:val="28"/>
-          <w:szCs w:val="28"/>
-        </w:rPr>
-        <w:t>Bobeică</w:t>
-      </w:r>
-      <w:proofErr w:type="spellEnd"/>
-      <w:r>
-        <w:rPr>
-          <w:rFonts w:ascii="Helvetica" w:hAnsi="Helvetica"/>
-          <w:sz w:val="28"/>
-          <w:szCs w:val="28"/>
-        </w:rPr>
-        <w:t xml:space="preserve"> Teodor</w:t>
+        <w:t>Author: Bobeică Teodor</w:t>
       </w:r>
     </w:p>
     <w:p>
@@ -2254,25 +2024,7 @@
           <w:sz w:val="28"/>
           <w:szCs w:val="28"/>
         </w:rPr>
-        <w:t xml:space="preserve">We began by introducing a new component named </w:t>
-      </w:r>
-      <w:proofErr w:type="spellStart"/>
-      <w:r>
-        <w:rPr>
-          <w:rFonts w:ascii="Helvetica" w:hAnsi="Helvetica"/>
-          <w:sz w:val="28"/>
-          <w:szCs w:val="28"/>
-        </w:rPr>
-        <w:t>MapBase</w:t>
-      </w:r>
-      <w:proofErr w:type="spellEnd"/>
-      <w:r>
-        <w:rPr>
-          <w:rFonts w:ascii="Helvetica" w:hAnsi="Helvetica"/>
-          <w:sz w:val="28"/>
-          <w:szCs w:val="28"/>
-        </w:rPr>
-        <w:t>, which features a 10x10 table where each cell maintains equal width and height, ensuring they are perfect squares. This component replaces the previously used spinning React element. In this implementation, the middle cell of the table is initially highlighted in red. The component was built using both JavaScript and CSS files to ensure that the structure and styling were well-defined. This foundational change was crucial as it set the stage for further interactive elements in our project.</w:t>
+        <w:t>We began by introducing a new component named MapBase, which features a 10x10 table where each cell maintains equal width and height, ensuring they are perfect squares. This component replaces the previously used spinning React element. In this implementation, the middle cell of the table is initially highlighted in red. The component was built using both JavaScript and CSS files to ensure that the structure and styling were well-defined. This foundational change was crucial as it set the stage for further interactive elements in our project.</w:t>
       </w:r>
     </w:p>
     <w:p>
@@ -2336,25 +2088,7 @@
           <w:sz w:val="28"/>
           <w:szCs w:val="28"/>
         </w:rPr>
-        <w:t xml:space="preserve">The functionality of the </w:t>
-      </w:r>
-      <w:proofErr w:type="spellStart"/>
-      <w:r>
-        <w:rPr>
-          <w:rFonts w:ascii="Helvetica" w:hAnsi="Helvetica"/>
-          <w:sz w:val="28"/>
-          <w:szCs w:val="28"/>
-        </w:rPr>
-        <w:t>MapBase</w:t>
-      </w:r>
-      <w:proofErr w:type="spellEnd"/>
-      <w:r>
-        <w:rPr>
-          <w:rFonts w:ascii="Helvetica" w:hAnsi="Helvetica"/>
-          <w:sz w:val="28"/>
-          <w:szCs w:val="28"/>
-        </w:rPr>
-        <w:t xml:space="preserve"> component was extended to include player controller actions, allowing the red cell to be moved around the table based on user inputs. This dynamic interaction was complemented by setting strict upper and lower bounds for the player's coordinates, ensuring they stay within the grid's limits (from 0 to 9). This implementation required careful handling of state changes and event listeners in React to maintain a smooth and responsive control system. Despite the complexity, this feature was successfully integrated, providing a foundational interactive element for future enhancements.</w:t>
+        <w:t>The functionality of the MapBase component was extended to include player controller actions, allowing the red cell to be moved around the table based on user inputs. This dynamic interaction was complemented by setting strict upper and lower bounds for the player's coordinates, ensuring they stay within the grid's limits (from 0 to 9). This implementation required careful handling of state changes and event listeners in React to maintain a smooth and responsive control system. Despite the complexity, this feature was successfully integrated, providing a foundational interactive element for future enhancements.</w:t>
       </w:r>
     </w:p>
     <w:p>
@@ -2491,25 +2225,7 @@
           <w:sz w:val="28"/>
           <w:szCs w:val="28"/>
         </w:rPr>
-        <w:t xml:space="preserve">Here is a screenshot showcasing the current state of the project, highlighting the </w:t>
-      </w:r>
-      <w:proofErr w:type="spellStart"/>
-      <w:r>
-        <w:rPr>
-          <w:rFonts w:ascii="Helvetica" w:hAnsi="Helvetica"/>
-          <w:sz w:val="28"/>
-          <w:szCs w:val="28"/>
-        </w:rPr>
-        <w:t>MapBase</w:t>
-      </w:r>
-      <w:proofErr w:type="spellEnd"/>
-      <w:r>
-        <w:rPr>
-          <w:rFonts w:ascii="Helvetica" w:hAnsi="Helvetica"/>
-          <w:sz w:val="28"/>
-          <w:szCs w:val="28"/>
-        </w:rPr>
-        <w:t xml:space="preserve"> component with the movable red cell in the middle of the grid:</w:t>
+        <w:t>Here is a screenshot showcasing the current state of the project, highlighting the MapBase component with the movable red cell in the middle of the grid:</w:t>
       </w:r>
     </w:p>
     <w:p>
@@ -2701,35 +2417,7 @@
           <w:sz w:val="28"/>
           <w:szCs w:val="28"/>
         </w:rPr>
-        <w:t xml:space="preserve">In addition, we added the green square that represents the NPC which moves randomly on the X and Y axis every second through the </w:t>
-      </w:r>
-      <w:proofErr w:type="spellStart"/>
-      <w:proofErr w:type="gramStart"/>
-      <w:r>
-        <w:rPr>
-          <w:rFonts w:ascii="Helvetica" w:hAnsi="Helvetica"/>
-          <w:sz w:val="28"/>
-          <w:szCs w:val="28"/>
-        </w:rPr>
-        <w:t>moveNPC</w:t>
-      </w:r>
-      <w:proofErr w:type="spellEnd"/>
-      <w:r>
-        <w:rPr>
-          <w:rFonts w:ascii="Helvetica" w:hAnsi="Helvetica"/>
-          <w:sz w:val="28"/>
-          <w:szCs w:val="28"/>
-        </w:rPr>
-        <w:t>(</w:t>
-      </w:r>
-      <w:proofErr w:type="gramEnd"/>
-      <w:r>
-        <w:rPr>
-          <w:rFonts w:ascii="Helvetica" w:hAnsi="Helvetica"/>
-          <w:sz w:val="28"/>
-          <w:szCs w:val="28"/>
-        </w:rPr>
-        <w:t>) function.</w:t>
+        <w:t>In addition, we added the green square that represents the NPC which moves randomly on the X and Y axis every second through the moveNPC() function.</w:t>
       </w:r>
     </w:p>
     <w:p>
@@ -3293,41 +2981,13 @@
         </w:rPr>
         <w:t xml:space="preserve">Our main character’s name is </w:t>
       </w:r>
-      <w:proofErr w:type="spellStart"/>
-      <w:r>
-        <w:rPr>
-          <w:rFonts w:ascii="Helvetica" w:hAnsi="Helvetica"/>
-          <w:sz w:val="28"/>
-          <w:szCs w:val="28"/>
-        </w:rPr>
-        <w:t>BitBlip</w:t>
-      </w:r>
-      <w:proofErr w:type="spellEnd"/>
-      <w:r>
-        <w:rPr>
-          <w:rFonts w:ascii="Helvetica" w:hAnsi="Helvetica"/>
-          <w:sz w:val="28"/>
-          <w:szCs w:val="28"/>
-        </w:rPr>
-        <w:t xml:space="preserve">, he is a pixelated extraterrestrial mysterious figure. Born from the old arcades and the captivating charm of retro gaming, </w:t>
-      </w:r>
-      <w:proofErr w:type="spellStart"/>
-      <w:r>
-        <w:rPr>
-          <w:rFonts w:ascii="Helvetica" w:hAnsi="Helvetica"/>
-          <w:sz w:val="28"/>
-          <w:szCs w:val="28"/>
-        </w:rPr>
-        <w:t>BitBlip</w:t>
-      </w:r>
-      <w:proofErr w:type="spellEnd"/>
-      <w:r>
-        <w:rPr>
-          <w:rFonts w:ascii="Helvetica" w:hAnsi="Helvetica"/>
-          <w:sz w:val="28"/>
-          <w:szCs w:val="28"/>
-        </w:rPr>
-        <w:t xml:space="preserve"> navigates through realms where nostalgia meets innovation.</w:t>
+      <w:r>
+        <w:rPr>
+          <w:rFonts w:ascii="Helvetica" w:hAnsi="Helvetica"/>
+          <w:sz w:val="28"/>
+          <w:szCs w:val="28"/>
+        </w:rPr>
+        <w:t>BitBlip, he is a pixelated extraterrestrial mysterious figure. Born from the old arcades and the captivating charm of retro gaming, BitBlip navigates through realms where nostalgia meets innovation.</w:t>
       </w:r>
     </w:p>
     <w:p>
@@ -3620,25 +3280,7 @@
           <w:szCs w:val="28"/>
         </w:rPr>
         <w:lastRenderedPageBreak/>
-        <w:t xml:space="preserve">Before adding him </w:t>
-      </w:r>
-      <w:proofErr w:type="gramStart"/>
-      <w:r>
-        <w:rPr>
-          <w:rFonts w:ascii="Helvetica" w:hAnsi="Helvetica"/>
-          <w:sz w:val="28"/>
-          <w:szCs w:val="28"/>
-        </w:rPr>
-        <w:t>in</w:t>
-      </w:r>
-      <w:proofErr w:type="gramEnd"/>
-      <w:r>
-        <w:rPr>
-          <w:rFonts w:ascii="Helvetica" w:hAnsi="Helvetica"/>
-          <w:sz w:val="28"/>
-          <w:szCs w:val="28"/>
-        </w:rPr>
-        <w:t xml:space="preserve"> the game </w:t>
+        <w:t xml:space="preserve">Before adding him in the game </w:t>
       </w:r>
       <w:r>
         <w:rPr>
@@ -3677,6 +3319,7 @@
       <w:r>
         <w:rPr>
           <w:rFonts w:ascii="Helvetica" w:hAnsi="Helvetica"/>
+          <w:noProof/>
           <w:sz w:val="28"/>
           <w:szCs w:val="28"/>
         </w:rPr>
@@ -3877,54 +3520,21 @@
           <w:sz w:val="28"/>
           <w:szCs w:val="28"/>
         </w:rPr>
-        <w:t xml:space="preserve">After that we made </w:t>
-      </w:r>
-      <w:r>
-        <w:rPr>
-          <w:rFonts w:ascii="Helvetica" w:hAnsi="Helvetica"/>
-          <w:sz w:val="28"/>
-          <w:szCs w:val="28"/>
-        </w:rPr>
-        <w:t>a wavy</w:t>
-      </w:r>
-      <w:r>
-        <w:rPr>
-          <w:rFonts w:ascii="Helvetica" w:hAnsi="Helvetica"/>
-          <w:sz w:val="28"/>
-          <w:szCs w:val="28"/>
-        </w:rPr>
-        <w:t xml:space="preserve"> animation for the title of the game </w:t>
-      </w:r>
-      <w:proofErr w:type="spellStart"/>
-      <w:r>
-        <w:rPr>
-          <w:rFonts w:ascii="Helvetica" w:hAnsi="Helvetica"/>
-          <w:sz w:val="28"/>
-          <w:szCs w:val="28"/>
-        </w:rPr>
-        <w:t>too</w:t>
-      </w:r>
-      <w:proofErr w:type="spellEnd"/>
-      <w:r>
-        <w:rPr>
-          <w:rFonts w:ascii="Helvetica" w:hAnsi="Helvetica"/>
-          <w:sz w:val="28"/>
-          <w:szCs w:val="28"/>
-        </w:rPr>
-        <w:t xml:space="preserve"> get the feeling of a real vintage arcade game.</w:t>
-      </w:r>
-    </w:p>
-    <w:p>
-      <w:pPr>
-        <w:rPr>
-          <w:rFonts w:ascii="Helvetica" w:hAnsi="Helvetica"/>
-          <w:sz w:val="28"/>
-          <w:szCs w:val="28"/>
-        </w:rPr>
-      </w:pPr>
-      <w:r>
-        <w:rPr>
-          <w:rFonts w:ascii="Helvetica" w:hAnsi="Helvetica"/>
+        <w:t>After that we made a wavy animation for the title of the game too get the feeling of a real vintage arcade game.</w:t>
+      </w:r>
+    </w:p>
+    <w:p>
+      <w:pPr>
+        <w:rPr>
+          <w:rFonts w:ascii="Helvetica" w:hAnsi="Helvetica"/>
+          <w:sz w:val="28"/>
+          <w:szCs w:val="28"/>
+        </w:rPr>
+      </w:pPr>
+      <w:r>
+        <w:rPr>
+          <w:rFonts w:ascii="Helvetica" w:hAnsi="Helvetica"/>
+          <w:noProof/>
           <w:sz w:val="28"/>
           <w:szCs w:val="28"/>
         </w:rPr>
@@ -4079,47 +3689,30 @@
           <w:szCs w:val="28"/>
         </w:rPr>
         <w:lastRenderedPageBreak/>
-        <w:t xml:space="preserve">In the end, we gathered </w:t>
-      </w:r>
-      <w:proofErr w:type="gramStart"/>
-      <w:r>
-        <w:rPr>
-          <w:rFonts w:ascii="Helvetica" w:hAnsi="Helvetica"/>
-          <w:sz w:val="28"/>
-          <w:szCs w:val="28"/>
-        </w:rPr>
-        <w:t>all of</w:t>
-      </w:r>
-      <w:proofErr w:type="gramEnd"/>
-      <w:r>
-        <w:rPr>
-          <w:rFonts w:ascii="Helvetica" w:hAnsi="Helvetica"/>
-          <w:sz w:val="28"/>
-          <w:szCs w:val="28"/>
-        </w:rPr>
-        <w:t xml:space="preserve"> the above to present you the latest form of our game “Aliens vs. Robots”:</w:t>
-      </w:r>
-    </w:p>
-    <w:p>
-      <w:pPr>
-        <w:rPr>
-          <w:rFonts w:ascii="Helvetica" w:hAnsi="Helvetica"/>
-          <w:sz w:val="28"/>
-          <w:szCs w:val="28"/>
-        </w:rPr>
-      </w:pPr>
-    </w:p>
-    <w:p>
-      <w:pPr>
-        <w:rPr>
-          <w:rFonts w:ascii="Helvetica" w:hAnsi="Helvetica"/>
-          <w:sz w:val="28"/>
-          <w:szCs w:val="28"/>
-        </w:rPr>
-      </w:pPr>
-      <w:r>
-        <w:rPr>
-          <w:rFonts w:ascii="Helvetica" w:hAnsi="Helvetica"/>
+        <w:t>In the end, we gathered all of the above to present you the latest form of our game “Aliens vs. Robots”:</w:t>
+      </w:r>
+    </w:p>
+    <w:p>
+      <w:pPr>
+        <w:rPr>
+          <w:rFonts w:ascii="Helvetica" w:hAnsi="Helvetica"/>
+          <w:sz w:val="28"/>
+          <w:szCs w:val="28"/>
+        </w:rPr>
+      </w:pPr>
+    </w:p>
+    <w:p>
+      <w:pPr>
+        <w:rPr>
+          <w:rFonts w:ascii="Helvetica" w:hAnsi="Helvetica"/>
+          <w:sz w:val="28"/>
+          <w:szCs w:val="28"/>
+        </w:rPr>
+      </w:pPr>
+      <w:r>
+        <w:rPr>
+          <w:rFonts w:ascii="Helvetica" w:hAnsi="Helvetica"/>
+          <w:noProof/>
           <w:sz w:val="28"/>
           <w:szCs w:val="28"/>
         </w:rPr>
@@ -4168,9 +3761,67 @@
           <w:szCs w:val="28"/>
         </w:rPr>
       </w:pPr>
+      <w:r>
+        <w:rPr>
+          <w:rFonts w:ascii="Helvetica" w:hAnsi="Helvetica"/>
+          <w:sz w:val="28"/>
+          <w:szCs w:val="28"/>
+        </w:rPr>
+        <w:t>Final version:</w:t>
+      </w:r>
+    </w:p>
+    <w:p>
+      <w:pPr>
+        <w:rPr>
+          <w:rFonts w:ascii="Helvetica" w:hAnsi="Helvetica"/>
+          <w:sz w:val="28"/>
+          <w:szCs w:val="28"/>
+        </w:rPr>
+      </w:pPr>
+      <w:r>
+        <w:rPr>
+          <w:noProof/>
+        </w:rPr>
+        <w:lastRenderedPageBreak/>
+        <w:drawing>
+          <wp:inline distT="0" distB="0" distL="0" distR="0" wp14:anchorId="2D8B2E7E" wp14:editId="101CC69D">
+            <wp:extent cx="5943600" cy="2931160"/>
+            <wp:effectExtent l="0" t="0" r="0" b="2540"/>
+            <wp:docPr id="1548761341" name="Picture 1"/>
+            <wp:cNvGraphicFramePr>
+              <a:graphicFrameLocks xmlns:a="http://schemas.openxmlformats.org/drawingml/2006/main" noChangeAspect="1"/>
+            </wp:cNvGraphicFramePr>
+            <a:graphic xmlns:a="http://schemas.openxmlformats.org/drawingml/2006/main">
+              <a:graphicData uri="http://schemas.openxmlformats.org/drawingml/2006/picture">
+                <pic:pic xmlns:pic="http://schemas.openxmlformats.org/drawingml/2006/picture">
+                  <pic:nvPicPr>
+                    <pic:cNvPr id="1548761341" name=""/>
+                    <pic:cNvPicPr/>
+                  </pic:nvPicPr>
+                  <pic:blipFill>
+                    <a:blip r:embed="rId19"/>
+                    <a:stretch>
+                      <a:fillRect/>
+                    </a:stretch>
+                  </pic:blipFill>
+                  <pic:spPr>
+                    <a:xfrm>
+                      <a:off x="0" y="0"/>
+                      <a:ext cx="5943600" cy="2931160"/>
+                    </a:xfrm>
+                    <a:prstGeom prst="rect">
+                      <a:avLst/>
+                    </a:prstGeom>
+                  </pic:spPr>
+                </pic:pic>
+              </a:graphicData>
+            </a:graphic>
+          </wp:inline>
+        </w:drawing>
+      </w:r>
     </w:p>
     <w:sectPr>
-      <w:footerReference w:type="default" r:id="rId19"/>
+      <w:footerReference w:type="default" r:id="rId20"/>
       <w:pgSz w:w="12240" w:h="15840"/>
       <w:pgMar w:top="1440" w:right="1440" w:bottom="1440" w:left="1440" w:header="720" w:footer="720" w:gutter="0"/>
       <w:cols w:space="720"/>

</xml_diff>

<commit_message>
Added lead part of project contribution
</commit_message>
<xml_diff>
--- a/Ops Manual-Team Bytes.docx
+++ b/Ops Manual-Team Bytes.docx
@@ -724,21 +724,21 @@
     <w:tbl>
       <w:tblPr>
         <w:tblStyle w:val="TableGrid"/>
-        <w:tblW w:w="9637" w:type="dxa"/>
+        <w:tblW w:w="9853" w:type="dxa"/>
         <w:tblLook w:val="04A0" w:firstRow="1" w:lastRow="0" w:firstColumn="1" w:lastColumn="0" w:noHBand="0" w:noVBand="1"/>
       </w:tblPr>
       <w:tblGrid>
-        <w:gridCol w:w="3211"/>
-        <w:gridCol w:w="3212"/>
-        <w:gridCol w:w="3214"/>
+        <w:gridCol w:w="3282"/>
+        <w:gridCol w:w="3283"/>
+        <w:gridCol w:w="3288"/>
       </w:tblGrid>
       <w:tr>
         <w:trPr>
-          <w:trHeight w:val="305"/>
+          <w:trHeight w:val="309"/>
         </w:trPr>
         <w:tc>
           <w:tcPr>
-            <w:tcW w:w="9637" w:type="dxa"/>
+            <w:tcW w:w="9853" w:type="dxa"/>
             <w:gridSpan w:val="3"/>
           </w:tcPr>
           <w:p>
@@ -763,11 +763,11 @@
       </w:tr>
       <w:tr>
         <w:trPr>
-          <w:trHeight w:val="624"/>
+          <w:trHeight w:val="632"/>
         </w:trPr>
         <w:tc>
           <w:tcPr>
-            <w:tcW w:w="3211" w:type="dxa"/>
+            <w:tcW w:w="3282" w:type="dxa"/>
           </w:tcPr>
           <w:p>
             <w:pPr>
@@ -790,7 +790,7 @@
         </w:tc>
         <w:tc>
           <w:tcPr>
-            <w:tcW w:w="3212" w:type="dxa"/>
+            <w:tcW w:w="3283" w:type="dxa"/>
           </w:tcPr>
           <w:p>
             <w:pPr>
@@ -813,7 +813,7 @@
         </w:tc>
         <w:tc>
           <w:tcPr>
-            <w:tcW w:w="3214" w:type="dxa"/>
+            <w:tcW w:w="3286" w:type="dxa"/>
           </w:tcPr>
           <w:p>
             <w:pPr>
@@ -837,11 +837,11 @@
       </w:tr>
       <w:tr>
         <w:trPr>
-          <w:trHeight w:val="3413"/>
+          <w:trHeight w:val="3459"/>
         </w:trPr>
         <w:tc>
           <w:tcPr>
-            <w:tcW w:w="3211" w:type="dxa"/>
+            <w:tcW w:w="3282" w:type="dxa"/>
           </w:tcPr>
           <w:p>
             <w:pPr>
@@ -880,7 +880,7 @@
         </w:tc>
         <w:tc>
           <w:tcPr>
-            <w:tcW w:w="3212" w:type="dxa"/>
+            <w:tcW w:w="3283" w:type="dxa"/>
           </w:tcPr>
           <w:p>
             <w:pPr>
@@ -978,7 +978,7 @@
         </w:tc>
         <w:tc>
           <w:tcPr>
-            <w:tcW w:w="3214" w:type="dxa"/>
+            <w:tcW w:w="3286" w:type="dxa"/>
           </w:tcPr>
           <w:p>
             <w:pPr>
@@ -1012,11 +1012,11 @@
       </w:tr>
       <w:tr>
         <w:trPr>
-          <w:trHeight w:val="4385"/>
+          <w:trHeight w:val="4444"/>
         </w:trPr>
         <w:tc>
           <w:tcPr>
-            <w:tcW w:w="3211" w:type="dxa"/>
+            <w:tcW w:w="3282" w:type="dxa"/>
           </w:tcPr>
           <w:p>
             <w:pPr>
@@ -1040,7 +1040,7 @@
         </w:tc>
         <w:tc>
           <w:tcPr>
-            <w:tcW w:w="3212" w:type="dxa"/>
+            <w:tcW w:w="3283" w:type="dxa"/>
           </w:tcPr>
           <w:p>
             <w:pPr>
@@ -1141,7 +1141,7 @@
         </w:tc>
         <w:tc>
           <w:tcPr>
-            <w:tcW w:w="3214" w:type="dxa"/>
+            <w:tcW w:w="3286" w:type="dxa"/>
           </w:tcPr>
           <w:p>
             <w:pPr>
@@ -1174,11 +1174,11 @@
       </w:tr>
       <w:tr>
         <w:trPr>
-          <w:trHeight w:val="4344"/>
+          <w:trHeight w:val="4402"/>
         </w:trPr>
         <w:tc>
           <w:tcPr>
-            <w:tcW w:w="3211" w:type="dxa"/>
+            <w:tcW w:w="3282" w:type="dxa"/>
           </w:tcPr>
           <w:p>
             <w:pPr>
@@ -1201,7 +1201,7 @@
         </w:tc>
         <w:tc>
           <w:tcPr>
-            <w:tcW w:w="3212" w:type="dxa"/>
+            <w:tcW w:w="3283" w:type="dxa"/>
           </w:tcPr>
           <w:p>
             <w:pPr>
@@ -1300,7 +1300,7 @@
         </w:tc>
         <w:tc>
           <w:tcPr>
-            <w:tcW w:w="3214" w:type="dxa"/>
+            <w:tcW w:w="3286" w:type="dxa"/>
           </w:tcPr>
           <w:p>
             <w:pPr>
@@ -1323,11 +1323,11 @@
       </w:tr>
       <w:tr>
         <w:trPr>
-          <w:trHeight w:val="4344"/>
+          <w:trHeight w:val="4402"/>
         </w:trPr>
         <w:tc>
           <w:tcPr>
-            <w:tcW w:w="3211" w:type="dxa"/>
+            <w:tcW w:w="3282" w:type="dxa"/>
           </w:tcPr>
           <w:p>
             <w:pPr>
@@ -1351,7 +1351,7 @@
         </w:tc>
         <w:tc>
           <w:tcPr>
-            <w:tcW w:w="3212" w:type="dxa"/>
+            <w:tcW w:w="3283" w:type="dxa"/>
           </w:tcPr>
           <w:p>
             <w:pPr>
@@ -1407,7 +1407,7 @@
         </w:tc>
         <w:tc>
           <w:tcPr>
-            <w:tcW w:w="3214" w:type="dxa"/>
+            <w:tcW w:w="3286" w:type="dxa"/>
           </w:tcPr>
           <w:p>
             <w:pPr>
@@ -1475,11 +1475,11 @@
       </w:tr>
       <w:tr>
         <w:trPr>
-          <w:trHeight w:val="2717"/>
+          <w:trHeight w:val="2753"/>
         </w:trPr>
         <w:tc>
           <w:tcPr>
-            <w:tcW w:w="3211" w:type="dxa"/>
+            <w:tcW w:w="3282" w:type="dxa"/>
           </w:tcPr>
           <w:p>
             <w:pPr>
@@ -1502,7 +1502,7 @@
         </w:tc>
         <w:tc>
           <w:tcPr>
-            <w:tcW w:w="3212" w:type="dxa"/>
+            <w:tcW w:w="3283" w:type="dxa"/>
           </w:tcPr>
           <w:p>
             <w:pPr>
@@ -1552,7 +1552,7 @@
         </w:tc>
         <w:tc>
           <w:tcPr>
-            <w:tcW w:w="3214" w:type="dxa"/>
+            <w:tcW w:w="3286" w:type="dxa"/>
           </w:tcPr>
           <w:p>
             <w:pPr>
@@ -1575,11 +1575,11 @@
       </w:tr>
       <w:tr>
         <w:trPr>
-          <w:trHeight w:val="3676"/>
+          <w:trHeight w:val="3725"/>
         </w:trPr>
         <w:tc>
           <w:tcPr>
-            <w:tcW w:w="3211" w:type="dxa"/>
+            <w:tcW w:w="3282" w:type="dxa"/>
           </w:tcPr>
           <w:p>
             <w:pPr>
@@ -1602,7 +1602,7 @@
         </w:tc>
         <w:tc>
           <w:tcPr>
-            <w:tcW w:w="3212" w:type="dxa"/>
+            <w:tcW w:w="3283" w:type="dxa"/>
           </w:tcPr>
           <w:p>
             <w:pPr>
@@ -1650,7 +1650,7 @@
         </w:tc>
         <w:tc>
           <w:tcPr>
-            <w:tcW w:w="3214" w:type="dxa"/>
+            <w:tcW w:w="3286" w:type="dxa"/>
           </w:tcPr>
           <w:p>
             <w:pPr>
@@ -1682,11 +1682,11 @@
       </w:tr>
       <w:tr>
         <w:trPr>
-          <w:trHeight w:val="2826"/>
+          <w:trHeight w:val="2864"/>
         </w:trPr>
         <w:tc>
           <w:tcPr>
-            <w:tcW w:w="3211" w:type="dxa"/>
+            <w:tcW w:w="3282" w:type="dxa"/>
           </w:tcPr>
           <w:p>
             <w:pPr>
@@ -1706,11 +1706,468 @@
               <w:lastRenderedPageBreak/>
               <w:t>[12/07/24]</w:t>
             </w:r>
+          </w:p>
+          <w:p>
+            <w:pPr>
+              <w:jc w:val="center"/>
+              <w:rPr>
+                <w:rFonts w:ascii="Helvetica" w:hAnsi="Helvetica"/>
+                <w:sz w:val="28"/>
+                <w:szCs w:val="28"/>
+              </w:rPr>
+            </w:pPr>
+          </w:p>
+          <w:p>
+            <w:pPr>
+              <w:jc w:val="center"/>
+              <w:rPr>
+                <w:rFonts w:ascii="Helvetica" w:hAnsi="Helvetica"/>
+                <w:sz w:val="28"/>
+                <w:szCs w:val="28"/>
+              </w:rPr>
+            </w:pPr>
+          </w:p>
+          <w:p>
+            <w:pPr>
+              <w:jc w:val="center"/>
+              <w:rPr>
+                <w:rFonts w:ascii="Helvetica" w:hAnsi="Helvetica"/>
+                <w:sz w:val="28"/>
+                <w:szCs w:val="28"/>
+              </w:rPr>
+            </w:pPr>
+          </w:p>
+          <w:p>
+            <w:pPr>
+              <w:jc w:val="center"/>
+              <w:rPr>
+                <w:rFonts w:ascii="Helvetica" w:hAnsi="Helvetica"/>
+                <w:sz w:val="28"/>
+                <w:szCs w:val="28"/>
+              </w:rPr>
+            </w:pPr>
+          </w:p>
+          <w:p>
+            <w:pPr>
+              <w:jc w:val="center"/>
+              <w:rPr>
+                <w:rFonts w:ascii="Helvetica" w:hAnsi="Helvetica"/>
+                <w:sz w:val="28"/>
+                <w:szCs w:val="28"/>
+              </w:rPr>
+            </w:pPr>
+          </w:p>
+          <w:p>
+            <w:pPr>
+              <w:jc w:val="center"/>
+              <w:rPr>
+                <w:rFonts w:ascii="Helvetica" w:hAnsi="Helvetica"/>
+                <w:sz w:val="28"/>
+                <w:szCs w:val="28"/>
+              </w:rPr>
+            </w:pPr>
+          </w:p>
+          <w:p>
+            <w:pPr>
+              <w:jc w:val="center"/>
+              <w:rPr>
+                <w:rFonts w:ascii="Helvetica" w:hAnsi="Helvetica"/>
+                <w:sz w:val="28"/>
+                <w:szCs w:val="28"/>
+              </w:rPr>
+            </w:pPr>
+          </w:p>
+          <w:p>
+            <w:pPr>
+              <w:jc w:val="center"/>
+              <w:rPr>
+                <w:rFonts w:ascii="Helvetica" w:hAnsi="Helvetica"/>
+                <w:sz w:val="28"/>
+                <w:szCs w:val="28"/>
+              </w:rPr>
+            </w:pPr>
+          </w:p>
+          <w:p>
+            <w:pPr>
+              <w:jc w:val="center"/>
+              <w:rPr>
+                <w:rFonts w:ascii="Helvetica" w:hAnsi="Helvetica"/>
+                <w:sz w:val="28"/>
+                <w:szCs w:val="28"/>
+              </w:rPr>
+            </w:pPr>
+          </w:p>
+          <w:p>
+            <w:pPr>
+              <w:jc w:val="center"/>
+              <w:rPr>
+                <w:rFonts w:ascii="Helvetica" w:hAnsi="Helvetica"/>
+                <w:sz w:val="28"/>
+                <w:szCs w:val="28"/>
+              </w:rPr>
+            </w:pPr>
+          </w:p>
+          <w:p>
+            <w:pPr>
+              <w:jc w:val="center"/>
+              <w:rPr>
+                <w:rFonts w:ascii="Helvetica" w:hAnsi="Helvetica"/>
+                <w:sz w:val="28"/>
+                <w:szCs w:val="28"/>
+              </w:rPr>
+            </w:pPr>
+          </w:p>
+          <w:p>
+            <w:pPr>
+              <w:jc w:val="center"/>
+              <w:rPr>
+                <w:rFonts w:ascii="Helvetica" w:hAnsi="Helvetica"/>
+                <w:sz w:val="28"/>
+                <w:szCs w:val="28"/>
+              </w:rPr>
+            </w:pPr>
+          </w:p>
+          <w:p>
+            <w:pPr>
+              <w:jc w:val="center"/>
+              <w:rPr>
+                <w:rFonts w:ascii="Helvetica" w:hAnsi="Helvetica"/>
+                <w:sz w:val="28"/>
+                <w:szCs w:val="28"/>
+              </w:rPr>
+            </w:pPr>
+          </w:p>
+          <w:p>
+            <w:pPr>
+              <w:jc w:val="center"/>
+              <w:rPr>
+                <w:rFonts w:ascii="Helvetica" w:hAnsi="Helvetica"/>
+                <w:sz w:val="28"/>
+                <w:szCs w:val="28"/>
+              </w:rPr>
+            </w:pPr>
+          </w:p>
+          <w:p>
+            <w:pPr>
+              <w:jc w:val="center"/>
+              <w:rPr>
+                <w:rFonts w:ascii="Helvetica" w:hAnsi="Helvetica"/>
+                <w:sz w:val="28"/>
+                <w:szCs w:val="28"/>
+              </w:rPr>
+            </w:pPr>
+          </w:p>
+          <w:p>
+            <w:pPr>
+              <w:jc w:val="center"/>
+              <w:rPr>
+                <w:rFonts w:ascii="Helvetica" w:hAnsi="Helvetica"/>
+                <w:sz w:val="28"/>
+                <w:szCs w:val="28"/>
+              </w:rPr>
+            </w:pPr>
+          </w:p>
+          <w:p>
+            <w:pPr>
+              <w:jc w:val="center"/>
+              <w:rPr>
+                <w:rFonts w:ascii="Helvetica" w:hAnsi="Helvetica"/>
+                <w:sz w:val="28"/>
+                <w:szCs w:val="28"/>
+              </w:rPr>
+            </w:pPr>
+          </w:p>
+          <w:p>
+            <w:pPr>
+              <w:jc w:val="center"/>
+              <w:rPr>
+                <w:rFonts w:ascii="Helvetica" w:hAnsi="Helvetica"/>
+                <w:sz w:val="28"/>
+                <w:szCs w:val="28"/>
+              </w:rPr>
+            </w:pPr>
+          </w:p>
+          <w:p>
+            <w:pPr>
+              <w:jc w:val="center"/>
+              <w:rPr>
+                <w:rFonts w:ascii="Helvetica" w:hAnsi="Helvetica"/>
+                <w:sz w:val="28"/>
+                <w:szCs w:val="28"/>
+              </w:rPr>
+            </w:pPr>
+          </w:p>
+          <w:p>
+            <w:pPr>
+              <w:jc w:val="center"/>
+              <w:rPr>
+                <w:rFonts w:ascii="Helvetica" w:hAnsi="Helvetica"/>
+                <w:sz w:val="28"/>
+                <w:szCs w:val="28"/>
+              </w:rPr>
+            </w:pPr>
+          </w:p>
+          <w:p>
+            <w:pPr>
+              <w:jc w:val="center"/>
+              <w:rPr>
+                <w:rFonts w:ascii="Helvetica" w:hAnsi="Helvetica"/>
+                <w:sz w:val="28"/>
+                <w:szCs w:val="28"/>
+              </w:rPr>
+            </w:pPr>
+          </w:p>
+          <w:p>
+            <w:pPr>
+              <w:jc w:val="center"/>
+              <w:rPr>
+                <w:rFonts w:ascii="Helvetica" w:hAnsi="Helvetica"/>
+                <w:sz w:val="28"/>
+                <w:szCs w:val="28"/>
+              </w:rPr>
+            </w:pPr>
+          </w:p>
+          <w:p>
+            <w:pPr>
+              <w:jc w:val="center"/>
+              <w:rPr>
+                <w:rFonts w:ascii="Helvetica" w:hAnsi="Helvetica"/>
+                <w:sz w:val="28"/>
+                <w:szCs w:val="28"/>
+              </w:rPr>
+            </w:pPr>
+          </w:p>
+          <w:p>
+            <w:pPr>
+              <w:jc w:val="center"/>
+              <w:rPr>
+                <w:rFonts w:ascii="Helvetica" w:hAnsi="Helvetica"/>
+                <w:sz w:val="28"/>
+                <w:szCs w:val="28"/>
+              </w:rPr>
+            </w:pPr>
+          </w:p>
+          <w:p>
+            <w:pPr>
+              <w:jc w:val="center"/>
+              <w:rPr>
+                <w:rFonts w:ascii="Helvetica" w:hAnsi="Helvetica"/>
+                <w:sz w:val="28"/>
+                <w:szCs w:val="28"/>
+              </w:rPr>
+            </w:pPr>
+          </w:p>
+          <w:p>
+            <w:pPr>
+              <w:jc w:val="center"/>
+              <w:rPr>
+                <w:rFonts w:ascii="Helvetica" w:hAnsi="Helvetica"/>
+                <w:sz w:val="28"/>
+                <w:szCs w:val="28"/>
+              </w:rPr>
+            </w:pPr>
+          </w:p>
+          <w:p>
+            <w:pPr>
+              <w:jc w:val="center"/>
+              <w:rPr>
+                <w:rFonts w:ascii="Helvetica" w:hAnsi="Helvetica"/>
+                <w:sz w:val="28"/>
+                <w:szCs w:val="28"/>
+              </w:rPr>
+            </w:pPr>
+          </w:p>
+          <w:p>
+            <w:pPr>
+              <w:jc w:val="center"/>
+              <w:rPr>
+                <w:rFonts w:ascii="Helvetica" w:hAnsi="Helvetica"/>
+                <w:sz w:val="28"/>
+                <w:szCs w:val="28"/>
+              </w:rPr>
+            </w:pPr>
+          </w:p>
+          <w:p>
+            <w:pPr>
+              <w:jc w:val="center"/>
+              <w:rPr>
+                <w:rFonts w:ascii="Helvetica" w:hAnsi="Helvetica"/>
+                <w:sz w:val="28"/>
+                <w:szCs w:val="28"/>
+              </w:rPr>
+            </w:pPr>
+          </w:p>
+          <w:p>
+            <w:pPr>
+              <w:jc w:val="center"/>
+              <w:rPr>
+                <w:rFonts w:ascii="Helvetica" w:hAnsi="Helvetica"/>
+                <w:sz w:val="28"/>
+                <w:szCs w:val="28"/>
+              </w:rPr>
+            </w:pPr>
+          </w:p>
+          <w:p>
+            <w:pPr>
+              <w:jc w:val="center"/>
+              <w:rPr>
+                <w:rFonts w:ascii="Helvetica" w:hAnsi="Helvetica"/>
+                <w:sz w:val="28"/>
+                <w:szCs w:val="28"/>
+              </w:rPr>
+            </w:pPr>
+          </w:p>
+          <w:p>
+            <w:pPr>
+              <w:jc w:val="center"/>
+              <w:rPr>
+                <w:rFonts w:ascii="Helvetica" w:hAnsi="Helvetica"/>
+                <w:sz w:val="28"/>
+                <w:szCs w:val="28"/>
+              </w:rPr>
+            </w:pPr>
+          </w:p>
+          <w:p>
+            <w:pPr>
+              <w:jc w:val="center"/>
+              <w:rPr>
+                <w:rFonts w:ascii="Helvetica" w:hAnsi="Helvetica"/>
+                <w:sz w:val="28"/>
+                <w:szCs w:val="28"/>
+              </w:rPr>
+            </w:pPr>
+          </w:p>
+          <w:p>
+            <w:pPr>
+              <w:jc w:val="center"/>
+              <w:rPr>
+                <w:rFonts w:ascii="Helvetica" w:hAnsi="Helvetica"/>
+                <w:sz w:val="28"/>
+                <w:szCs w:val="28"/>
+              </w:rPr>
+            </w:pPr>
+          </w:p>
+          <w:p>
+            <w:pPr>
+              <w:jc w:val="center"/>
+              <w:rPr>
+                <w:rFonts w:ascii="Helvetica" w:hAnsi="Helvetica"/>
+                <w:sz w:val="28"/>
+                <w:szCs w:val="28"/>
+              </w:rPr>
+            </w:pPr>
+          </w:p>
+          <w:p>
+            <w:pPr>
+              <w:jc w:val="center"/>
+              <w:rPr>
+                <w:rFonts w:ascii="Helvetica" w:hAnsi="Helvetica"/>
+                <w:sz w:val="28"/>
+                <w:szCs w:val="28"/>
+              </w:rPr>
+            </w:pPr>
+          </w:p>
+          <w:p>
+            <w:pPr>
+              <w:jc w:val="center"/>
+              <w:rPr>
+                <w:rFonts w:ascii="Helvetica" w:hAnsi="Helvetica"/>
+                <w:sz w:val="28"/>
+                <w:szCs w:val="28"/>
+              </w:rPr>
+            </w:pPr>
+          </w:p>
+          <w:p>
+            <w:pPr>
+              <w:jc w:val="center"/>
+              <w:rPr>
+                <w:rFonts w:ascii="Helvetica" w:hAnsi="Helvetica"/>
+                <w:sz w:val="28"/>
+                <w:szCs w:val="28"/>
+              </w:rPr>
+            </w:pPr>
+          </w:p>
+          <w:p>
+            <w:pPr>
+              <w:jc w:val="center"/>
+              <w:rPr>
+                <w:rFonts w:ascii="Helvetica" w:hAnsi="Helvetica"/>
+                <w:sz w:val="28"/>
+                <w:szCs w:val="28"/>
+              </w:rPr>
+            </w:pPr>
+          </w:p>
+          <w:p>
+            <w:pPr>
+              <w:jc w:val="center"/>
+              <w:rPr>
+                <w:rFonts w:ascii="Helvetica" w:hAnsi="Helvetica"/>
+                <w:sz w:val="28"/>
+                <w:szCs w:val="28"/>
+              </w:rPr>
+            </w:pPr>
+          </w:p>
+          <w:p>
+            <w:pPr>
+              <w:jc w:val="center"/>
+              <w:rPr>
+                <w:rFonts w:ascii="Helvetica" w:hAnsi="Helvetica"/>
+                <w:sz w:val="28"/>
+                <w:szCs w:val="28"/>
+              </w:rPr>
+            </w:pPr>
+            <w:r>
+              <w:rPr>
+                <w:rFonts w:ascii="Helvetica" w:hAnsi="Helvetica"/>
+                <w:sz w:val="28"/>
+                <w:szCs w:val="28"/>
+              </w:rPr>
+              <w:t>[18/07/2024]</w:t>
+            </w:r>
+          </w:p>
+          <w:p>
+            <w:pPr>
+              <w:jc w:val="center"/>
+              <w:rPr>
+                <w:rFonts w:ascii="Helvetica" w:hAnsi="Helvetica"/>
+                <w:sz w:val="28"/>
+                <w:szCs w:val="28"/>
+              </w:rPr>
+            </w:pPr>
+          </w:p>
+          <w:p>
+            <w:pPr>
+              <w:jc w:val="center"/>
+              <w:rPr>
+                <w:rFonts w:ascii="Helvetica" w:hAnsi="Helvetica"/>
+                <w:sz w:val="28"/>
+                <w:szCs w:val="28"/>
+              </w:rPr>
+            </w:pPr>
+          </w:p>
+          <w:p>
+            <w:pPr>
+              <w:jc w:val="center"/>
+              <w:rPr>
+                <w:rFonts w:ascii="Helvetica" w:hAnsi="Helvetica"/>
+                <w:sz w:val="28"/>
+                <w:szCs w:val="28"/>
+              </w:rPr>
+            </w:pPr>
+          </w:p>
+          <w:p>
+            <w:pPr>
+              <w:rPr>
+                <w:rFonts w:ascii="Helvetica" w:hAnsi="Helvetica"/>
+                <w:sz w:val="28"/>
+                <w:szCs w:val="28"/>
+              </w:rPr>
+            </w:pPr>
           </w:p>
         </w:tc>
         <w:tc>
           <w:tcPr>
-            <w:tcW w:w="3212" w:type="dxa"/>
+            <w:tcW w:w="3283" w:type="dxa"/>
           </w:tcPr>
           <w:p>
             <w:pPr>
@@ -1726,6 +2183,7 @@
                 <w:sz w:val="28"/>
                 <w:szCs w:val="28"/>
               </w:rPr>
+              <w:lastRenderedPageBreak/>
               <w:t>Added a new font in order to improve the design of the website.</w:t>
             </w:r>
           </w:p>
@@ -1871,23 +2329,557 @@
                 <w:rFonts w:ascii="Helvetica" w:hAnsi="Helvetica"/>
                 <w:sz w:val="28"/>
                 <w:szCs w:val="28"/>
-              </w:rPr>
-            </w:pPr>
-            <w:r>
-              <w:rPr>
-                <w:rFonts w:ascii="Helvetica" w:hAnsi="Helvetica"/>
-                <w:sz w:val="28"/>
-                <w:szCs w:val="28"/>
                 <w:lang w:val="ro-RO"/>
               </w:rPr>
+            </w:pPr>
+            <w:r>
+              <w:rPr>
+                <w:rFonts w:ascii="Helvetica" w:hAnsi="Helvetica"/>
+                <w:sz w:val="28"/>
+                <w:szCs w:val="28"/>
+                <w:lang w:val="ro-RO"/>
+              </w:rPr>
               <w:t>Implemented the following functionality: when the player presses a key, the character model will change it’s direction based on the input.</w:t>
             </w:r>
+          </w:p>
+          <w:p>
+            <w:pPr>
+              <w:rPr>
+                <w:rFonts w:ascii="Helvetica" w:hAnsi="Helvetica"/>
+                <w:sz w:val="28"/>
+                <w:szCs w:val="28"/>
+                <w:lang w:val="ro-RO"/>
+              </w:rPr>
+            </w:pPr>
+          </w:p>
+          <w:p>
+            <w:pPr>
+              <w:rPr>
+                <w:rFonts w:ascii="Helvetica" w:hAnsi="Helvetica"/>
+                <w:sz w:val="28"/>
+                <w:szCs w:val="28"/>
+                <w:lang w:val="ro-RO"/>
+              </w:rPr>
+            </w:pPr>
+          </w:p>
+          <w:p>
+            <w:pPr>
+              <w:rPr>
+                <w:rFonts w:ascii="Helvetica" w:hAnsi="Helvetica"/>
+                <w:sz w:val="28"/>
+                <w:szCs w:val="28"/>
+                <w:lang w:val="ro-RO"/>
+              </w:rPr>
+            </w:pPr>
+          </w:p>
+          <w:p>
+            <w:pPr>
+              <w:rPr>
+                <w:rFonts w:ascii="Helvetica" w:hAnsi="Helvetica"/>
+                <w:sz w:val="28"/>
+                <w:szCs w:val="28"/>
+                <w:lang w:val="ro-RO"/>
+              </w:rPr>
+            </w:pPr>
+          </w:p>
+          <w:p>
+            <w:pPr>
+              <w:rPr>
+                <w:rFonts w:ascii="Helvetica" w:hAnsi="Helvetica"/>
+                <w:sz w:val="28"/>
+                <w:szCs w:val="28"/>
+                <w:lang w:val="ro-RO"/>
+              </w:rPr>
+            </w:pPr>
+          </w:p>
+          <w:p>
+            <w:pPr>
+              <w:rPr>
+                <w:rFonts w:ascii="Helvetica" w:hAnsi="Helvetica"/>
+                <w:sz w:val="28"/>
+                <w:szCs w:val="28"/>
+                <w:lang w:val="ro-RO"/>
+              </w:rPr>
+            </w:pPr>
+            <w:r>
+              <w:rPr>
+                <w:rFonts w:ascii="Helvetica" w:hAnsi="Helvetica"/>
+                <w:sz w:val="28"/>
+                <w:szCs w:val="28"/>
+                <w:lang w:val="ro-RO"/>
+              </w:rPr>
+              <w:t>New components added, Modal, NPCStats.</w:t>
+            </w:r>
+          </w:p>
+          <w:p>
+            <w:pPr>
+              <w:rPr>
+                <w:rFonts w:ascii="Helvetica" w:hAnsi="Helvetica"/>
+                <w:sz w:val="28"/>
+                <w:szCs w:val="28"/>
+                <w:lang w:val="ro-RO"/>
+              </w:rPr>
+            </w:pPr>
+            <w:r>
+              <w:rPr>
+                <w:rFonts w:ascii="Helvetica" w:hAnsi="Helvetica"/>
+                <w:sz w:val="28"/>
+                <w:szCs w:val="28"/>
+                <w:lang w:val="ro-RO"/>
+              </w:rPr>
+              <w:t>New styles added.</w:t>
+            </w:r>
+          </w:p>
+          <w:p>
+            <w:pPr>
+              <w:rPr>
+                <w:rFonts w:ascii="Helvetica" w:hAnsi="Helvetica"/>
+                <w:sz w:val="28"/>
+                <w:szCs w:val="28"/>
+                <w:lang w:val="ro-RO"/>
+              </w:rPr>
+            </w:pPr>
+            <w:r>
+              <w:rPr>
+                <w:rFonts w:ascii="Helvetica" w:hAnsi="Helvetica"/>
+                <w:sz w:val="28"/>
+                <w:szCs w:val="28"/>
+                <w:lang w:val="ro-RO"/>
+              </w:rPr>
+              <w:t>Added the following feature: when enemy and player are on the same tile, the Modal component will render and all inputs and movements are frozen until player presses run.When the modal closes, the enemy will spawn in a random cell, in order to avoid an infinite loop of rendering the modal.</w:t>
+            </w:r>
+          </w:p>
+          <w:p>
+            <w:pPr>
+              <w:rPr>
+                <w:rFonts w:ascii="Helvetica" w:hAnsi="Helvetica"/>
+                <w:sz w:val="28"/>
+                <w:szCs w:val="28"/>
+                <w:lang w:val="ro-RO"/>
+              </w:rPr>
+            </w:pPr>
+            <w:r>
+              <w:rPr>
+                <w:rFonts w:ascii="Helvetica" w:hAnsi="Helvetica"/>
+                <w:sz w:val="28"/>
+                <w:szCs w:val="28"/>
+                <w:lang w:val="ro-RO"/>
+              </w:rPr>
+              <w:t>Enemy attacks at random intervals, modal will first turn orange and then it will turn red.</w:t>
+            </w:r>
+          </w:p>
+          <w:p>
+            <w:pPr>
+              <w:rPr>
+                <w:rFonts w:ascii="Helvetica" w:hAnsi="Helvetica"/>
+                <w:sz w:val="28"/>
+                <w:szCs w:val="28"/>
+                <w:lang w:val="ro-RO"/>
+              </w:rPr>
+            </w:pPr>
+          </w:p>
+          <w:p>
+            <w:pPr>
+              <w:rPr>
+                <w:rFonts w:ascii="Helvetica" w:hAnsi="Helvetica"/>
+                <w:sz w:val="28"/>
+                <w:szCs w:val="28"/>
+                <w:lang w:val="ro-RO"/>
+              </w:rPr>
+            </w:pPr>
+          </w:p>
+          <w:p>
+            <w:pPr>
+              <w:rPr>
+                <w:rFonts w:ascii="Helvetica" w:hAnsi="Helvetica"/>
+                <w:sz w:val="28"/>
+                <w:szCs w:val="28"/>
+              </w:rPr>
+            </w:pPr>
           </w:p>
         </w:tc>
         <w:tc>
           <w:tcPr>
-            <w:tcW w:w="3214" w:type="dxa"/>
+            <w:tcW w:w="3286" w:type="dxa"/>
           </w:tcPr>
+          <w:p>
+            <w:pPr>
+              <w:rPr>
+                <w:rFonts w:ascii="Helvetica" w:hAnsi="Helvetica"/>
+                <w:sz w:val="28"/>
+                <w:szCs w:val="28"/>
+              </w:rPr>
+            </w:pPr>
+            <w:r>
+              <w:rPr>
+                <w:rFonts w:ascii="Helvetica" w:hAnsi="Helvetica"/>
+                <w:sz w:val="28"/>
+                <w:szCs w:val="28"/>
+              </w:rPr>
+              <w:lastRenderedPageBreak/>
+              <w:t>Lavric Cosmin</w:t>
+            </w:r>
+          </w:p>
+          <w:p>
+            <w:pPr>
+              <w:rPr>
+                <w:rFonts w:ascii="Helvetica" w:hAnsi="Helvetica"/>
+                <w:sz w:val="28"/>
+                <w:szCs w:val="28"/>
+              </w:rPr>
+            </w:pPr>
+          </w:p>
+          <w:p>
+            <w:pPr>
+              <w:rPr>
+                <w:rFonts w:ascii="Helvetica" w:hAnsi="Helvetica"/>
+                <w:sz w:val="28"/>
+                <w:szCs w:val="28"/>
+              </w:rPr>
+            </w:pPr>
+          </w:p>
+          <w:p>
+            <w:pPr>
+              <w:rPr>
+                <w:rFonts w:ascii="Helvetica" w:hAnsi="Helvetica"/>
+                <w:sz w:val="28"/>
+                <w:szCs w:val="28"/>
+              </w:rPr>
+            </w:pPr>
+          </w:p>
+          <w:p>
+            <w:pPr>
+              <w:rPr>
+                <w:rFonts w:ascii="Helvetica" w:hAnsi="Helvetica"/>
+                <w:sz w:val="28"/>
+                <w:szCs w:val="28"/>
+              </w:rPr>
+            </w:pPr>
+          </w:p>
+          <w:p>
+            <w:pPr>
+              <w:rPr>
+                <w:rFonts w:ascii="Helvetica" w:hAnsi="Helvetica"/>
+                <w:sz w:val="28"/>
+                <w:szCs w:val="28"/>
+              </w:rPr>
+            </w:pPr>
+          </w:p>
+          <w:p>
+            <w:pPr>
+              <w:rPr>
+                <w:rFonts w:ascii="Helvetica" w:hAnsi="Helvetica"/>
+                <w:sz w:val="28"/>
+                <w:szCs w:val="28"/>
+              </w:rPr>
+            </w:pPr>
+          </w:p>
+          <w:p>
+            <w:pPr>
+              <w:rPr>
+                <w:rFonts w:ascii="Helvetica" w:hAnsi="Helvetica"/>
+                <w:sz w:val="28"/>
+                <w:szCs w:val="28"/>
+              </w:rPr>
+            </w:pPr>
+          </w:p>
+          <w:p>
+            <w:pPr>
+              <w:rPr>
+                <w:rFonts w:ascii="Helvetica" w:hAnsi="Helvetica"/>
+                <w:sz w:val="28"/>
+                <w:szCs w:val="28"/>
+              </w:rPr>
+            </w:pPr>
+          </w:p>
+          <w:p>
+            <w:pPr>
+              <w:rPr>
+                <w:rFonts w:ascii="Helvetica" w:hAnsi="Helvetica"/>
+                <w:sz w:val="28"/>
+                <w:szCs w:val="28"/>
+              </w:rPr>
+            </w:pPr>
+          </w:p>
+          <w:p>
+            <w:pPr>
+              <w:rPr>
+                <w:rFonts w:ascii="Helvetica" w:hAnsi="Helvetica"/>
+                <w:sz w:val="28"/>
+                <w:szCs w:val="28"/>
+              </w:rPr>
+            </w:pPr>
+          </w:p>
+          <w:p>
+            <w:pPr>
+              <w:rPr>
+                <w:rFonts w:ascii="Helvetica" w:hAnsi="Helvetica"/>
+                <w:sz w:val="28"/>
+                <w:szCs w:val="28"/>
+              </w:rPr>
+            </w:pPr>
+          </w:p>
+          <w:p>
+            <w:pPr>
+              <w:rPr>
+                <w:rFonts w:ascii="Helvetica" w:hAnsi="Helvetica"/>
+                <w:sz w:val="28"/>
+                <w:szCs w:val="28"/>
+              </w:rPr>
+            </w:pPr>
+          </w:p>
+          <w:p>
+            <w:pPr>
+              <w:rPr>
+                <w:rFonts w:ascii="Helvetica" w:hAnsi="Helvetica"/>
+                <w:sz w:val="28"/>
+                <w:szCs w:val="28"/>
+              </w:rPr>
+            </w:pPr>
+          </w:p>
+          <w:p>
+            <w:pPr>
+              <w:rPr>
+                <w:rFonts w:ascii="Helvetica" w:hAnsi="Helvetica"/>
+                <w:sz w:val="28"/>
+                <w:szCs w:val="28"/>
+              </w:rPr>
+            </w:pPr>
+          </w:p>
+          <w:p>
+            <w:pPr>
+              <w:rPr>
+                <w:rFonts w:ascii="Helvetica" w:hAnsi="Helvetica"/>
+                <w:sz w:val="28"/>
+                <w:szCs w:val="28"/>
+              </w:rPr>
+            </w:pPr>
+          </w:p>
+          <w:p>
+            <w:pPr>
+              <w:rPr>
+                <w:rFonts w:ascii="Helvetica" w:hAnsi="Helvetica"/>
+                <w:sz w:val="28"/>
+                <w:szCs w:val="28"/>
+              </w:rPr>
+            </w:pPr>
+          </w:p>
+          <w:p>
+            <w:pPr>
+              <w:rPr>
+                <w:rFonts w:ascii="Helvetica" w:hAnsi="Helvetica"/>
+                <w:sz w:val="28"/>
+                <w:szCs w:val="28"/>
+              </w:rPr>
+            </w:pPr>
+          </w:p>
+          <w:p>
+            <w:pPr>
+              <w:rPr>
+                <w:rFonts w:ascii="Helvetica" w:hAnsi="Helvetica"/>
+                <w:sz w:val="28"/>
+                <w:szCs w:val="28"/>
+              </w:rPr>
+            </w:pPr>
+          </w:p>
+          <w:p>
+            <w:pPr>
+              <w:rPr>
+                <w:rFonts w:ascii="Helvetica" w:hAnsi="Helvetica"/>
+                <w:sz w:val="28"/>
+                <w:szCs w:val="28"/>
+              </w:rPr>
+            </w:pPr>
+          </w:p>
+          <w:p>
+            <w:pPr>
+              <w:rPr>
+                <w:rFonts w:ascii="Helvetica" w:hAnsi="Helvetica"/>
+                <w:sz w:val="28"/>
+                <w:szCs w:val="28"/>
+              </w:rPr>
+            </w:pPr>
+          </w:p>
+          <w:p>
+            <w:pPr>
+              <w:rPr>
+                <w:rFonts w:ascii="Helvetica" w:hAnsi="Helvetica"/>
+                <w:sz w:val="28"/>
+                <w:szCs w:val="28"/>
+              </w:rPr>
+            </w:pPr>
+          </w:p>
+          <w:p>
+            <w:pPr>
+              <w:rPr>
+                <w:rFonts w:ascii="Helvetica" w:hAnsi="Helvetica"/>
+                <w:sz w:val="28"/>
+                <w:szCs w:val="28"/>
+              </w:rPr>
+            </w:pPr>
+          </w:p>
+          <w:p>
+            <w:pPr>
+              <w:rPr>
+                <w:rFonts w:ascii="Helvetica" w:hAnsi="Helvetica"/>
+                <w:sz w:val="28"/>
+                <w:szCs w:val="28"/>
+              </w:rPr>
+            </w:pPr>
+          </w:p>
+          <w:p>
+            <w:pPr>
+              <w:rPr>
+                <w:rFonts w:ascii="Helvetica" w:hAnsi="Helvetica"/>
+                <w:sz w:val="28"/>
+                <w:szCs w:val="28"/>
+              </w:rPr>
+            </w:pPr>
+          </w:p>
+          <w:p>
+            <w:pPr>
+              <w:rPr>
+                <w:rFonts w:ascii="Helvetica" w:hAnsi="Helvetica"/>
+                <w:sz w:val="28"/>
+                <w:szCs w:val="28"/>
+              </w:rPr>
+            </w:pPr>
+          </w:p>
+          <w:p>
+            <w:pPr>
+              <w:rPr>
+                <w:rFonts w:ascii="Helvetica" w:hAnsi="Helvetica"/>
+                <w:sz w:val="28"/>
+                <w:szCs w:val="28"/>
+              </w:rPr>
+            </w:pPr>
+          </w:p>
+          <w:p>
+            <w:pPr>
+              <w:rPr>
+                <w:rFonts w:ascii="Helvetica" w:hAnsi="Helvetica"/>
+                <w:sz w:val="28"/>
+                <w:szCs w:val="28"/>
+              </w:rPr>
+            </w:pPr>
+          </w:p>
+          <w:p>
+            <w:pPr>
+              <w:rPr>
+                <w:rFonts w:ascii="Helvetica" w:hAnsi="Helvetica"/>
+                <w:sz w:val="28"/>
+                <w:szCs w:val="28"/>
+              </w:rPr>
+            </w:pPr>
+          </w:p>
+          <w:p>
+            <w:pPr>
+              <w:rPr>
+                <w:rFonts w:ascii="Helvetica" w:hAnsi="Helvetica"/>
+                <w:sz w:val="28"/>
+                <w:szCs w:val="28"/>
+              </w:rPr>
+            </w:pPr>
+          </w:p>
+          <w:p>
+            <w:pPr>
+              <w:rPr>
+                <w:rFonts w:ascii="Helvetica" w:hAnsi="Helvetica"/>
+                <w:sz w:val="28"/>
+                <w:szCs w:val="28"/>
+              </w:rPr>
+            </w:pPr>
+          </w:p>
+          <w:p>
+            <w:pPr>
+              <w:rPr>
+                <w:rFonts w:ascii="Helvetica" w:hAnsi="Helvetica"/>
+                <w:sz w:val="28"/>
+                <w:szCs w:val="28"/>
+              </w:rPr>
+            </w:pPr>
+          </w:p>
+          <w:p>
+            <w:pPr>
+              <w:rPr>
+                <w:rFonts w:ascii="Helvetica" w:hAnsi="Helvetica"/>
+                <w:sz w:val="28"/>
+                <w:szCs w:val="28"/>
+              </w:rPr>
+            </w:pPr>
+          </w:p>
+          <w:p>
+            <w:pPr>
+              <w:rPr>
+                <w:rFonts w:ascii="Helvetica" w:hAnsi="Helvetica"/>
+                <w:sz w:val="28"/>
+                <w:szCs w:val="28"/>
+              </w:rPr>
+            </w:pPr>
+          </w:p>
+          <w:p>
+            <w:pPr>
+              <w:rPr>
+                <w:rFonts w:ascii="Helvetica" w:hAnsi="Helvetica"/>
+                <w:sz w:val="28"/>
+                <w:szCs w:val="28"/>
+              </w:rPr>
+            </w:pPr>
+          </w:p>
+          <w:p>
+            <w:pPr>
+              <w:rPr>
+                <w:rFonts w:ascii="Helvetica" w:hAnsi="Helvetica"/>
+                <w:sz w:val="28"/>
+                <w:szCs w:val="28"/>
+              </w:rPr>
+            </w:pPr>
+          </w:p>
+          <w:p>
+            <w:pPr>
+              <w:rPr>
+                <w:rFonts w:ascii="Helvetica" w:hAnsi="Helvetica"/>
+                <w:sz w:val="28"/>
+                <w:szCs w:val="28"/>
+              </w:rPr>
+            </w:pPr>
+          </w:p>
+          <w:p>
+            <w:pPr>
+              <w:rPr>
+                <w:rFonts w:ascii="Helvetica" w:hAnsi="Helvetica"/>
+                <w:sz w:val="28"/>
+                <w:szCs w:val="28"/>
+              </w:rPr>
+            </w:pPr>
+          </w:p>
+          <w:p>
+            <w:pPr>
+              <w:rPr>
+                <w:rFonts w:ascii="Helvetica" w:hAnsi="Helvetica"/>
+                <w:sz w:val="28"/>
+                <w:szCs w:val="28"/>
+              </w:rPr>
+            </w:pPr>
+          </w:p>
+          <w:p>
+            <w:pPr>
+              <w:rPr>
+                <w:rFonts w:ascii="Helvetica" w:hAnsi="Helvetica"/>
+                <w:sz w:val="28"/>
+                <w:szCs w:val="28"/>
+              </w:rPr>
+            </w:pPr>
+          </w:p>
+          <w:p>
+            <w:pPr>
+              <w:rPr>
+                <w:rFonts w:ascii="Helvetica" w:hAnsi="Helvetica"/>
+                <w:sz w:val="28"/>
+                <w:szCs w:val="28"/>
+              </w:rPr>
+            </w:pPr>
+          </w:p>
           <w:p>
             <w:pPr>
               <w:rPr>
@@ -1959,8 +2951,80 @@
           <w:sz w:val="28"/>
           <w:szCs w:val="28"/>
         </w:rPr>
+        <w:t>For the first course on [10/07/24], our team focused on several enhancements to our React project, which are detailed below:</w:t>
+      </w:r>
+    </w:p>
+    <w:p>
+      <w:pPr>
+        <w:ind w:left="360"/>
+        <w:rPr>
+          <w:rFonts w:ascii="Helvetica" w:hAnsi="Helvetica"/>
+          <w:sz w:val="28"/>
+          <w:szCs w:val="28"/>
+        </w:rPr>
+      </w:pPr>
+    </w:p>
+    <w:p>
+      <w:pPr>
+        <w:ind w:left="360"/>
+        <w:rPr>
+          <w:rFonts w:ascii="Helvetica" w:hAnsi="Helvetica"/>
+          <w:sz w:val="28"/>
+          <w:szCs w:val="28"/>
+        </w:rPr>
+      </w:pPr>
+      <w:r>
+        <w:rPr>
+          <w:rFonts w:ascii="Helvetica" w:hAnsi="Helvetica"/>
+          <w:sz w:val="28"/>
+          <w:szCs w:val="28"/>
+        </w:rPr>
+        <w:t>Implementation of MapBase Component</w:t>
+      </w:r>
+    </w:p>
+    <w:p>
+      <w:pPr>
+        <w:ind w:left="360"/>
+        <w:rPr>
+          <w:rFonts w:ascii="Helvetica" w:hAnsi="Helvetica"/>
+          <w:sz w:val="28"/>
+          <w:szCs w:val="28"/>
+        </w:rPr>
+      </w:pPr>
+      <w:r>
+        <w:rPr>
+          <w:rFonts w:ascii="Helvetica" w:hAnsi="Helvetica"/>
+          <w:sz w:val="28"/>
+          <w:szCs w:val="28"/>
+        </w:rPr>
+        <w:t>Author: Bobeică Teodor</w:t>
+      </w:r>
+    </w:p>
+    <w:p>
+      <w:pPr>
+        <w:ind w:left="360"/>
+        <w:rPr>
+          <w:rFonts w:ascii="Helvetica" w:hAnsi="Helvetica"/>
+          <w:sz w:val="28"/>
+          <w:szCs w:val="28"/>
+        </w:rPr>
+      </w:pPr>
+      <w:r>
+        <w:rPr>
+          <w:rFonts w:ascii="Helvetica" w:hAnsi="Helvetica"/>
+          <w:sz w:val="28"/>
+          <w:szCs w:val="28"/>
+        </w:rPr>
+        <w:t xml:space="preserve">We began by introducing a new component named MapBase, which features a 10x10 table where each cell maintains equal width and height, ensuring they are perfect squares. This component replaces the </w:t>
+      </w:r>
+      <w:r>
+        <w:rPr>
+          <w:rFonts w:ascii="Helvetica" w:hAnsi="Helvetica"/>
+          <w:sz w:val="28"/>
+          <w:szCs w:val="28"/>
+        </w:rPr>
         <w:lastRenderedPageBreak/>
-        <w:t>For the first course on [10/07/24], our team focused on several enhancements to our React project, which are detailed below:</w:t>
+        <w:t>previously used spinning React element. In this implementation, the middle cell of the table is initially highlighted in red. The component was built using both JavaScript and CSS files to ensure that the structure and styling were well-defined. This foundational change was crucial as it set the stage for further interactive elements in our project.</w:t>
       </w:r>
     </w:p>
     <w:p>
@@ -1988,7 +3052,7 @@
           <w:sz w:val="28"/>
           <w:szCs w:val="28"/>
         </w:rPr>
-        <w:t>Implementation of MapBase Component</w:t>
+        <w:t>Player Controller and Boundary Implementation</w:t>
       </w:r>
     </w:p>
     <w:p>
@@ -2006,7 +3070,7 @@
           <w:sz w:val="28"/>
           <w:szCs w:val="28"/>
         </w:rPr>
-        <w:t>Author: Bobeică Teodor</w:t>
+        <w:t>Author: Chelaru Alexandru</w:t>
       </w:r>
     </w:p>
     <w:p>
@@ -2024,7 +3088,7 @@
           <w:sz w:val="28"/>
           <w:szCs w:val="28"/>
         </w:rPr>
-        <w:t>We began by introducing a new component named MapBase, which features a 10x10 table where each cell maintains equal width and height, ensuring they are perfect squares. This component replaces the previously used spinning React element. In this implementation, the middle cell of the table is initially highlighted in red. The component was built using both JavaScript and CSS files to ensure that the structure and styling were well-defined. This foundational change was crucial as it set the stage for further interactive elements in our project.</w:t>
+        <w:t>The functionality of the MapBase component was extended to include player controller actions, allowing the red cell to be moved around the table based on user inputs. This dynamic interaction was complemented by setting strict upper and lower bounds for the player's coordinates, ensuring they stay within the grid's limits (from 0 to 9). This implementation required careful handling of state changes and event listeners in React to maintain a smooth and responsive control system. Despite the complexity, this feature was successfully integrated, providing a foundational interactive element for future enhancements.</w:t>
       </w:r>
     </w:p>
     <w:p>
@@ -2052,7 +3116,7 @@
           <w:sz w:val="28"/>
           <w:szCs w:val="28"/>
         </w:rPr>
-        <w:t>Player Controller and Boundary Implementation</w:t>
+        <w:t>Design Enhancements</w:t>
       </w:r>
     </w:p>
     <w:p>
@@ -2070,7 +3134,7 @@
           <w:sz w:val="28"/>
           <w:szCs w:val="28"/>
         </w:rPr>
-        <w:t>Author: Chelaru Alexandru</w:t>
+        <w:t>Author: Lavric Cosmin</w:t>
       </w:r>
     </w:p>
     <w:p>
@@ -2088,7 +3152,7 @@
           <w:sz w:val="28"/>
           <w:szCs w:val="28"/>
         </w:rPr>
-        <w:t>The functionality of the MapBase component was extended to include player controller actions, allowing the red cell to be moved around the table based on user inputs. This dynamic interaction was complemented by setting strict upper and lower bounds for the player's coordinates, ensuring they stay within the grid's limits (from 0 to 9). This implementation required careful handling of state changes and event listeners in React to maintain a smooth and responsive control system. Despite the complexity, this feature was successfully integrated, providing a foundational interactive element for future enhancements.</w:t>
+        <w:t>To improve the overall design aesthetics of the website, a new font was added and imported into the index.css file. Additionally, significant design changes were made to the buttons, giving them the appearance of a classic keypad, enhancing the user interface to be more intuitive and visually appealing. Furthermore, animations were added to the text and the moving cube, aiming to evoke a vintage arcade game feel. These animations not only improved the visual appeal but also contributed to a more engaging user experience.</w:t>
       </w:r>
     </w:p>
     <w:p>
@@ -2116,7 +3180,7 @@
           <w:sz w:val="28"/>
           <w:szCs w:val="28"/>
         </w:rPr>
-        <w:t>Design Enhancements</w:t>
+        <w:t>Dependencies and Challenges</w:t>
       </w:r>
     </w:p>
     <w:p>
@@ -2134,7 +3198,16 @@
           <w:sz w:val="28"/>
           <w:szCs w:val="28"/>
         </w:rPr>
-        <w:t>Author: Lavric Cosmin</w:t>
+        <w:t xml:space="preserve">During this session, no additional dependencies were introduced beyond the standard React library and CSS. One major challenge we faced was </w:t>
+      </w:r>
+      <w:r>
+        <w:rPr>
+          <w:rFonts w:ascii="Helvetica" w:hAnsi="Helvetica"/>
+          <w:sz w:val="28"/>
+          <w:szCs w:val="28"/>
+        </w:rPr>
+        <w:lastRenderedPageBreak/>
+        <w:t>ensuring the cells remained perfectly square across various screen sizes, which required precise CSS adjustments and testing. Additionally, implementing smooth and responsive player controls in React posed its own set of difficulties, particularly in managing state changes and event listeners efficiently. However, through collaborative effort and iterative testing, these challenges were overcome.</w:t>
       </w:r>
     </w:p>
     <w:p>
@@ -2152,16 +3225,7 @@
           <w:sz w:val="28"/>
           <w:szCs w:val="28"/>
         </w:rPr>
-        <w:t xml:space="preserve">To improve the overall design aesthetics of the website, a new font was added and imported into the index.css file. Additionally, significant design changes were made to the buttons, giving them the appearance </w:t>
-      </w:r>
-      <w:r>
-        <w:rPr>
-          <w:rFonts w:ascii="Helvetica" w:hAnsi="Helvetica"/>
-          <w:sz w:val="28"/>
-          <w:szCs w:val="28"/>
-        </w:rPr>
-        <w:lastRenderedPageBreak/>
-        <w:t>of a classic keypad, enhancing the user interface to be more intuitive and visually appealing. Furthermore, animations were added to the text and the moving cube, aiming to evoke a vintage arcade game feel. These animations not only improved the visual appeal but also contributed to a more engaging user experience.</w:t>
+        <w:t>Here is a screenshot showcasing the current state of the project, highlighting the MapBase component with the movable red cell in the middle of the grid:</w:t>
       </w:r>
     </w:p>
     <w:p>
@@ -2173,70 +3237,6 @@
           <w:szCs w:val="28"/>
         </w:rPr>
       </w:pPr>
-    </w:p>
-    <w:p>
-      <w:pPr>
-        <w:ind w:left="360"/>
-        <w:rPr>
-          <w:rFonts w:ascii="Helvetica" w:hAnsi="Helvetica"/>
-          <w:sz w:val="28"/>
-          <w:szCs w:val="28"/>
-        </w:rPr>
-      </w:pPr>
-      <w:r>
-        <w:rPr>
-          <w:rFonts w:ascii="Helvetica" w:hAnsi="Helvetica"/>
-          <w:sz w:val="28"/>
-          <w:szCs w:val="28"/>
-        </w:rPr>
-        <w:t>Dependencies and Challenges</w:t>
-      </w:r>
-    </w:p>
-    <w:p>
-      <w:pPr>
-        <w:ind w:left="360"/>
-        <w:rPr>
-          <w:rFonts w:ascii="Helvetica" w:hAnsi="Helvetica"/>
-          <w:sz w:val="28"/>
-          <w:szCs w:val="28"/>
-        </w:rPr>
-      </w:pPr>
-      <w:r>
-        <w:rPr>
-          <w:rFonts w:ascii="Helvetica" w:hAnsi="Helvetica"/>
-          <w:sz w:val="28"/>
-          <w:szCs w:val="28"/>
-        </w:rPr>
-        <w:t>During this session, no additional dependencies were introduced beyond the standard React library and CSS. One major challenge we faced was ensuring the cells remained perfectly square across various screen sizes, which required precise CSS adjustments and testing. Additionally, implementing smooth and responsive player controls in React posed its own set of difficulties, particularly in managing state changes and event listeners efficiently. However, through collaborative effort and iterative testing, these challenges were overcome.</w:t>
-      </w:r>
-    </w:p>
-    <w:p>
-      <w:pPr>
-        <w:ind w:left="360"/>
-        <w:rPr>
-          <w:rFonts w:ascii="Helvetica" w:hAnsi="Helvetica"/>
-          <w:sz w:val="28"/>
-          <w:szCs w:val="28"/>
-        </w:rPr>
-      </w:pPr>
-      <w:r>
-        <w:rPr>
-          <w:rFonts w:ascii="Helvetica" w:hAnsi="Helvetica"/>
-          <w:sz w:val="28"/>
-          <w:szCs w:val="28"/>
-        </w:rPr>
-        <w:t>Here is a screenshot showcasing the current state of the project, highlighting the MapBase component with the movable red cell in the middle of the grid:</w:t>
-      </w:r>
-    </w:p>
-    <w:p>
-      <w:pPr>
-        <w:ind w:left="360"/>
-        <w:rPr>
-          <w:rFonts w:ascii="Helvetica" w:hAnsi="Helvetica"/>
-          <w:sz w:val="28"/>
-          <w:szCs w:val="28"/>
-        </w:rPr>
-      </w:pPr>
       <w:r>
         <w:rPr>
           <w:rFonts w:ascii="Helvetica" w:hAnsi="Helvetica"/>
@@ -2244,7 +3244,6 @@
           <w:sz w:val="28"/>
           <w:szCs w:val="28"/>
         </w:rPr>
-        <w:lastRenderedPageBreak/>
         <w:drawing>
           <wp:inline distT="0" distB="0" distL="0" distR="0" wp14:anchorId="50950B62" wp14:editId="007EB849">
             <wp:extent cx="5943600" cy="4381500"/>
@@ -2367,6 +3366,7 @@
           <w:sz w:val="28"/>
           <w:szCs w:val="28"/>
         </w:rPr>
+        <w:lastRenderedPageBreak/>
         <w:t>W</w:t>
       </w:r>
       <w:r>
@@ -2436,7 +3436,6 @@
           <w:sz w:val="28"/>
           <w:szCs w:val="28"/>
         </w:rPr>
-        <w:lastRenderedPageBreak/>
         <w:drawing>
           <wp:inline distT="0" distB="0" distL="0" distR="0" wp14:anchorId="0610ED69" wp14:editId="7EEC98EA">
             <wp:extent cx="5943600" cy="5583555"/>
@@ -2559,7 +3558,6 @@
           <w:sz w:val="28"/>
           <w:szCs w:val="28"/>
         </w:rPr>
-        <w:lastRenderedPageBreak/>
         <w:t>Then we created the new on-screen arrow keys in Piskel, followed by designing the</w:t>
       </w:r>
       <w:r>
@@ -3279,7 +4277,6 @@
           <w:sz w:val="28"/>
           <w:szCs w:val="28"/>
         </w:rPr>
-        <w:lastRenderedPageBreak/>
         <w:t xml:space="preserve">Before adding him in the game </w:t>
       </w:r>
       <w:r>
@@ -3538,6 +4535,7 @@
           <w:sz w:val="28"/>
           <w:szCs w:val="28"/>
         </w:rPr>
+        <w:lastRenderedPageBreak/>
         <w:drawing>
           <wp:inline distT="0" distB="0" distL="0" distR="0" wp14:anchorId="489BCE70" wp14:editId="5DCAD4AF">
             <wp:extent cx="5943600" cy="935990"/>
@@ -3688,34 +4686,34 @@
           <w:sz w:val="28"/>
           <w:szCs w:val="28"/>
         </w:rPr>
+        <w:t>In the end, we gathered all of the above to present you the latest form of our game “Aliens vs. Robots”:</w:t>
+      </w:r>
+    </w:p>
+    <w:p>
+      <w:pPr>
+        <w:rPr>
+          <w:rFonts w:ascii="Helvetica" w:hAnsi="Helvetica"/>
+          <w:sz w:val="28"/>
+          <w:szCs w:val="28"/>
+        </w:rPr>
+      </w:pPr>
+    </w:p>
+    <w:p>
+      <w:pPr>
+        <w:rPr>
+          <w:rFonts w:ascii="Helvetica" w:hAnsi="Helvetica"/>
+          <w:sz w:val="28"/>
+          <w:szCs w:val="28"/>
+        </w:rPr>
+      </w:pPr>
+      <w:r>
+        <w:rPr>
+          <w:rFonts w:ascii="Helvetica" w:hAnsi="Helvetica"/>
+          <w:noProof/>
+          <w:sz w:val="28"/>
+          <w:szCs w:val="28"/>
+        </w:rPr>
         <w:lastRenderedPageBreak/>
-        <w:t>In the end, we gathered all of the above to present you the latest form of our game “Aliens vs. Robots”:</w:t>
-      </w:r>
-    </w:p>
-    <w:p>
-      <w:pPr>
-        <w:rPr>
-          <w:rFonts w:ascii="Helvetica" w:hAnsi="Helvetica"/>
-          <w:sz w:val="28"/>
-          <w:szCs w:val="28"/>
-        </w:rPr>
-      </w:pPr>
-    </w:p>
-    <w:p>
-      <w:pPr>
-        <w:rPr>
-          <w:rFonts w:ascii="Helvetica" w:hAnsi="Helvetica"/>
-          <w:sz w:val="28"/>
-          <w:szCs w:val="28"/>
-        </w:rPr>
-      </w:pPr>
-      <w:r>
-        <w:rPr>
-          <w:rFonts w:ascii="Helvetica" w:hAnsi="Helvetica"/>
-          <w:noProof/>
-          <w:sz w:val="28"/>
-          <w:szCs w:val="28"/>
-        </w:rPr>
         <w:drawing>
           <wp:inline distT="0" distB="0" distL="0" distR="0" wp14:anchorId="421376B7" wp14:editId="0D0620C3">
             <wp:extent cx="5943600" cy="5579745"/>

</xml_diff>

<commit_message>
New enemy model, slight changes to the play button
</commit_message>
<xml_diff>
--- a/Ops Manual-Team Bytes.docx
+++ b/Ops Manual-Team Bytes.docx
@@ -11,32 +11,44 @@
           <w:szCs w:val="96"/>
         </w:rPr>
       </w:pPr>
+      <w:proofErr w:type="spellStart"/>
       <w:r>
         <w:rPr>
           <w:rFonts w:ascii="Helvetica" w:hAnsi="Helvetica"/>
           <w:sz w:val="96"/>
           <w:szCs w:val="96"/>
         </w:rPr>
-        <w:t>Proiect IBM Summer School</w:t>
-      </w:r>
-    </w:p>
-    <w:p>
-      <w:pPr>
-        <w:jc w:val="center"/>
+        <w:t>Proiect</w:t>
+      </w:r>
+      <w:proofErr w:type="spellEnd"/>
+      <w:r>
         <w:rPr>
           <w:rFonts w:ascii="Helvetica" w:hAnsi="Helvetica"/>
           <w:sz w:val="96"/>
           <w:szCs w:val="96"/>
         </w:rPr>
-      </w:pPr>
-      <w:r>
+        <w:t xml:space="preserve"> IBM Summer School</w:t>
+      </w:r>
+    </w:p>
+    <w:p>
+      <w:pPr>
+        <w:jc w:val="center"/>
         <w:rPr>
           <w:rFonts w:ascii="Helvetica" w:hAnsi="Helvetica"/>
           <w:sz w:val="96"/>
           <w:szCs w:val="96"/>
         </w:rPr>
+      </w:pPr>
+      <w:proofErr w:type="spellStart"/>
+      <w:r>
+        <w:rPr>
+          <w:rFonts w:ascii="Helvetica" w:hAnsi="Helvetica"/>
+          <w:sz w:val="96"/>
+          <w:szCs w:val="96"/>
+        </w:rPr>
         <w:t>WebDev</w:t>
       </w:r>
+      <w:proofErr w:type="spellEnd"/>
     </w:p>
     <w:p>
       <w:pPr>
@@ -340,6 +352,7 @@
                 <w:lang w:val="ro-RO"/>
               </w:rPr>
             </w:pPr>
+            <w:proofErr w:type="spellStart"/>
             <w:r>
               <w:rPr>
                 <w:rFonts w:ascii="Helvetica" w:hAnsi="Helvetica"/>
@@ -348,6 +361,7 @@
               </w:rPr>
               <w:t>Bobeic</w:t>
             </w:r>
+            <w:proofErr w:type="spellEnd"/>
             <w:r>
               <w:rPr>
                 <w:rFonts w:ascii="Helvetica" w:hAnsi="Helvetica"/>
@@ -509,24 +523,52 @@
           <w:sz w:val="28"/>
           <w:szCs w:val="28"/>
         </w:rPr>
-        <w:t>DEV: Bobeică Teodor</w:t>
-      </w:r>
-    </w:p>
-    <w:p>
-      <w:pPr>
-        <w:rPr>
-          <w:rFonts w:ascii="Helvetica" w:hAnsi="Helvetica"/>
-          <w:sz w:val="28"/>
-          <w:szCs w:val="28"/>
-        </w:rPr>
-      </w:pPr>
-      <w:r>
-        <w:rPr>
-          <w:rFonts w:ascii="Helvetica" w:hAnsi="Helvetica"/>
-          <w:sz w:val="28"/>
-          <w:szCs w:val="28"/>
-        </w:rPr>
-        <w:t>Bobeică Teodor is another DEV chosen for his strong programming skills and attention to detail. Teodor excels in developing robust code and is known for his innovative solutions to complex problems. His ability to work closely with Alexandru ensures that the development process is smooth and that any challenges are promptly addressed. Teodor’s contribution to the project is critical in maintaining high standards of code quality and functionality.</w:t>
+        <w:t xml:space="preserve">DEV: </w:t>
+      </w:r>
+      <w:proofErr w:type="spellStart"/>
+      <w:r>
+        <w:rPr>
+          <w:rFonts w:ascii="Helvetica" w:hAnsi="Helvetica"/>
+          <w:sz w:val="28"/>
+          <w:szCs w:val="28"/>
+        </w:rPr>
+        <w:t>Bobeică</w:t>
+      </w:r>
+      <w:proofErr w:type="spellEnd"/>
+      <w:r>
+        <w:rPr>
+          <w:rFonts w:ascii="Helvetica" w:hAnsi="Helvetica"/>
+          <w:sz w:val="28"/>
+          <w:szCs w:val="28"/>
+        </w:rPr>
+        <w:t xml:space="preserve"> Teodor</w:t>
+      </w:r>
+    </w:p>
+    <w:p>
+      <w:pPr>
+        <w:rPr>
+          <w:rFonts w:ascii="Helvetica" w:hAnsi="Helvetica"/>
+          <w:sz w:val="28"/>
+          <w:szCs w:val="28"/>
+        </w:rPr>
+      </w:pPr>
+      <w:proofErr w:type="spellStart"/>
+      <w:r>
+        <w:rPr>
+          <w:rFonts w:ascii="Helvetica" w:hAnsi="Helvetica"/>
+          <w:sz w:val="28"/>
+          <w:szCs w:val="28"/>
+        </w:rPr>
+        <w:t>Bobeică</w:t>
+      </w:r>
+      <w:proofErr w:type="spellEnd"/>
+      <w:r>
+        <w:rPr>
+          <w:rFonts w:ascii="Helvetica" w:hAnsi="Helvetica"/>
+          <w:sz w:val="28"/>
+          <w:szCs w:val="28"/>
+        </w:rPr>
+        <w:t xml:space="preserve"> Teodor is another DEV chosen for his strong programming skills and attention to detail. Teodor excels in developing robust code and is known for his innovative solutions to complex problems. His ability to work closely with Alexandru ensures that the development process is smooth and that any challenges are promptly addressed. Teodor’s contribution to the project is critical in maintaining high standards of code quality and functionality.</w:t>
       </w:r>
     </w:p>
     <w:p>
@@ -898,21 +940,40 @@
               </w:rPr>
               <w:t xml:space="preserve">Implementation for </w:t>
             </w:r>
-            <w:r>
-              <w:rPr>
-                <w:rFonts w:ascii="Helvetica" w:hAnsi="Helvetica"/>
-                <w:sz w:val="28"/>
-                <w:szCs w:val="28"/>
-              </w:rPr>
-              <w:t xml:space="preserve">MapBase based </w:t>
-            </w:r>
-            <w:r>
-              <w:rPr>
-                <w:rFonts w:ascii="Helvetica" w:hAnsi="Helvetica"/>
-                <w:sz w:val="28"/>
-                <w:szCs w:val="28"/>
-              </w:rPr>
-              <w:t>in a 10x10 table with the implementation of PlayerControll</w:t>
+            <w:proofErr w:type="spellStart"/>
+            <w:r>
+              <w:rPr>
+                <w:rFonts w:ascii="Helvetica" w:hAnsi="Helvetica"/>
+                <w:sz w:val="28"/>
+                <w:szCs w:val="28"/>
+              </w:rPr>
+              <w:t>MapBase</w:t>
+            </w:r>
+            <w:proofErr w:type="spellEnd"/>
+            <w:r>
+              <w:rPr>
+                <w:rFonts w:ascii="Helvetica" w:hAnsi="Helvetica"/>
+                <w:sz w:val="28"/>
+                <w:szCs w:val="28"/>
+              </w:rPr>
+              <w:t xml:space="preserve"> based </w:t>
+            </w:r>
+            <w:r>
+              <w:rPr>
+                <w:rFonts w:ascii="Helvetica" w:hAnsi="Helvetica"/>
+                <w:sz w:val="28"/>
+                <w:szCs w:val="28"/>
+              </w:rPr>
+              <w:t xml:space="preserve">in a 10x10 table with the implementation of </w:t>
+            </w:r>
+            <w:proofErr w:type="spellStart"/>
+            <w:r>
+              <w:rPr>
+                <w:rFonts w:ascii="Helvetica" w:hAnsi="Helvetica"/>
+                <w:sz w:val="28"/>
+                <w:szCs w:val="28"/>
+              </w:rPr>
+              <w:t>PlayerControll</w:t>
             </w:r>
             <w:r>
               <w:rPr>
@@ -922,6 +983,7 @@
               </w:rPr>
               <w:t>er</w:t>
             </w:r>
+            <w:proofErr w:type="spellEnd"/>
             <w:r>
               <w:rPr>
                 <w:rFonts w:ascii="Helvetica" w:hAnsi="Helvetica"/>
@@ -936,7 +998,43 @@
                 <w:sz w:val="28"/>
                 <w:szCs w:val="28"/>
               </w:rPr>
-              <w:t xml:space="preserve"> built in .js and .css file</w:t>
+              <w:t xml:space="preserve"> built in .</w:t>
+            </w:r>
+            <w:proofErr w:type="spellStart"/>
+            <w:r>
+              <w:rPr>
+                <w:rFonts w:ascii="Helvetica" w:hAnsi="Helvetica"/>
+                <w:sz w:val="28"/>
+                <w:szCs w:val="28"/>
+              </w:rPr>
+              <w:t>js</w:t>
+            </w:r>
+            <w:proofErr w:type="spellEnd"/>
+            <w:r>
+              <w:rPr>
+                <w:rFonts w:ascii="Helvetica" w:hAnsi="Helvetica"/>
+                <w:sz w:val="28"/>
+                <w:szCs w:val="28"/>
+              </w:rPr>
+              <w:t xml:space="preserve"> and .</w:t>
+            </w:r>
+            <w:proofErr w:type="spellStart"/>
+            <w:r>
+              <w:rPr>
+                <w:rFonts w:ascii="Helvetica" w:hAnsi="Helvetica"/>
+                <w:sz w:val="28"/>
+                <w:szCs w:val="28"/>
+              </w:rPr>
+              <w:t>css</w:t>
+            </w:r>
+            <w:proofErr w:type="spellEnd"/>
+            <w:r>
+              <w:rPr>
+                <w:rFonts w:ascii="Helvetica" w:hAnsi="Helvetica"/>
+                <w:sz w:val="28"/>
+                <w:szCs w:val="28"/>
+              </w:rPr>
+              <w:t xml:space="preserve"> file</w:t>
             </w:r>
             <w:r>
               <w:rPr>
@@ -990,6 +1088,7 @@
                 <w:lang w:val="ro-RO"/>
               </w:rPr>
             </w:pPr>
+            <w:proofErr w:type="spellStart"/>
             <w:r>
               <w:rPr>
                 <w:rFonts w:ascii="Helvetica" w:hAnsi="Helvetica"/>
@@ -998,6 +1097,7 @@
               </w:rPr>
               <w:t>Bobeic</w:t>
             </w:r>
+            <w:proofErr w:type="spellEnd"/>
             <w:r>
               <w:rPr>
                 <w:rFonts w:ascii="Helvetica" w:hAnsi="Helvetica"/>
@@ -1107,7 +1207,25 @@
                 <w:sz w:val="28"/>
                 <w:szCs w:val="28"/>
               </w:rPr>
-              <w:t>Added animations to the text and the moving cube so that it looks more like an vintage arcade game.</w:t>
+              <w:t xml:space="preserve">Added animations to the text and the moving cube so that it looks more like </w:t>
+            </w:r>
+            <w:proofErr w:type="gramStart"/>
+            <w:r>
+              <w:rPr>
+                <w:rFonts w:ascii="Helvetica" w:hAnsi="Helvetica"/>
+                <w:sz w:val="28"/>
+                <w:szCs w:val="28"/>
+              </w:rPr>
+              <w:t>an</w:t>
+            </w:r>
+            <w:proofErr w:type="gramEnd"/>
+            <w:r>
+              <w:rPr>
+                <w:rFonts w:ascii="Helvetica" w:hAnsi="Helvetica"/>
+                <w:sz w:val="28"/>
+                <w:szCs w:val="28"/>
+              </w:rPr>
+              <w:t xml:space="preserve"> vintage arcade game.</w:t>
             </w:r>
           </w:p>
           <w:p>
@@ -1246,7 +1364,25 @@
                 <w:sz w:val="28"/>
                 <w:szCs w:val="28"/>
               </w:rPr>
-              <w:t>Set an upper and lower bound for how much the player X and Y coordinates can change(never less than 0, never more than 9</w:t>
+              <w:t xml:space="preserve">Set an upper and lower bound for how much the player X and Y coordinates can </w:t>
+            </w:r>
+            <w:proofErr w:type="gramStart"/>
+            <w:r>
+              <w:rPr>
+                <w:rFonts w:ascii="Helvetica" w:hAnsi="Helvetica"/>
+                <w:sz w:val="28"/>
+                <w:szCs w:val="28"/>
+              </w:rPr>
+              <w:t>change(</w:t>
+            </w:r>
+            <w:proofErr w:type="gramEnd"/>
+            <w:r>
+              <w:rPr>
+                <w:rFonts w:ascii="Helvetica" w:hAnsi="Helvetica"/>
+                <w:sz w:val="28"/>
+                <w:szCs w:val="28"/>
+              </w:rPr>
+              <w:t>never less than 0, never more than 9</w:t>
             </w:r>
             <w:r>
               <w:rPr>
@@ -1660,6 +1796,7 @@
                 <w:szCs w:val="28"/>
               </w:rPr>
             </w:pPr>
+            <w:proofErr w:type="spellStart"/>
             <w:r>
               <w:rPr>
                 <w:rFonts w:ascii="Helvetica" w:hAnsi="Helvetica"/>
@@ -1668,6 +1805,7 @@
               </w:rPr>
               <w:t>Bobeic</w:t>
             </w:r>
+            <w:proofErr w:type="spellEnd"/>
             <w:r>
               <w:rPr>
                 <w:rFonts w:ascii="Helvetica" w:hAnsi="Helvetica"/>
@@ -1690,7 +1828,10 @@
           </w:tcPr>
           <w:p>
             <w:pPr>
-              <w:jc w:val="center"/>
+              <w:tabs>
+                <w:tab w:val="left" w:pos="450"/>
+                <w:tab w:val="center" w:pos="1533"/>
+              </w:tabs>
               <w:rPr>
                 <w:rFonts w:ascii="Helvetica" w:hAnsi="Helvetica"/>
                 <w:sz w:val="28"/>
@@ -1704,6 +1845,22 @@
                 <w:szCs w:val="28"/>
               </w:rPr>
               <w:lastRenderedPageBreak/>
+              <w:tab/>
+            </w:r>
+            <w:r>
+              <w:rPr>
+                <w:rFonts w:ascii="Helvetica" w:hAnsi="Helvetica"/>
+                <w:sz w:val="28"/>
+                <w:szCs w:val="28"/>
+              </w:rPr>
+              <w:tab/>
+            </w:r>
+            <w:r>
+              <w:rPr>
+                <w:rFonts w:ascii="Helvetica" w:hAnsi="Helvetica"/>
+                <w:sz w:val="28"/>
+                <w:szCs w:val="28"/>
+              </w:rPr>
               <w:t>[12/07/24]</w:t>
             </w:r>
           </w:p>
@@ -2235,7 +2392,25 @@
                 <w:sz w:val="28"/>
                 <w:szCs w:val="28"/>
               </w:rPr>
-              <w:t>Added animations to the text and the moving cube so that it looks more like an vintage arcade game.</w:t>
+              <w:t xml:space="preserve">Added animations to the text and the moving cube so that it looks more like </w:t>
+            </w:r>
+            <w:proofErr w:type="gramStart"/>
+            <w:r>
+              <w:rPr>
+                <w:rFonts w:ascii="Helvetica" w:hAnsi="Helvetica"/>
+                <w:sz w:val="28"/>
+                <w:szCs w:val="28"/>
+              </w:rPr>
+              <w:t>an</w:t>
+            </w:r>
+            <w:proofErr w:type="gramEnd"/>
+            <w:r>
+              <w:rPr>
+                <w:rFonts w:ascii="Helvetica" w:hAnsi="Helvetica"/>
+                <w:sz w:val="28"/>
+                <w:szCs w:val="28"/>
+              </w:rPr>
+              <w:t xml:space="preserve"> vintage arcade game.</w:t>
             </w:r>
           </w:p>
           <w:p>
@@ -2477,16 +2652,15 @@
                 <w:lang w:val="ro-RO"/>
               </w:rPr>
             </w:pPr>
-          </w:p>
-          <w:p>
-            <w:pPr>
+            <w:r>
               <w:rPr>
                 <w:rFonts w:ascii="Helvetica" w:hAnsi="Helvetica"/>
                 <w:sz w:val="28"/>
                 <w:szCs w:val="28"/>
                 <w:lang w:val="ro-RO"/>
               </w:rPr>
-            </w:pPr>
+              <w:t>Added sound effects a nd main theme. New enemy model implemented.</w:t>
+            </w:r>
           </w:p>
           <w:p>
             <w:pPr>
@@ -2899,6 +3073,99 @@
           </w:p>
         </w:tc>
       </w:tr>
+      <w:tr>
+        <w:trPr>
+          <w:trHeight w:val="2864"/>
+        </w:trPr>
+        <w:tc>
+          <w:tcPr>
+            <w:tcW w:w="3282" w:type="dxa"/>
+          </w:tcPr>
+          <w:p>
+            <w:pPr>
+              <w:tabs>
+                <w:tab w:val="left" w:pos="450"/>
+                <w:tab w:val="center" w:pos="1533"/>
+              </w:tabs>
+              <w:rPr>
+                <w:rFonts w:ascii="Helvetica" w:hAnsi="Helvetica"/>
+                <w:sz w:val="28"/>
+                <w:szCs w:val="28"/>
+              </w:rPr>
+            </w:pPr>
+            <w:r>
+              <w:rPr>
+                <w:rFonts w:ascii="Helvetica" w:hAnsi="Helvetica"/>
+                <w:sz w:val="28"/>
+                <w:szCs w:val="28"/>
+              </w:rPr>
+              <w:lastRenderedPageBreak/>
+              <w:t>[20/07/2024]</w:t>
+            </w:r>
+          </w:p>
+        </w:tc>
+        <w:tc>
+          <w:tcPr>
+            <w:tcW w:w="3283" w:type="dxa"/>
+          </w:tcPr>
+          <w:p>
+            <w:pPr>
+              <w:rPr>
+                <w:rFonts w:ascii="Helvetica" w:hAnsi="Helvetica"/>
+                <w:sz w:val="28"/>
+                <w:szCs w:val="28"/>
+              </w:rPr>
+            </w:pPr>
+            <w:r>
+              <w:rPr>
+                <w:rFonts w:ascii="Helvetica" w:hAnsi="Helvetica"/>
+                <w:sz w:val="28"/>
+                <w:szCs w:val="28"/>
+              </w:rPr>
+              <w:t>Created the design of stats label for both player and the NPC. Created the GIF for the enemy with animations.</w:t>
+            </w:r>
+          </w:p>
+          <w:p>
+            <w:pPr>
+              <w:rPr>
+                <w:rFonts w:ascii="Helvetica" w:hAnsi="Helvetica"/>
+                <w:sz w:val="28"/>
+                <w:szCs w:val="28"/>
+              </w:rPr>
+            </w:pPr>
+            <w:r>
+              <w:rPr>
+                <w:rFonts w:ascii="Helvetica" w:hAnsi="Helvetica"/>
+                <w:sz w:val="28"/>
+                <w:szCs w:val="28"/>
+              </w:rPr>
+              <w:t>I updated this document with the latest changes and features.</w:t>
+            </w:r>
+          </w:p>
+        </w:tc>
+        <w:tc>
+          <w:tcPr>
+            <w:tcW w:w="3286" w:type="dxa"/>
+          </w:tcPr>
+          <w:p>
+            <w:pPr>
+              <w:rPr>
+                <w:rFonts w:ascii="Helvetica" w:hAnsi="Helvetica"/>
+                <w:sz w:val="28"/>
+                <w:szCs w:val="28"/>
+              </w:rPr>
+            </w:pPr>
+            <w:r>
+              <w:rPr>
+                <w:rFonts w:ascii="Helvetica" w:hAnsi="Helvetica"/>
+                <w:sz w:val="28"/>
+                <w:szCs w:val="28"/>
+              </w:rPr>
+              <w:t>Ciubuc Vlad</w:t>
+            </w:r>
+          </w:p>
+        </w:tc>
+      </w:tr>
     </w:tbl>
     <w:p>
       <w:pPr>
@@ -2951,6 +3218,7 @@
           <w:sz w:val="28"/>
           <w:szCs w:val="28"/>
         </w:rPr>
+        <w:lastRenderedPageBreak/>
         <w:t>For the first course on [10/07/24], our team focused on several enhancements to our React project, which are detailed below:</w:t>
       </w:r>
     </w:p>
@@ -2979,7 +3247,25 @@
           <w:sz w:val="28"/>
           <w:szCs w:val="28"/>
         </w:rPr>
-        <w:t>Implementation of MapBase Component</w:t>
+        <w:t xml:space="preserve">Implementation of </w:t>
+      </w:r>
+      <w:proofErr w:type="spellStart"/>
+      <w:r>
+        <w:rPr>
+          <w:rFonts w:ascii="Helvetica" w:hAnsi="Helvetica"/>
+          <w:sz w:val="28"/>
+          <w:szCs w:val="28"/>
+        </w:rPr>
+        <w:t>MapBase</w:t>
+      </w:r>
+      <w:proofErr w:type="spellEnd"/>
+      <w:r>
+        <w:rPr>
+          <w:rFonts w:ascii="Helvetica" w:hAnsi="Helvetica"/>
+          <w:sz w:val="28"/>
+          <w:szCs w:val="28"/>
+        </w:rPr>
+        <w:t xml:space="preserve"> Component</w:t>
       </w:r>
     </w:p>
     <w:p>
@@ -2997,7 +3283,25 @@
           <w:sz w:val="28"/>
           <w:szCs w:val="28"/>
         </w:rPr>
-        <w:t>Author: Bobeică Teodor</w:t>
+        <w:t xml:space="preserve">Author: </w:t>
+      </w:r>
+      <w:proofErr w:type="spellStart"/>
+      <w:r>
+        <w:rPr>
+          <w:rFonts w:ascii="Helvetica" w:hAnsi="Helvetica"/>
+          <w:sz w:val="28"/>
+          <w:szCs w:val="28"/>
+        </w:rPr>
+        <w:t>Bobeică</w:t>
+      </w:r>
+      <w:proofErr w:type="spellEnd"/>
+      <w:r>
+        <w:rPr>
+          <w:rFonts w:ascii="Helvetica" w:hAnsi="Helvetica"/>
+          <w:sz w:val="28"/>
+          <w:szCs w:val="28"/>
+        </w:rPr>
+        <w:t xml:space="preserve"> Teodor</w:t>
       </w:r>
     </w:p>
     <w:p>
@@ -3015,7 +3319,171 @@
           <w:sz w:val="28"/>
           <w:szCs w:val="28"/>
         </w:rPr>
-        <w:t xml:space="preserve">We began by introducing a new component named MapBase, which features a 10x10 table where each cell maintains equal width and height, ensuring they are perfect squares. This component replaces the </w:t>
+        <w:t xml:space="preserve">We began by introducing a new component named </w:t>
+      </w:r>
+      <w:proofErr w:type="spellStart"/>
+      <w:r>
+        <w:rPr>
+          <w:rFonts w:ascii="Helvetica" w:hAnsi="Helvetica"/>
+          <w:sz w:val="28"/>
+          <w:szCs w:val="28"/>
+        </w:rPr>
+        <w:t>MapBase</w:t>
+      </w:r>
+      <w:proofErr w:type="spellEnd"/>
+      <w:r>
+        <w:rPr>
+          <w:rFonts w:ascii="Helvetica" w:hAnsi="Helvetica"/>
+          <w:sz w:val="28"/>
+          <w:szCs w:val="28"/>
+        </w:rPr>
+        <w:t>, which features a 10x10 table where each cell maintains equal width and height, ensuring they are perfect squares. This component replaces the previously used spinning React element. In this implementation, the middle cell of the table is initially highlighted in red. The component was built using both JavaScript and CSS files to ensure that the structure and styling were well-defined. This foundational change was crucial as it set the stage for further interactive elements in our project.</w:t>
+      </w:r>
+    </w:p>
+    <w:p>
+      <w:pPr>
+        <w:ind w:left="360"/>
+        <w:rPr>
+          <w:rFonts w:ascii="Helvetica" w:hAnsi="Helvetica"/>
+          <w:sz w:val="28"/>
+          <w:szCs w:val="28"/>
+        </w:rPr>
+      </w:pPr>
+    </w:p>
+    <w:p>
+      <w:pPr>
+        <w:ind w:left="360"/>
+        <w:rPr>
+          <w:rFonts w:ascii="Helvetica" w:hAnsi="Helvetica"/>
+          <w:sz w:val="28"/>
+          <w:szCs w:val="28"/>
+        </w:rPr>
+      </w:pPr>
+      <w:r>
+        <w:rPr>
+          <w:rFonts w:ascii="Helvetica" w:hAnsi="Helvetica"/>
+          <w:sz w:val="28"/>
+          <w:szCs w:val="28"/>
+        </w:rPr>
+        <w:t>Player Controller and Boundary Implementation</w:t>
+      </w:r>
+    </w:p>
+    <w:p>
+      <w:pPr>
+        <w:ind w:left="360"/>
+        <w:rPr>
+          <w:rFonts w:ascii="Helvetica" w:hAnsi="Helvetica"/>
+          <w:sz w:val="28"/>
+          <w:szCs w:val="28"/>
+        </w:rPr>
+      </w:pPr>
+      <w:r>
+        <w:rPr>
+          <w:rFonts w:ascii="Helvetica" w:hAnsi="Helvetica"/>
+          <w:sz w:val="28"/>
+          <w:szCs w:val="28"/>
+        </w:rPr>
+        <w:t>Author: Chelaru Alexandru</w:t>
+      </w:r>
+    </w:p>
+    <w:p>
+      <w:pPr>
+        <w:ind w:left="360"/>
+        <w:rPr>
+          <w:rFonts w:ascii="Helvetica" w:hAnsi="Helvetica"/>
+          <w:sz w:val="28"/>
+          <w:szCs w:val="28"/>
+        </w:rPr>
+      </w:pPr>
+      <w:r>
+        <w:rPr>
+          <w:rFonts w:ascii="Helvetica" w:hAnsi="Helvetica"/>
+          <w:sz w:val="28"/>
+          <w:szCs w:val="28"/>
+        </w:rPr>
+        <w:t xml:space="preserve">The functionality of the </w:t>
+      </w:r>
+      <w:proofErr w:type="spellStart"/>
+      <w:r>
+        <w:rPr>
+          <w:rFonts w:ascii="Helvetica" w:hAnsi="Helvetica"/>
+          <w:sz w:val="28"/>
+          <w:szCs w:val="28"/>
+        </w:rPr>
+        <w:t>MapBase</w:t>
+      </w:r>
+      <w:proofErr w:type="spellEnd"/>
+      <w:r>
+        <w:rPr>
+          <w:rFonts w:ascii="Helvetica" w:hAnsi="Helvetica"/>
+          <w:sz w:val="28"/>
+          <w:szCs w:val="28"/>
+        </w:rPr>
+        <w:t xml:space="preserve"> component was extended to include player controller actions, allowing the red cell to be moved around the table based on user inputs. This dynamic interaction was complemented by setting strict upper and lower bounds for the player's coordinates, ensuring they stay within the grid's limits (from 0 to 9). This implementation required careful handling of state changes and event listeners in React to maintain a smooth and responsive control system. Despite the complexity, this feature was successfully integrated, providing a foundational interactive element for future enhancements.</w:t>
+      </w:r>
+    </w:p>
+    <w:p>
+      <w:pPr>
+        <w:ind w:left="360"/>
+        <w:rPr>
+          <w:rFonts w:ascii="Helvetica" w:hAnsi="Helvetica"/>
+          <w:sz w:val="28"/>
+          <w:szCs w:val="28"/>
+        </w:rPr>
+      </w:pPr>
+    </w:p>
+    <w:p>
+      <w:pPr>
+        <w:ind w:left="360"/>
+        <w:rPr>
+          <w:rFonts w:ascii="Helvetica" w:hAnsi="Helvetica"/>
+          <w:sz w:val="28"/>
+          <w:szCs w:val="28"/>
+        </w:rPr>
+      </w:pPr>
+      <w:r>
+        <w:rPr>
+          <w:rFonts w:ascii="Helvetica" w:hAnsi="Helvetica"/>
+          <w:sz w:val="28"/>
+          <w:szCs w:val="28"/>
+        </w:rPr>
+        <w:t>Design Enhancements</w:t>
+      </w:r>
+    </w:p>
+    <w:p>
+      <w:pPr>
+        <w:ind w:left="360"/>
+        <w:rPr>
+          <w:rFonts w:ascii="Helvetica" w:hAnsi="Helvetica"/>
+          <w:sz w:val="28"/>
+          <w:szCs w:val="28"/>
+        </w:rPr>
+      </w:pPr>
+      <w:r>
+        <w:rPr>
+          <w:rFonts w:ascii="Helvetica" w:hAnsi="Helvetica"/>
+          <w:sz w:val="28"/>
+          <w:szCs w:val="28"/>
+        </w:rPr>
+        <w:t>Author: Lavric Cosmin</w:t>
+      </w:r>
+    </w:p>
+    <w:p>
+      <w:pPr>
+        <w:ind w:left="360"/>
+        <w:rPr>
+          <w:rFonts w:ascii="Helvetica" w:hAnsi="Helvetica"/>
+          <w:sz w:val="28"/>
+          <w:szCs w:val="28"/>
+        </w:rPr>
+      </w:pPr>
+      <w:r>
+        <w:rPr>
+          <w:rFonts w:ascii="Helvetica" w:hAnsi="Helvetica"/>
+          <w:sz w:val="28"/>
+          <w:szCs w:val="28"/>
+        </w:rPr>
+        <w:t xml:space="preserve">To improve the overall design aesthetics of the website, a new font was added and imported into the index.css file. Additionally, significant design changes were made to the buttons, giving them the appearance </w:t>
       </w:r>
       <w:r>
         <w:rPr>
@@ -3024,7 +3492,7 @@
           <w:szCs w:val="28"/>
         </w:rPr>
         <w:lastRenderedPageBreak/>
-        <w:t>previously used spinning React element. In this implementation, the middle cell of the table is initially highlighted in red. The component was built using both JavaScript and CSS files to ensure that the structure and styling were well-defined. This foundational change was crucial as it set the stage for further interactive elements in our project.</w:t>
+        <w:t>of a classic keypad, enhancing the user interface to be more intuitive and visually appealing. Furthermore, animations were added to the text and the moving cube, aiming to evoke a vintage arcade game feel. These animations not only improved the visual appeal but also contributed to a more engaging user experience.</w:t>
       </w:r>
     </w:p>
     <w:p>
@@ -3052,7 +3520,7 @@
           <w:sz w:val="28"/>
           <w:szCs w:val="28"/>
         </w:rPr>
-        <w:t>Player Controller and Boundary Implementation</w:t>
+        <w:t>Dependencies and Challenges</w:t>
       </w:r>
     </w:p>
     <w:p>
@@ -3070,7 +3538,7 @@
           <w:sz w:val="28"/>
           <w:szCs w:val="28"/>
         </w:rPr>
-        <w:t>Author: Chelaru Alexandru</w:t>
+        <w:t>During this session, no additional dependencies were introduced beyond the standard React library and CSS. One major challenge we faced was ensuring the cells remained perfectly square across various screen sizes, which required precise CSS adjustments and testing. Additionally, implementing smooth and responsive player controls in React posed its own set of difficulties, particularly in managing state changes and event listeners efficiently. However, through collaborative effort and iterative testing, these challenges were overcome.</w:t>
       </w:r>
     </w:p>
     <w:p>
@@ -3088,7 +3556,25 @@
           <w:sz w:val="28"/>
           <w:szCs w:val="28"/>
         </w:rPr>
-        <w:t>The functionality of the MapBase component was extended to include player controller actions, allowing the red cell to be moved around the table based on user inputs. This dynamic interaction was complemented by setting strict upper and lower bounds for the player's coordinates, ensuring they stay within the grid's limits (from 0 to 9). This implementation required careful handling of state changes and event listeners in React to maintain a smooth and responsive control system. Despite the complexity, this feature was successfully integrated, providing a foundational interactive element for future enhancements.</w:t>
+        <w:t xml:space="preserve">Here is a screenshot showcasing the current state of the project, highlighting the </w:t>
+      </w:r>
+      <w:proofErr w:type="spellStart"/>
+      <w:r>
+        <w:rPr>
+          <w:rFonts w:ascii="Helvetica" w:hAnsi="Helvetica"/>
+          <w:sz w:val="28"/>
+          <w:szCs w:val="28"/>
+        </w:rPr>
+        <w:t>MapBase</w:t>
+      </w:r>
+      <w:proofErr w:type="spellEnd"/>
+      <w:r>
+        <w:rPr>
+          <w:rFonts w:ascii="Helvetica" w:hAnsi="Helvetica"/>
+          <w:sz w:val="28"/>
+          <w:szCs w:val="28"/>
+        </w:rPr>
+        <w:t xml:space="preserve"> component with the movable red cell in the middle of the grid:</w:t>
       </w:r>
     </w:p>
     <w:p>
@@ -3100,150 +3586,14 @@
           <w:szCs w:val="28"/>
         </w:rPr>
       </w:pPr>
-    </w:p>
-    <w:p>
-      <w:pPr>
-        <w:ind w:left="360"/>
-        <w:rPr>
-          <w:rFonts w:ascii="Helvetica" w:hAnsi="Helvetica"/>
-          <w:sz w:val="28"/>
-          <w:szCs w:val="28"/>
-        </w:rPr>
-      </w:pPr>
-      <w:r>
-        <w:rPr>
-          <w:rFonts w:ascii="Helvetica" w:hAnsi="Helvetica"/>
-          <w:sz w:val="28"/>
-          <w:szCs w:val="28"/>
-        </w:rPr>
-        <w:t>Design Enhancements</w:t>
-      </w:r>
-    </w:p>
-    <w:p>
-      <w:pPr>
-        <w:ind w:left="360"/>
-        <w:rPr>
-          <w:rFonts w:ascii="Helvetica" w:hAnsi="Helvetica"/>
-          <w:sz w:val="28"/>
-          <w:szCs w:val="28"/>
-        </w:rPr>
-      </w:pPr>
-      <w:r>
-        <w:rPr>
-          <w:rFonts w:ascii="Helvetica" w:hAnsi="Helvetica"/>
-          <w:sz w:val="28"/>
-          <w:szCs w:val="28"/>
-        </w:rPr>
-        <w:t>Author: Lavric Cosmin</w:t>
-      </w:r>
-    </w:p>
-    <w:p>
-      <w:pPr>
-        <w:ind w:left="360"/>
-        <w:rPr>
-          <w:rFonts w:ascii="Helvetica" w:hAnsi="Helvetica"/>
-          <w:sz w:val="28"/>
-          <w:szCs w:val="28"/>
-        </w:rPr>
-      </w:pPr>
-      <w:r>
-        <w:rPr>
-          <w:rFonts w:ascii="Helvetica" w:hAnsi="Helvetica"/>
-          <w:sz w:val="28"/>
-          <w:szCs w:val="28"/>
-        </w:rPr>
-        <w:t>To improve the overall design aesthetics of the website, a new font was added and imported into the index.css file. Additionally, significant design changes were made to the buttons, giving them the appearance of a classic keypad, enhancing the user interface to be more intuitive and visually appealing. Furthermore, animations were added to the text and the moving cube, aiming to evoke a vintage arcade game feel. These animations not only improved the visual appeal but also contributed to a more engaging user experience.</w:t>
-      </w:r>
-    </w:p>
-    <w:p>
-      <w:pPr>
-        <w:ind w:left="360"/>
-        <w:rPr>
-          <w:rFonts w:ascii="Helvetica" w:hAnsi="Helvetica"/>
-          <w:sz w:val="28"/>
-          <w:szCs w:val="28"/>
-        </w:rPr>
-      </w:pPr>
-    </w:p>
-    <w:p>
-      <w:pPr>
-        <w:ind w:left="360"/>
-        <w:rPr>
-          <w:rFonts w:ascii="Helvetica" w:hAnsi="Helvetica"/>
-          <w:sz w:val="28"/>
-          <w:szCs w:val="28"/>
-        </w:rPr>
-      </w:pPr>
-      <w:r>
-        <w:rPr>
-          <w:rFonts w:ascii="Helvetica" w:hAnsi="Helvetica"/>
-          <w:sz w:val="28"/>
-          <w:szCs w:val="28"/>
-        </w:rPr>
-        <w:t>Dependencies and Challenges</w:t>
-      </w:r>
-    </w:p>
-    <w:p>
-      <w:pPr>
-        <w:ind w:left="360"/>
-        <w:rPr>
-          <w:rFonts w:ascii="Helvetica" w:hAnsi="Helvetica"/>
-          <w:sz w:val="28"/>
-          <w:szCs w:val="28"/>
-        </w:rPr>
-      </w:pPr>
-      <w:r>
-        <w:rPr>
-          <w:rFonts w:ascii="Helvetica" w:hAnsi="Helvetica"/>
-          <w:sz w:val="28"/>
-          <w:szCs w:val="28"/>
-        </w:rPr>
-        <w:t xml:space="preserve">During this session, no additional dependencies were introduced beyond the standard React library and CSS. One major challenge we faced was </w:t>
-      </w:r>
-      <w:r>
-        <w:rPr>
-          <w:rFonts w:ascii="Helvetica" w:hAnsi="Helvetica"/>
+      <w:r>
+        <w:rPr>
+          <w:rFonts w:ascii="Helvetica" w:hAnsi="Helvetica"/>
+          <w:noProof/>
           <w:sz w:val="28"/>
           <w:szCs w:val="28"/>
         </w:rPr>
         <w:lastRenderedPageBreak/>
-        <w:t>ensuring the cells remained perfectly square across various screen sizes, which required precise CSS adjustments and testing. Additionally, implementing smooth and responsive player controls in React posed its own set of difficulties, particularly in managing state changes and event listeners efficiently. However, through collaborative effort and iterative testing, these challenges were overcome.</w:t>
-      </w:r>
-    </w:p>
-    <w:p>
-      <w:pPr>
-        <w:ind w:left="360"/>
-        <w:rPr>
-          <w:rFonts w:ascii="Helvetica" w:hAnsi="Helvetica"/>
-          <w:sz w:val="28"/>
-          <w:szCs w:val="28"/>
-        </w:rPr>
-      </w:pPr>
-      <w:r>
-        <w:rPr>
-          <w:rFonts w:ascii="Helvetica" w:hAnsi="Helvetica"/>
-          <w:sz w:val="28"/>
-          <w:szCs w:val="28"/>
-        </w:rPr>
-        <w:t>Here is a screenshot showcasing the current state of the project, highlighting the MapBase component with the movable red cell in the middle of the grid:</w:t>
-      </w:r>
-    </w:p>
-    <w:p>
-      <w:pPr>
-        <w:ind w:left="360"/>
-        <w:rPr>
-          <w:rFonts w:ascii="Helvetica" w:hAnsi="Helvetica"/>
-          <w:sz w:val="28"/>
-          <w:szCs w:val="28"/>
-        </w:rPr>
-      </w:pPr>
-      <w:r>
-        <w:rPr>
-          <w:rFonts w:ascii="Helvetica" w:hAnsi="Helvetica"/>
-          <w:noProof/>
-          <w:sz w:val="28"/>
-          <w:szCs w:val="28"/>
-        </w:rPr>
         <w:drawing>
           <wp:inline distT="0" distB="0" distL="0" distR="0" wp14:anchorId="50950B62" wp14:editId="007EB849">
             <wp:extent cx="5943600" cy="4381500"/>
@@ -3366,76 +3716,104 @@
           <w:sz w:val="28"/>
           <w:szCs w:val="28"/>
         </w:rPr>
+        <w:t>W</w:t>
+      </w:r>
+      <w:r>
+        <w:rPr>
+          <w:rFonts w:ascii="Helvetica" w:hAnsi="Helvetica"/>
+          <w:sz w:val="28"/>
+          <w:szCs w:val="28"/>
+        </w:rPr>
+        <w:t>e made the border of the 10x10 grid by adding spikes with collider on the edges so that the player could not pass through them</w:t>
+      </w:r>
+      <w:r>
+        <w:rPr>
+          <w:rFonts w:ascii="Helvetica" w:hAnsi="Helvetica"/>
+          <w:sz w:val="28"/>
+          <w:szCs w:val="28"/>
+        </w:rPr>
+        <w:t xml:space="preserve">, also we set the spikes to be pointed in </w:t>
+      </w:r>
+      <w:r>
+        <w:rPr>
+          <w:rFonts w:ascii="Helvetica" w:hAnsi="Helvetica"/>
+          <w:sz w:val="28"/>
+          <w:szCs w:val="28"/>
+        </w:rPr>
+        <w:t>an appropriate direction (toward the center of the square) for a more pleasant appearance</w:t>
+      </w:r>
+      <w:r>
+        <w:rPr>
+          <w:rFonts w:ascii="Helvetica" w:hAnsi="Helvetica"/>
+          <w:sz w:val="28"/>
+          <w:szCs w:val="28"/>
+        </w:rPr>
+        <w:t>.</w:t>
+      </w:r>
+    </w:p>
+    <w:p>
+      <w:pPr>
+        <w:ind w:left="360"/>
+        <w:rPr>
+          <w:rFonts w:ascii="Helvetica" w:hAnsi="Helvetica"/>
+          <w:sz w:val="28"/>
+          <w:szCs w:val="28"/>
+        </w:rPr>
+      </w:pPr>
+      <w:r>
+        <w:rPr>
+          <w:rFonts w:ascii="Helvetica" w:hAnsi="Helvetica"/>
+          <w:sz w:val="28"/>
+          <w:szCs w:val="28"/>
+        </w:rPr>
+        <w:t xml:space="preserve">In addition, we added the green square that represents the NPC which moves randomly on the X and Y axis every second through the </w:t>
+      </w:r>
+      <w:proofErr w:type="spellStart"/>
+      <w:proofErr w:type="gramStart"/>
+      <w:r>
+        <w:rPr>
+          <w:rFonts w:ascii="Helvetica" w:hAnsi="Helvetica"/>
+          <w:sz w:val="28"/>
+          <w:szCs w:val="28"/>
+        </w:rPr>
+        <w:t>moveNPC</w:t>
+      </w:r>
+      <w:proofErr w:type="spellEnd"/>
+      <w:r>
+        <w:rPr>
+          <w:rFonts w:ascii="Helvetica" w:hAnsi="Helvetica"/>
+          <w:sz w:val="28"/>
+          <w:szCs w:val="28"/>
+        </w:rPr>
+        <w:t>(</w:t>
+      </w:r>
+      <w:proofErr w:type="gramEnd"/>
+      <w:r>
+        <w:rPr>
+          <w:rFonts w:ascii="Helvetica" w:hAnsi="Helvetica"/>
+          <w:sz w:val="28"/>
+          <w:szCs w:val="28"/>
+        </w:rPr>
+        <w:t>) function.</w:t>
+      </w:r>
+    </w:p>
+    <w:p>
+      <w:pPr>
+        <w:ind w:left="360"/>
+        <w:rPr>
+          <w:rFonts w:ascii="Helvetica" w:hAnsi="Helvetica"/>
+          <w:sz w:val="28"/>
+          <w:szCs w:val="28"/>
+        </w:rPr>
+      </w:pPr>
+      <w:r>
+        <w:rPr>
+          <w:rFonts w:ascii="Helvetica" w:hAnsi="Helvetica"/>
+          <w:noProof/>
+          <w:sz w:val="28"/>
+          <w:szCs w:val="28"/>
+        </w:rPr>
         <w:lastRenderedPageBreak/>
-        <w:t>W</w:t>
-      </w:r>
-      <w:r>
-        <w:rPr>
-          <w:rFonts w:ascii="Helvetica" w:hAnsi="Helvetica"/>
-          <w:sz w:val="28"/>
-          <w:szCs w:val="28"/>
-        </w:rPr>
-        <w:t>e made the border of the 10x10 grid by adding spikes with collider on the edges so that the player could not pass through them</w:t>
-      </w:r>
-      <w:r>
-        <w:rPr>
-          <w:rFonts w:ascii="Helvetica" w:hAnsi="Helvetica"/>
-          <w:sz w:val="28"/>
-          <w:szCs w:val="28"/>
-        </w:rPr>
-        <w:t xml:space="preserve">, also we set the spikes to be pointed in </w:t>
-      </w:r>
-      <w:r>
-        <w:rPr>
-          <w:rFonts w:ascii="Helvetica" w:hAnsi="Helvetica"/>
-          <w:sz w:val="28"/>
-          <w:szCs w:val="28"/>
-        </w:rPr>
-        <w:t>an appropriate direction (toward the center of the square) for a more pleasant appearance</w:t>
-      </w:r>
-      <w:r>
-        <w:rPr>
-          <w:rFonts w:ascii="Helvetica" w:hAnsi="Helvetica"/>
-          <w:sz w:val="28"/>
-          <w:szCs w:val="28"/>
-        </w:rPr>
-        <w:t>.</w:t>
-      </w:r>
-    </w:p>
-    <w:p>
-      <w:pPr>
-        <w:ind w:left="360"/>
-        <w:rPr>
-          <w:rFonts w:ascii="Helvetica" w:hAnsi="Helvetica"/>
-          <w:sz w:val="28"/>
-          <w:szCs w:val="28"/>
-        </w:rPr>
-      </w:pPr>
-      <w:r>
-        <w:rPr>
-          <w:rFonts w:ascii="Helvetica" w:hAnsi="Helvetica"/>
-          <w:sz w:val="28"/>
-          <w:szCs w:val="28"/>
-        </w:rPr>
-        <w:t>In addition, we added the green square that represents the NPC which moves randomly on the X and Y axis every second through the moveNPC() function.</w:t>
-      </w:r>
-    </w:p>
-    <w:p>
-      <w:pPr>
-        <w:ind w:left="360"/>
-        <w:rPr>
-          <w:rFonts w:ascii="Helvetica" w:hAnsi="Helvetica"/>
-          <w:sz w:val="28"/>
-          <w:szCs w:val="28"/>
-        </w:rPr>
-      </w:pPr>
-      <w:r>
-        <w:rPr>
-          <w:rFonts w:ascii="Helvetica" w:hAnsi="Helvetica"/>
-          <w:noProof/>
-          <w:sz w:val="28"/>
-          <w:szCs w:val="28"/>
-        </w:rPr>
         <w:drawing>
           <wp:inline distT="0" distB="0" distL="0" distR="0" wp14:anchorId="0610ED69" wp14:editId="7EEC98EA">
             <wp:extent cx="5943600" cy="5583555"/>
@@ -3485,6 +3863,15 @@
     </w:p>
     <w:p>
       <w:pPr>
+        <w:rPr>
+          <w:rFonts w:ascii="Helvetica" w:hAnsi="Helvetica"/>
+          <w:sz w:val="28"/>
+          <w:szCs w:val="28"/>
+        </w:rPr>
+      </w:pPr>
+    </w:p>
+    <w:p>
+      <w:pPr>
         <w:ind w:left="360"/>
         <w:rPr>
           <w:rFonts w:ascii="Helvetica" w:hAnsi="Helvetica"/>
@@ -3542,22 +3929,13 @@
           <w:szCs w:val="28"/>
         </w:rPr>
       </w:pPr>
-    </w:p>
-    <w:p>
-      <w:pPr>
-        <w:ind w:left="360"/>
-        <w:rPr>
-          <w:rFonts w:ascii="Helvetica" w:hAnsi="Helvetica"/>
-          <w:sz w:val="28"/>
-          <w:szCs w:val="28"/>
-        </w:rPr>
-      </w:pPr>
-      <w:r>
-        <w:rPr>
-          <w:rFonts w:ascii="Helvetica" w:hAnsi="Helvetica"/>
-          <w:sz w:val="28"/>
-          <w:szCs w:val="28"/>
-        </w:rPr>
+      <w:r>
+        <w:rPr>
+          <w:rFonts w:ascii="Helvetica" w:hAnsi="Helvetica"/>
+          <w:sz w:val="28"/>
+          <w:szCs w:val="28"/>
+        </w:rPr>
+        <w:lastRenderedPageBreak/>
         <w:t>Then we created the new on-screen arrow keys in Piskel, followed by designing the</w:t>
       </w:r>
       <w:r>
@@ -3587,25 +3965,6 @@
     </w:p>
     <w:p>
       <w:pPr>
-        <w:ind w:left="360"/>
-        <w:rPr>
-          <w:rFonts w:ascii="Helvetica" w:hAnsi="Helvetica"/>
-          <w:sz w:val="28"/>
-          <w:szCs w:val="28"/>
-        </w:rPr>
-      </w:pPr>
-    </w:p>
-    <w:p>
-      <w:pPr>
-        <w:rPr>
-          <w:rFonts w:ascii="Helvetica" w:hAnsi="Helvetica"/>
-          <w:sz w:val="28"/>
-          <w:szCs w:val="28"/>
-        </w:rPr>
-      </w:pPr>
-    </w:p>
-    <w:p>
-      <w:pPr>
         <w:rPr>
           <w:rFonts w:ascii="Helvetica" w:hAnsi="Helvetica"/>
           <w:sz w:val="28"/>
@@ -3620,18 +3979,26 @@
           <w:szCs w:val="28"/>
         </w:rPr>
         <w:drawing>
-          <wp:anchor distT="0" distB="0" distL="114300" distR="114300" simplePos="0" relativeHeight="251663360" behindDoc="0" locked="0" layoutInCell="1" allowOverlap="1" wp14:anchorId="77DBD01C" wp14:editId="1689ECA0">
+          <wp:anchor distT="0" distB="0" distL="114300" distR="114300" simplePos="0" relativeHeight="251667456" behindDoc="1" locked="1" layoutInCell="1" allowOverlap="1" wp14:anchorId="208DB132" wp14:editId="1801BE2A">
             <wp:simplePos x="0" y="0"/>
             <wp:positionH relativeFrom="column">
-              <wp:posOffset>3695700</wp:posOffset>
+              <wp:posOffset>4488180</wp:posOffset>
             </wp:positionH>
-            <wp:positionV relativeFrom="page">
-              <wp:posOffset>2257425</wp:posOffset>
+            <wp:positionV relativeFrom="paragraph">
+              <wp:posOffset>177165</wp:posOffset>
             </wp:positionV>
-            <wp:extent cx="2124075" cy="2066925"/>
-            <wp:effectExtent l="0" t="0" r="9525" b="9525"/>
-            <wp:wrapSquare wrapText="bothSides"/>
-            <wp:docPr id="470138536" name="Picture 1" descr="A screenshot of a video game&#10;&#10;Description automatically generated"/>
+            <wp:extent cx="2148840" cy="2139315"/>
+            <wp:effectExtent l="0" t="0" r="3810" b="0"/>
+            <wp:wrapTight wrapText="bothSides">
+              <wp:wrapPolygon edited="0">
+                <wp:start x="0" y="0"/>
+                <wp:lineTo x="0" y="21350"/>
+                <wp:lineTo x="21447" y="21350"/>
+                <wp:lineTo x="21447" y="0"/>
+                <wp:lineTo x="0" y="0"/>
+              </wp:wrapPolygon>
+            </wp:wrapTight>
+            <wp:docPr id="1125419393" name="Picture 1" descr="A screenshot of a video game&#10;&#10;Description automatically generated"/>
             <wp:cNvGraphicFramePr>
               <a:graphicFrameLocks xmlns:a="http://schemas.openxmlformats.org/drawingml/2006/main" noChangeAspect="1"/>
             </wp:cNvGraphicFramePr>
@@ -3639,7 +4006,7 @@
               <a:graphicData uri="http://schemas.openxmlformats.org/drawingml/2006/picture">
                 <pic:pic xmlns:pic="http://schemas.openxmlformats.org/drawingml/2006/picture">
                   <pic:nvPicPr>
-                    <pic:cNvPr id="470138536" name="Picture 1" descr="A screenshot of a video game&#10;&#10;Description automatically generated"/>
+                    <pic:cNvPr id="1125419393" name="Picture 1" descr="A screenshot of a video game&#10;&#10;Description automatically generated"/>
                     <pic:cNvPicPr/>
                   </pic:nvPicPr>
                   <pic:blipFill>
@@ -3657,7 +4024,7 @@
                   <pic:spPr>
                     <a:xfrm>
                       <a:off x="0" y="0"/>
-                      <a:ext cx="2124075" cy="2066925"/>
+                      <a:ext cx="2148840" cy="2139315"/>
                     </a:xfrm>
                     <a:prstGeom prst="rect">
                       <a:avLst/>
@@ -3666,18 +4033,15 @@
                 </pic:pic>
               </a:graphicData>
             </a:graphic>
+            <wp14:sizeRelH relativeFrom="margin">
+              <wp14:pctWidth>0</wp14:pctWidth>
+            </wp14:sizeRelH>
+            <wp14:sizeRelV relativeFrom="margin">
+              <wp14:pctHeight>0</wp14:pctHeight>
+            </wp14:sizeRelV>
           </wp:anchor>
         </w:drawing>
       </w:r>
-    </w:p>
-    <w:p>
-      <w:pPr>
-        <w:rPr>
-          <w:rFonts w:ascii="Helvetica" w:hAnsi="Helvetica"/>
-          <w:sz w:val="28"/>
-          <w:szCs w:val="28"/>
-        </w:rPr>
-      </w:pPr>
       <w:r>
         <w:rPr>
           <w:rFonts w:ascii="Helvetica" w:hAnsi="Helvetica"/>
@@ -3686,22 +4050,22 @@
           <w:szCs w:val="28"/>
         </w:rPr>
         <w:drawing>
-          <wp:anchor distT="0" distB="0" distL="114300" distR="114300" simplePos="0" relativeHeight="251658240" behindDoc="1" locked="0" layoutInCell="1" allowOverlap="1" wp14:anchorId="0D5D0C8E" wp14:editId="6068EAAF">
+          <wp:anchor distT="0" distB="0" distL="114300" distR="114300" simplePos="0" relativeHeight="251658240" behindDoc="1" locked="1" layoutInCell="1" allowOverlap="1" wp14:anchorId="0D5D0C8E" wp14:editId="702ABE6F">
             <wp:simplePos x="0" y="0"/>
             <wp:positionH relativeFrom="margin">
-              <wp:align>left</wp:align>
+              <wp:posOffset>1780540</wp:posOffset>
             </wp:positionH>
-            <wp:positionV relativeFrom="margin">
-              <wp:posOffset>1543050</wp:posOffset>
+            <wp:positionV relativeFrom="paragraph">
+              <wp:posOffset>403225</wp:posOffset>
             </wp:positionV>
-            <wp:extent cx="2562225" cy="1685925"/>
-            <wp:effectExtent l="0" t="0" r="9525" b="9525"/>
+            <wp:extent cx="2560320" cy="1682115"/>
+            <wp:effectExtent l="0" t="0" r="0" b="0"/>
             <wp:wrapTight wrapText="bothSides">
               <wp:wrapPolygon edited="0">
                 <wp:start x="0" y="0"/>
-                <wp:lineTo x="0" y="21478"/>
-                <wp:lineTo x="21520" y="21478"/>
-                <wp:lineTo x="21520" y="0"/>
+                <wp:lineTo x="0" y="21282"/>
+                <wp:lineTo x="21375" y="21282"/>
+                <wp:lineTo x="21375" y="0"/>
                 <wp:lineTo x="0" y="0"/>
               </wp:wrapPolygon>
             </wp:wrapTight>
@@ -3731,152 +4095,7 @@
                   <pic:spPr>
                     <a:xfrm>
                       <a:off x="0" y="0"/>
-                      <a:ext cx="2562225" cy="1685925"/>
-                    </a:xfrm>
-                    <a:prstGeom prst="rect">
-                      <a:avLst/>
-                    </a:prstGeom>
-                  </pic:spPr>
-                </pic:pic>
-              </a:graphicData>
-            </a:graphic>
-          </wp:anchor>
-        </w:drawing>
-      </w:r>
-    </w:p>
-    <w:p>
-      <w:pPr>
-        <w:rPr>
-          <w:rFonts w:ascii="Helvetica" w:hAnsi="Helvetica"/>
-          <w:sz w:val="28"/>
-          <w:szCs w:val="28"/>
-        </w:rPr>
-      </w:pPr>
-    </w:p>
-    <w:p>
-      <w:pPr>
-        <w:rPr>
-          <w:rFonts w:ascii="Helvetica" w:hAnsi="Helvetica"/>
-          <w:sz w:val="28"/>
-          <w:szCs w:val="28"/>
-        </w:rPr>
-      </w:pPr>
-    </w:p>
-    <w:p>
-      <w:pPr>
-        <w:rPr>
-          <w:rFonts w:ascii="Helvetica" w:hAnsi="Helvetica"/>
-          <w:sz w:val="28"/>
-          <w:szCs w:val="28"/>
-        </w:rPr>
-      </w:pPr>
-    </w:p>
-    <w:p>
-      <w:pPr>
-        <w:rPr>
-          <w:rFonts w:ascii="Helvetica" w:hAnsi="Helvetica"/>
-          <w:sz w:val="28"/>
-          <w:szCs w:val="28"/>
-        </w:rPr>
-      </w:pPr>
-    </w:p>
-    <w:p>
-      <w:pPr>
-        <w:rPr>
-          <w:rFonts w:ascii="Helvetica" w:hAnsi="Helvetica"/>
-          <w:sz w:val="28"/>
-          <w:szCs w:val="28"/>
-        </w:rPr>
-      </w:pPr>
-    </w:p>
-    <w:p>
-      <w:pPr>
-        <w:rPr>
-          <w:rFonts w:ascii="Helvetica" w:hAnsi="Helvetica"/>
-          <w:sz w:val="28"/>
-          <w:szCs w:val="28"/>
-        </w:rPr>
-      </w:pPr>
-    </w:p>
-    <w:p>
-      <w:pPr>
-        <w:rPr>
-          <w:rFonts w:ascii="Helvetica" w:hAnsi="Helvetica"/>
-          <w:sz w:val="28"/>
-          <w:szCs w:val="28"/>
-        </w:rPr>
-      </w:pPr>
-      <w:r>
-        <w:rPr>
-          <w:rFonts w:ascii="Helvetica" w:hAnsi="Helvetica"/>
-          <w:noProof/>
-          <w:sz w:val="28"/>
-          <w:szCs w:val="28"/>
-        </w:rPr>
-        <w:drawing>
-          <wp:anchor distT="0" distB="0" distL="114300" distR="114300" simplePos="0" relativeHeight="251660288" behindDoc="1" locked="0" layoutInCell="1" allowOverlap="1" wp14:anchorId="4C1DA893" wp14:editId="0CA46DB8">
-            <wp:simplePos x="0" y="0"/>
-            <wp:positionH relativeFrom="margin">
-              <wp:posOffset>3305175</wp:posOffset>
-            </wp:positionH>
-            <wp:positionV relativeFrom="page">
-              <wp:posOffset>5295900</wp:posOffset>
-            </wp:positionV>
-            <wp:extent cx="2324100" cy="2324100"/>
-            <wp:effectExtent l="0" t="0" r="0" b="0"/>
-            <wp:wrapTight wrapText="bothSides">
-              <wp:wrapPolygon edited="0">
-                <wp:start x="8321" y="2833"/>
-                <wp:lineTo x="5666" y="6020"/>
-                <wp:lineTo x="5134" y="7259"/>
-                <wp:lineTo x="4957" y="10269"/>
-                <wp:lineTo x="5666" y="11685"/>
-                <wp:lineTo x="6374" y="11685"/>
-                <wp:lineTo x="5843" y="12748"/>
-                <wp:lineTo x="5666" y="16111"/>
-                <wp:lineTo x="8144" y="17351"/>
-                <wp:lineTo x="10977" y="17882"/>
-                <wp:lineTo x="15049" y="17882"/>
-                <wp:lineTo x="15049" y="17351"/>
-                <wp:lineTo x="17882" y="16643"/>
-                <wp:lineTo x="18590" y="15934"/>
-                <wp:lineTo x="17705" y="12748"/>
-                <wp:lineTo x="17174" y="11685"/>
-                <wp:lineTo x="17882" y="11685"/>
-                <wp:lineTo x="18767" y="9915"/>
-                <wp:lineTo x="18236" y="6905"/>
-                <wp:lineTo x="17882" y="6020"/>
-                <wp:lineTo x="15049" y="2833"/>
-                <wp:lineTo x="8321" y="2833"/>
-              </wp:wrapPolygon>
-            </wp:wrapTight>
-            <wp:docPr id="1400046500" name="Picture 2" descr="A pixel art of a jellyfish&#10;&#10;Description automatically generated"/>
-            <wp:cNvGraphicFramePr>
-              <a:graphicFrameLocks xmlns:a="http://schemas.openxmlformats.org/drawingml/2006/main" noChangeAspect="1"/>
-            </wp:cNvGraphicFramePr>
-            <a:graphic xmlns:a="http://schemas.openxmlformats.org/drawingml/2006/main">
-              <a:graphicData uri="http://schemas.openxmlformats.org/drawingml/2006/picture">
-                <pic:pic xmlns:pic="http://schemas.openxmlformats.org/drawingml/2006/picture">
-                  <pic:nvPicPr>
-                    <pic:cNvPr id="1400046500" name="Picture 2" descr="A pixel art of a jellyfish&#10;&#10;Description automatically generated"/>
-                    <pic:cNvPicPr/>
-                  </pic:nvPicPr>
-                  <pic:blipFill>
-                    <a:blip r:embed="rId11" cstate="print">
-                      <a:extLst>
-                        <a:ext uri="{28A0092B-C50C-407E-A947-70E740481C1C}">
-                          <a14:useLocalDpi xmlns:a14="http://schemas.microsoft.com/office/drawing/2010/main" val="0"/>
-                        </a:ext>
-                      </a:extLst>
-                    </a:blip>
-                    <a:stretch>
-                      <a:fillRect/>
-                    </a:stretch>
-                  </pic:blipFill>
-                  <pic:spPr>
-                    <a:xfrm>
-                      <a:off x="0" y="0"/>
-                      <a:ext cx="2324100" cy="2324100"/>
+                      <a:ext cx="2560320" cy="1682115"/>
                     </a:xfrm>
                     <a:prstGeom prst="rect">
                       <a:avLst/>
@@ -3902,35 +4121,133 @@
           <w:szCs w:val="28"/>
         </w:rPr>
         <w:drawing>
-          <wp:anchor distT="0" distB="0" distL="114300" distR="114300" simplePos="0" relativeHeight="251659264" behindDoc="1" locked="0" layoutInCell="1" allowOverlap="1" wp14:anchorId="7C38CE22" wp14:editId="1B2DF59A">
+          <wp:anchor distT="0" distB="0" distL="114300" distR="114300" simplePos="0" relativeHeight="251666432" behindDoc="1" locked="1" layoutInCell="1" allowOverlap="1" wp14:anchorId="46E18C81" wp14:editId="6DAE2CD8">
+            <wp:simplePos x="0" y="0"/>
+            <wp:positionH relativeFrom="column">
+              <wp:posOffset>-498475</wp:posOffset>
+            </wp:positionH>
+            <wp:positionV relativeFrom="paragraph">
+              <wp:posOffset>200660</wp:posOffset>
+            </wp:positionV>
+            <wp:extent cx="2148840" cy="2166620"/>
+            <wp:effectExtent l="0" t="0" r="3810" b="5080"/>
+            <wp:wrapTight wrapText="bothSides">
+              <wp:wrapPolygon edited="0">
+                <wp:start x="0" y="0"/>
+                <wp:lineTo x="0" y="21461"/>
+                <wp:lineTo x="21447" y="21461"/>
+                <wp:lineTo x="21447" y="0"/>
+                <wp:lineTo x="0" y="0"/>
+              </wp:wrapPolygon>
+            </wp:wrapTight>
+            <wp:docPr id="446420329" name="Picture 1" descr="A screenshot of a video game&#10;&#10;Description automatically generated"/>
+            <wp:cNvGraphicFramePr>
+              <a:graphicFrameLocks xmlns:a="http://schemas.openxmlformats.org/drawingml/2006/main" noChangeAspect="1"/>
+            </wp:cNvGraphicFramePr>
+            <a:graphic xmlns:a="http://schemas.openxmlformats.org/drawingml/2006/main">
+              <a:graphicData uri="http://schemas.openxmlformats.org/drawingml/2006/picture">
+                <pic:pic xmlns:pic="http://schemas.openxmlformats.org/drawingml/2006/picture">
+                  <pic:nvPicPr>
+                    <pic:cNvPr id="446420329" name="Picture 1" descr="A screenshot of a video game&#10;&#10;Description automatically generated"/>
+                    <pic:cNvPicPr/>
+                  </pic:nvPicPr>
+                  <pic:blipFill>
+                    <a:blip r:embed="rId11">
+                      <a:extLst>
+                        <a:ext uri="{28A0092B-C50C-407E-A947-70E740481C1C}">
+                          <a14:useLocalDpi xmlns:a14="http://schemas.microsoft.com/office/drawing/2010/main" val="0"/>
+                        </a:ext>
+                      </a:extLst>
+                    </a:blip>
+                    <a:stretch>
+                      <a:fillRect/>
+                    </a:stretch>
+                  </pic:blipFill>
+                  <pic:spPr>
+                    <a:xfrm>
+                      <a:off x="0" y="0"/>
+                      <a:ext cx="2148840" cy="2166620"/>
+                    </a:xfrm>
+                    <a:prstGeom prst="rect">
+                      <a:avLst/>
+                    </a:prstGeom>
+                  </pic:spPr>
+                </pic:pic>
+              </a:graphicData>
+            </a:graphic>
+            <wp14:sizeRelH relativeFrom="margin">
+              <wp14:pctWidth>0</wp14:pctWidth>
+            </wp14:sizeRelH>
+            <wp14:sizeRelV relativeFrom="margin">
+              <wp14:pctHeight>0</wp14:pctHeight>
+            </wp14:sizeRelV>
+          </wp:anchor>
+        </w:drawing>
+      </w:r>
+    </w:p>
+    <w:p>
+      <w:pPr>
+        <w:rPr>
+          <w:rFonts w:ascii="Helvetica" w:hAnsi="Helvetica"/>
+          <w:sz w:val="28"/>
+          <w:szCs w:val="28"/>
+        </w:rPr>
+      </w:pPr>
+    </w:p>
+    <w:p>
+      <w:pPr>
+        <w:rPr>
+          <w:rFonts w:ascii="Helvetica" w:hAnsi="Helvetica"/>
+          <w:sz w:val="28"/>
+          <w:szCs w:val="28"/>
+        </w:rPr>
+      </w:pPr>
+    </w:p>
+    <w:p>
+      <w:pPr>
+        <w:rPr>
+          <w:rFonts w:ascii="Helvetica" w:hAnsi="Helvetica"/>
+          <w:sz w:val="28"/>
+          <w:szCs w:val="28"/>
+        </w:rPr>
+      </w:pPr>
+      <w:r>
+        <w:rPr>
+          <w:rFonts w:ascii="Helvetica" w:hAnsi="Helvetica"/>
+          <w:noProof/>
+          <w:sz w:val="28"/>
+          <w:szCs w:val="28"/>
+        </w:rPr>
+        <w:drawing>
+          <wp:anchor distT="0" distB="0" distL="114300" distR="114300" simplePos="0" relativeHeight="251659264" behindDoc="1" locked="0" layoutInCell="1" allowOverlap="1" wp14:anchorId="7C38CE22" wp14:editId="1961A104">
             <wp:simplePos x="0" y="0"/>
             <wp:positionH relativeFrom="page">
-              <wp:posOffset>723900</wp:posOffset>
+              <wp:posOffset>735206</wp:posOffset>
             </wp:positionH>
-            <wp:positionV relativeFrom="page">
-              <wp:posOffset>5343525</wp:posOffset>
+            <wp:positionV relativeFrom="paragraph">
+              <wp:posOffset>456400</wp:posOffset>
             </wp:positionV>
-            <wp:extent cx="2400300" cy="2400300"/>
+            <wp:extent cx="2404872" cy="2404872"/>
             <wp:effectExtent l="0" t="0" r="0" b="0"/>
             <wp:wrapTight wrapText="bothSides">
               <wp:wrapPolygon edited="0">
-                <wp:start x="8400" y="2914"/>
-                <wp:lineTo x="5657" y="6000"/>
-                <wp:lineTo x="5143" y="7371"/>
-                <wp:lineTo x="4971" y="9943"/>
-                <wp:lineTo x="5657" y="14229"/>
-                <wp:lineTo x="5657" y="15771"/>
-                <wp:lineTo x="8057" y="16971"/>
-                <wp:lineTo x="10971" y="16971"/>
-                <wp:lineTo x="10971" y="17829"/>
-                <wp:lineTo x="13714" y="17829"/>
-                <wp:lineTo x="16286" y="16971"/>
-                <wp:lineTo x="18686" y="15600"/>
-                <wp:lineTo x="18686" y="9600"/>
-                <wp:lineTo x="18171" y="6857"/>
-                <wp:lineTo x="17829" y="6000"/>
-                <wp:lineTo x="15086" y="2914"/>
-                <wp:lineTo x="8400" y="2914"/>
+                <wp:start x="8384" y="2909"/>
+                <wp:lineTo x="5647" y="5989"/>
+                <wp:lineTo x="5133" y="7358"/>
+                <wp:lineTo x="4962" y="9924"/>
+                <wp:lineTo x="5647" y="14202"/>
+                <wp:lineTo x="5647" y="15742"/>
+                <wp:lineTo x="8042" y="16940"/>
+                <wp:lineTo x="10951" y="16940"/>
+                <wp:lineTo x="10951" y="17796"/>
+                <wp:lineTo x="13689" y="17796"/>
+                <wp:lineTo x="16256" y="16940"/>
+                <wp:lineTo x="18651" y="15571"/>
+                <wp:lineTo x="18651" y="9582"/>
+                <wp:lineTo x="18138" y="6844"/>
+                <wp:lineTo x="17796" y="5989"/>
+                <wp:lineTo x="15058" y="2909"/>
+                <wp:lineTo x="8384" y="2909"/>
               </wp:wrapPolygon>
             </wp:wrapTight>
             <wp:docPr id="290745685" name="Picture 1" descr="A pixel art of a cartoon alien&#10;&#10;Description automatically generated"/>
@@ -3959,7 +4276,7 @@
                   <pic:spPr>
                     <a:xfrm>
                       <a:off x="0" y="0"/>
-                      <a:ext cx="2400300" cy="2400300"/>
+                      <a:ext cx="2404872" cy="2404872"/>
                     </a:xfrm>
                     <a:prstGeom prst="rect">
                       <a:avLst/>
@@ -3968,119 +4285,60 @@
                 </pic:pic>
               </a:graphicData>
             </a:graphic>
+            <wp14:sizeRelH relativeFrom="margin">
+              <wp14:pctWidth>0</wp14:pctWidth>
+            </wp14:sizeRelH>
+            <wp14:sizeRelV relativeFrom="margin">
+              <wp14:pctHeight>0</wp14:pctHeight>
+            </wp14:sizeRelV>
           </wp:anchor>
         </w:drawing>
       </w:r>
       <w:r>
         <w:rPr>
           <w:rFonts w:ascii="Helvetica" w:hAnsi="Helvetica"/>
-          <w:sz w:val="28"/>
-          <w:szCs w:val="28"/>
-        </w:rPr>
-        <w:t xml:space="preserve">Our main character’s name is </w:t>
-      </w:r>
-      <w:r>
-        <w:rPr>
-          <w:rFonts w:ascii="Helvetica" w:hAnsi="Helvetica"/>
-          <w:sz w:val="28"/>
-          <w:szCs w:val="28"/>
-        </w:rPr>
-        <w:t>BitBlip, he is a pixelated extraterrestrial mysterious figure. Born from the old arcades and the captivating charm of retro gaming, BitBlip navigates through realms where nostalgia meets innovation.</w:t>
-      </w:r>
-    </w:p>
-    <w:p>
-      <w:pPr>
-        <w:rPr>
-          <w:rFonts w:ascii="Helvetica" w:hAnsi="Helvetica"/>
-          <w:sz w:val="28"/>
-          <w:szCs w:val="28"/>
-        </w:rPr>
-      </w:pPr>
-    </w:p>
-    <w:p>
-      <w:pPr>
-        <w:rPr>
-          <w:rFonts w:ascii="Helvetica" w:hAnsi="Helvetica"/>
-          <w:sz w:val="28"/>
-          <w:szCs w:val="28"/>
-        </w:rPr>
-      </w:pPr>
-    </w:p>
-    <w:p>
-      <w:pPr>
-        <w:rPr>
-          <w:rFonts w:ascii="Helvetica" w:hAnsi="Helvetica"/>
-          <w:sz w:val="28"/>
-          <w:szCs w:val="28"/>
-        </w:rPr>
-      </w:pPr>
-    </w:p>
-    <w:p>
-      <w:pPr>
-        <w:rPr>
-          <w:rFonts w:ascii="Helvetica" w:hAnsi="Helvetica"/>
-          <w:sz w:val="28"/>
-          <w:szCs w:val="28"/>
-        </w:rPr>
-      </w:pPr>
-    </w:p>
-    <w:p>
-      <w:pPr>
-        <w:rPr>
-          <w:rFonts w:ascii="Helvetica" w:hAnsi="Helvetica"/>
-          <w:sz w:val="28"/>
-          <w:szCs w:val="28"/>
-        </w:rPr>
-      </w:pPr>
-    </w:p>
-    <w:p>
-      <w:pPr>
-        <w:rPr>
-          <w:rFonts w:ascii="Helvetica" w:hAnsi="Helvetica"/>
-          <w:sz w:val="28"/>
-          <w:szCs w:val="28"/>
-        </w:rPr>
-      </w:pPr>
-      <w:r>
-        <w:rPr>
-          <w:rFonts w:ascii="Helvetica" w:hAnsi="Helvetica"/>
           <w:noProof/>
           <w:sz w:val="28"/>
           <w:szCs w:val="28"/>
         </w:rPr>
         <w:drawing>
-          <wp:anchor distT="0" distB="0" distL="114300" distR="114300" simplePos="0" relativeHeight="251662336" behindDoc="1" locked="0" layoutInCell="1" allowOverlap="1" wp14:anchorId="6B73D7F8" wp14:editId="31387EBD">
+          <wp:anchor distT="0" distB="0" distL="114300" distR="114300" simplePos="0" relativeHeight="251660288" behindDoc="1" locked="1" layoutInCell="1" allowOverlap="1" wp14:anchorId="4C1DA893" wp14:editId="60650424">
             <wp:simplePos x="0" y="0"/>
             <wp:positionH relativeFrom="margin">
-              <wp:posOffset>3590925</wp:posOffset>
+              <wp:posOffset>3241040</wp:posOffset>
             </wp:positionH>
-            <wp:positionV relativeFrom="page">
-              <wp:posOffset>7286625</wp:posOffset>
+            <wp:positionV relativeFrom="paragraph">
+              <wp:posOffset>396240</wp:posOffset>
             </wp:positionV>
-            <wp:extent cx="2419350" cy="2419350"/>
+            <wp:extent cx="2322195" cy="2322195"/>
             <wp:effectExtent l="0" t="0" r="0" b="0"/>
             <wp:wrapTight wrapText="bothSides">
               <wp:wrapPolygon edited="0">
-                <wp:start x="6973" y="2891"/>
-                <wp:lineTo x="4252" y="5953"/>
-                <wp:lineTo x="3742" y="7313"/>
-                <wp:lineTo x="3572" y="14287"/>
-                <wp:lineTo x="2891" y="16838"/>
-                <wp:lineTo x="2891" y="17858"/>
-                <wp:lineTo x="11735" y="17858"/>
-                <wp:lineTo x="11906" y="17518"/>
-                <wp:lineTo x="13776" y="16838"/>
-                <wp:lineTo x="14797" y="16157"/>
-                <wp:lineTo x="15137" y="14967"/>
-                <wp:lineTo x="14457" y="14117"/>
-                <wp:lineTo x="15307" y="9524"/>
-                <wp:lineTo x="14797" y="6803"/>
-                <wp:lineTo x="14457" y="5953"/>
-                <wp:lineTo x="11735" y="2891"/>
-                <wp:lineTo x="6973" y="2891"/>
+                <wp:start x="8328" y="2835"/>
+                <wp:lineTo x="5670" y="6025"/>
+                <wp:lineTo x="5139" y="7265"/>
+                <wp:lineTo x="4961" y="10277"/>
+                <wp:lineTo x="5670" y="11695"/>
+                <wp:lineTo x="6379" y="11695"/>
+                <wp:lineTo x="5847" y="12758"/>
+                <wp:lineTo x="5670" y="16125"/>
+                <wp:lineTo x="8151" y="17365"/>
+                <wp:lineTo x="10986" y="17897"/>
+                <wp:lineTo x="15062" y="17897"/>
+                <wp:lineTo x="15062" y="17365"/>
+                <wp:lineTo x="17897" y="16656"/>
+                <wp:lineTo x="18605" y="15947"/>
+                <wp:lineTo x="17719" y="12758"/>
+                <wp:lineTo x="17188" y="11695"/>
+                <wp:lineTo x="17897" y="11695"/>
+                <wp:lineTo x="18783" y="9923"/>
+                <wp:lineTo x="18251" y="6911"/>
+                <wp:lineTo x="17897" y="6025"/>
+                <wp:lineTo x="15062" y="2835"/>
+                <wp:lineTo x="8328" y="2835"/>
               </wp:wrapPolygon>
             </wp:wrapTight>
-            <wp:docPr id="193638482" name="Picture 4" descr="A pixel art of a green octopus&#10;&#10;Description automatically generated"/>
+            <wp:docPr id="1400046500" name="Picture 2" descr="A pixel art of a jellyfish&#10;&#10;Description automatically generated"/>
             <wp:cNvGraphicFramePr>
               <a:graphicFrameLocks xmlns:a="http://schemas.openxmlformats.org/drawingml/2006/main" noChangeAspect="1"/>
             </wp:cNvGraphicFramePr>
@@ -4088,7 +4346,7 @@
               <a:graphicData uri="http://schemas.openxmlformats.org/drawingml/2006/picture">
                 <pic:pic xmlns:pic="http://schemas.openxmlformats.org/drawingml/2006/picture">
                   <pic:nvPicPr>
-                    <pic:cNvPr id="193638482" name="Picture 4" descr="A pixel art of a green octopus&#10;&#10;Description automatically generated"/>
+                    <pic:cNvPr id="1400046500" name="Picture 2" descr="A pixel art of a jellyfish&#10;&#10;Description automatically generated"/>
                     <pic:cNvPicPr/>
                   </pic:nvPicPr>
                   <pic:blipFill>
@@ -4106,7 +4364,7 @@
                   <pic:spPr>
                     <a:xfrm>
                       <a:off x="0" y="0"/>
-                      <a:ext cx="2419350" cy="2419350"/>
+                      <a:ext cx="2322195" cy="2322195"/>
                     </a:xfrm>
                     <a:prstGeom prst="rect">
                       <a:avLst/>
@@ -4127,45 +4385,150 @@
       <w:r>
         <w:rPr>
           <w:rFonts w:ascii="Helvetica" w:hAnsi="Helvetica"/>
+          <w:sz w:val="28"/>
+          <w:szCs w:val="28"/>
+        </w:rPr>
+        <w:t xml:space="preserve">Our main character’s name is </w:t>
+      </w:r>
+      <w:proofErr w:type="spellStart"/>
+      <w:r>
+        <w:rPr>
+          <w:rFonts w:ascii="Helvetica" w:hAnsi="Helvetica"/>
+          <w:sz w:val="28"/>
+          <w:szCs w:val="28"/>
+        </w:rPr>
+        <w:t>BitBlip</w:t>
+      </w:r>
+      <w:proofErr w:type="spellEnd"/>
+      <w:r>
+        <w:rPr>
+          <w:rFonts w:ascii="Helvetica" w:hAnsi="Helvetica"/>
+          <w:sz w:val="28"/>
+          <w:szCs w:val="28"/>
+        </w:rPr>
+        <w:t xml:space="preserve">, he is a pixelated extraterrestrial mysterious figure. Born from the old arcades and the captivating charm of retro gaming, </w:t>
+      </w:r>
+      <w:proofErr w:type="spellStart"/>
+      <w:r>
+        <w:rPr>
+          <w:rFonts w:ascii="Helvetica" w:hAnsi="Helvetica"/>
+          <w:sz w:val="28"/>
+          <w:szCs w:val="28"/>
+        </w:rPr>
+        <w:t>BitBlip</w:t>
+      </w:r>
+      <w:proofErr w:type="spellEnd"/>
+      <w:r>
+        <w:rPr>
+          <w:rFonts w:ascii="Helvetica" w:hAnsi="Helvetica"/>
+          <w:sz w:val="28"/>
+          <w:szCs w:val="28"/>
+        </w:rPr>
+        <w:t xml:space="preserve"> navigates through realms where nostalgia meets innovation.</w:t>
+      </w:r>
+    </w:p>
+    <w:p>
+      <w:pPr>
+        <w:rPr>
+          <w:rFonts w:ascii="Helvetica" w:hAnsi="Helvetica"/>
+          <w:sz w:val="28"/>
+          <w:szCs w:val="28"/>
+        </w:rPr>
+      </w:pPr>
+    </w:p>
+    <w:p>
+      <w:pPr>
+        <w:rPr>
+          <w:rFonts w:ascii="Helvetica" w:hAnsi="Helvetica"/>
+          <w:sz w:val="28"/>
+          <w:szCs w:val="28"/>
+        </w:rPr>
+      </w:pPr>
+    </w:p>
+    <w:p>
+      <w:pPr>
+        <w:rPr>
+          <w:rFonts w:ascii="Helvetica" w:hAnsi="Helvetica"/>
+          <w:sz w:val="28"/>
+          <w:szCs w:val="28"/>
+        </w:rPr>
+      </w:pPr>
+    </w:p>
+    <w:p>
+      <w:pPr>
+        <w:rPr>
+          <w:rFonts w:ascii="Helvetica" w:hAnsi="Helvetica"/>
+          <w:sz w:val="28"/>
+          <w:szCs w:val="28"/>
+        </w:rPr>
+      </w:pPr>
+    </w:p>
+    <w:p>
+      <w:pPr>
+        <w:rPr>
+          <w:rFonts w:ascii="Helvetica" w:hAnsi="Helvetica"/>
+          <w:sz w:val="28"/>
+          <w:szCs w:val="28"/>
+        </w:rPr>
+      </w:pPr>
+    </w:p>
+    <w:p>
+      <w:pPr>
+        <w:rPr>
+          <w:rFonts w:ascii="Helvetica" w:hAnsi="Helvetica"/>
+          <w:sz w:val="28"/>
+          <w:szCs w:val="28"/>
+        </w:rPr>
+      </w:pPr>
+    </w:p>
+    <w:p>
+      <w:pPr>
+        <w:rPr>
+          <w:rFonts w:ascii="Helvetica" w:hAnsi="Helvetica"/>
+          <w:sz w:val="28"/>
+          <w:szCs w:val="28"/>
+        </w:rPr>
+      </w:pPr>
+      <w:r>
+        <w:rPr>
+          <w:rFonts w:ascii="Helvetica" w:hAnsi="Helvetica"/>
           <w:noProof/>
           <w:sz w:val="28"/>
           <w:szCs w:val="28"/>
         </w:rPr>
         <w:drawing>
-          <wp:anchor distT="0" distB="0" distL="114300" distR="114300" simplePos="0" relativeHeight="251661312" behindDoc="1" locked="0" layoutInCell="1" allowOverlap="1" wp14:anchorId="5F464DC7" wp14:editId="04CA6F4D">
+          <wp:anchor distT="0" distB="0" distL="114300" distR="114300" simplePos="0" relativeHeight="251662336" behindDoc="1" locked="1" layoutInCell="1" allowOverlap="1" wp14:anchorId="6B73D7F8" wp14:editId="7438817F">
             <wp:simplePos x="0" y="0"/>
             <wp:positionH relativeFrom="margin">
-              <wp:posOffset>-219075</wp:posOffset>
+              <wp:posOffset>3495675</wp:posOffset>
             </wp:positionH>
-            <wp:positionV relativeFrom="page">
-              <wp:posOffset>7362825</wp:posOffset>
+            <wp:positionV relativeFrom="margin">
+              <wp:posOffset>5806440</wp:posOffset>
             </wp:positionV>
-            <wp:extent cx="2438400" cy="2438400"/>
+            <wp:extent cx="2423160" cy="2423160"/>
             <wp:effectExtent l="0" t="0" r="0" b="0"/>
             <wp:wrapTight wrapText="bothSides">
               <wp:wrapPolygon edited="0">
-                <wp:start x="9788" y="2869"/>
-                <wp:lineTo x="7088" y="5906"/>
-                <wp:lineTo x="6413" y="7425"/>
-                <wp:lineTo x="6244" y="9788"/>
-                <wp:lineTo x="7088" y="14006"/>
-                <wp:lineTo x="6413" y="15019"/>
-                <wp:lineTo x="6413" y="15356"/>
-                <wp:lineTo x="7594" y="16706"/>
-                <wp:lineTo x="7594" y="16875"/>
-                <wp:lineTo x="9450" y="17550"/>
-                <wp:lineTo x="9788" y="17888"/>
-                <wp:lineTo x="18394" y="17888"/>
-                <wp:lineTo x="18394" y="16706"/>
-                <wp:lineTo x="17550" y="12150"/>
-                <wp:lineTo x="18056" y="9450"/>
-                <wp:lineTo x="17719" y="7425"/>
-                <wp:lineTo x="17044" y="5906"/>
-                <wp:lineTo x="14344" y="2869"/>
-                <wp:lineTo x="9788" y="2869"/>
+                <wp:start x="6962" y="2887"/>
+                <wp:lineTo x="4245" y="5943"/>
+                <wp:lineTo x="3736" y="7302"/>
+                <wp:lineTo x="3566" y="14264"/>
+                <wp:lineTo x="2887" y="16811"/>
+                <wp:lineTo x="2887" y="17830"/>
+                <wp:lineTo x="11717" y="17830"/>
+                <wp:lineTo x="11887" y="17491"/>
+                <wp:lineTo x="13755" y="16811"/>
+                <wp:lineTo x="14774" y="16132"/>
+                <wp:lineTo x="15113" y="14943"/>
+                <wp:lineTo x="14434" y="14094"/>
+                <wp:lineTo x="15283" y="9509"/>
+                <wp:lineTo x="14774" y="6792"/>
+                <wp:lineTo x="14434" y="5943"/>
+                <wp:lineTo x="11717" y="2887"/>
+                <wp:lineTo x="6962" y="2887"/>
               </wp:wrapPolygon>
             </wp:wrapTight>
-            <wp:docPr id="1791501011" name="Picture 3" descr="A pixel art of a octopus&#10;&#10;Description automatically generated"/>
+            <wp:docPr id="193638482" name="Picture 4" descr="A pixel art of a green octopus&#10;&#10;Description automatically generated"/>
             <wp:cNvGraphicFramePr>
               <a:graphicFrameLocks xmlns:a="http://schemas.openxmlformats.org/drawingml/2006/main" noChangeAspect="1"/>
             </wp:cNvGraphicFramePr>
@@ -4173,7 +4536,7 @@
               <a:graphicData uri="http://schemas.openxmlformats.org/drawingml/2006/picture">
                 <pic:pic xmlns:pic="http://schemas.openxmlformats.org/drawingml/2006/picture">
                   <pic:nvPicPr>
-                    <pic:cNvPr id="1791501011" name="Picture 3" descr="A pixel art of a octopus&#10;&#10;Description automatically generated"/>
+                    <pic:cNvPr id="193638482" name="Picture 4" descr="A pixel art of a green octopus&#10;&#10;Description automatically generated"/>
                     <pic:cNvPicPr/>
                   </pic:nvPicPr>
                   <pic:blipFill>
@@ -4191,7 +4554,7 @@
                   <pic:spPr>
                     <a:xfrm>
                       <a:off x="0" y="0"/>
-                      <a:ext cx="2438400" cy="2438400"/>
+                      <a:ext cx="2423160" cy="2423160"/>
                     </a:xfrm>
                     <a:prstGeom prst="rect">
                       <a:avLst/>
@@ -4209,32 +4572,127 @@
           </wp:anchor>
         </w:drawing>
       </w:r>
-    </w:p>
-    <w:p>
-      <w:pPr>
-        <w:rPr>
-          <w:rFonts w:ascii="Helvetica" w:hAnsi="Helvetica"/>
-          <w:sz w:val="28"/>
-          <w:szCs w:val="28"/>
-        </w:rPr>
-      </w:pPr>
-    </w:p>
-    <w:p>
-      <w:pPr>
-        <w:rPr>
-          <w:rFonts w:ascii="Helvetica" w:hAnsi="Helvetica"/>
-          <w:sz w:val="28"/>
-          <w:szCs w:val="28"/>
-        </w:rPr>
-      </w:pPr>
-      <w:r>
-        <w:rPr>
-          <w:rFonts w:ascii="Helvetica" w:hAnsi="Helvetica"/>
-          <w:sz w:val="28"/>
-          <w:szCs w:val="28"/>
-        </w:rPr>
-        <w:t xml:space="preserve"> </w:t>
-      </w:r>
+      <w:r>
+        <w:rPr>
+          <w:rFonts w:ascii="Helvetica" w:hAnsi="Helvetica"/>
+          <w:noProof/>
+          <w:sz w:val="28"/>
+          <w:szCs w:val="28"/>
+        </w:rPr>
+        <w:drawing>
+          <wp:anchor distT="0" distB="0" distL="114300" distR="114300" simplePos="0" relativeHeight="251661312" behindDoc="1" locked="1" layoutInCell="1" allowOverlap="1" wp14:anchorId="5F464DC7" wp14:editId="52258A54">
+            <wp:simplePos x="0" y="0"/>
+            <wp:positionH relativeFrom="margin">
+              <wp:posOffset>-308610</wp:posOffset>
+            </wp:positionH>
+            <wp:positionV relativeFrom="paragraph">
+              <wp:posOffset>-481965</wp:posOffset>
+            </wp:positionV>
+            <wp:extent cx="2440940" cy="2440940"/>
+            <wp:effectExtent l="0" t="0" r="0" b="0"/>
+            <wp:wrapTight wrapText="bothSides">
+              <wp:wrapPolygon edited="0">
+                <wp:start x="9777" y="2866"/>
+                <wp:lineTo x="7080" y="5900"/>
+                <wp:lineTo x="6406" y="7417"/>
+                <wp:lineTo x="6237" y="9777"/>
+                <wp:lineTo x="7080" y="13992"/>
+                <wp:lineTo x="6406" y="15003"/>
+                <wp:lineTo x="6406" y="15340"/>
+                <wp:lineTo x="7586" y="16689"/>
+                <wp:lineTo x="7586" y="16857"/>
+                <wp:lineTo x="9440" y="17532"/>
+                <wp:lineTo x="9777" y="17869"/>
+                <wp:lineTo x="18375" y="17869"/>
+                <wp:lineTo x="18375" y="16689"/>
+                <wp:lineTo x="17532" y="12137"/>
+                <wp:lineTo x="18037" y="9440"/>
+                <wp:lineTo x="17700" y="7417"/>
+                <wp:lineTo x="17026" y="5900"/>
+                <wp:lineTo x="14329" y="2866"/>
+                <wp:lineTo x="9777" y="2866"/>
+              </wp:wrapPolygon>
+            </wp:wrapTight>
+            <wp:docPr id="1791501011" name="Picture 3" descr="A pixel art of a octopus&#10;&#10;Description automatically generated"/>
+            <wp:cNvGraphicFramePr>
+              <a:graphicFrameLocks xmlns:a="http://schemas.openxmlformats.org/drawingml/2006/main" noChangeAspect="1"/>
+            </wp:cNvGraphicFramePr>
+            <a:graphic xmlns:a="http://schemas.openxmlformats.org/drawingml/2006/main">
+              <a:graphicData uri="http://schemas.openxmlformats.org/drawingml/2006/picture">
+                <pic:pic xmlns:pic="http://schemas.openxmlformats.org/drawingml/2006/picture">
+                  <pic:nvPicPr>
+                    <pic:cNvPr id="1791501011" name="Picture 3" descr="A pixel art of a octopus&#10;&#10;Description automatically generated"/>
+                    <pic:cNvPicPr/>
+                  </pic:nvPicPr>
+                  <pic:blipFill>
+                    <a:blip r:embed="rId15" cstate="print">
+                      <a:extLst>
+                        <a:ext uri="{28A0092B-C50C-407E-A947-70E740481C1C}">
+                          <a14:useLocalDpi xmlns:a14="http://schemas.microsoft.com/office/drawing/2010/main" val="0"/>
+                        </a:ext>
+                      </a:extLst>
+                    </a:blip>
+                    <a:stretch>
+                      <a:fillRect/>
+                    </a:stretch>
+                  </pic:blipFill>
+                  <pic:spPr>
+                    <a:xfrm>
+                      <a:off x="0" y="0"/>
+                      <a:ext cx="2440940" cy="2440940"/>
+                    </a:xfrm>
+                    <a:prstGeom prst="rect">
+                      <a:avLst/>
+                    </a:prstGeom>
+                  </pic:spPr>
+                </pic:pic>
+              </a:graphicData>
+            </a:graphic>
+            <wp14:sizeRelH relativeFrom="margin">
+              <wp14:pctWidth>0</wp14:pctWidth>
+            </wp14:sizeRelH>
+            <wp14:sizeRelV relativeFrom="margin">
+              <wp14:pctHeight>0</wp14:pctHeight>
+            </wp14:sizeRelV>
+          </wp:anchor>
+        </w:drawing>
+      </w:r>
+    </w:p>
+    <w:p>
+      <w:pPr>
+        <w:rPr>
+          <w:rFonts w:ascii="Helvetica" w:hAnsi="Helvetica"/>
+          <w:sz w:val="28"/>
+          <w:szCs w:val="28"/>
+        </w:rPr>
+      </w:pPr>
+    </w:p>
+    <w:p>
+      <w:pPr>
+        <w:rPr>
+          <w:rFonts w:ascii="Helvetica" w:hAnsi="Helvetica"/>
+          <w:sz w:val="28"/>
+          <w:szCs w:val="28"/>
+        </w:rPr>
+      </w:pPr>
+    </w:p>
+    <w:p>
+      <w:pPr>
+        <w:rPr>
+          <w:rFonts w:ascii="Helvetica" w:hAnsi="Helvetica"/>
+          <w:sz w:val="28"/>
+          <w:szCs w:val="28"/>
+        </w:rPr>
+      </w:pPr>
+    </w:p>
+    <w:p>
+      <w:pPr>
+        <w:rPr>
+          <w:rFonts w:ascii="Helvetica" w:hAnsi="Helvetica"/>
+          <w:sz w:val="28"/>
+          <w:szCs w:val="28"/>
+        </w:rPr>
+      </w:pPr>
     </w:p>
     <w:p>
       <w:pPr>
@@ -4308,26 +4766,24 @@
     <w:p>
       <w:pPr>
         <w:rPr>
-          <w:rFonts w:ascii="Helvetica" w:hAnsi="Helvetica"/>
-          <w:sz w:val="28"/>
-          <w:szCs w:val="28"/>
-        </w:rPr>
-      </w:pPr>
-      <w:r>
-        <w:rPr>
-          <w:rFonts w:ascii="Helvetica" w:hAnsi="Helvetica"/>
           <w:noProof/>
+        </w:rPr>
+      </w:pPr>
+      <w:r>
+        <w:rPr>
+          <w:rFonts w:ascii="Helvetica" w:hAnsi="Helvetica"/>
+          <w:noProof/>
           <w:sz w:val="28"/>
           <w:szCs w:val="28"/>
         </w:rPr>
         <w:drawing>
-          <wp:anchor distT="0" distB="0" distL="114300" distR="114300" simplePos="0" relativeHeight="251664384" behindDoc="1" locked="0" layoutInCell="1" allowOverlap="1" wp14:anchorId="248433BA" wp14:editId="5B68AFA9">
+          <wp:anchor distT="0" distB="0" distL="114300" distR="114300" simplePos="0" relativeHeight="251664384" behindDoc="1" locked="0" layoutInCell="1" allowOverlap="1" wp14:anchorId="248433BA" wp14:editId="2827FDB5">
             <wp:simplePos x="0" y="0"/>
             <wp:positionH relativeFrom="column">
-              <wp:posOffset>4114800</wp:posOffset>
+              <wp:posOffset>3586348</wp:posOffset>
             </wp:positionH>
-            <wp:positionV relativeFrom="page">
-              <wp:posOffset>1790700</wp:posOffset>
+            <wp:positionV relativeFrom="paragraph">
+              <wp:posOffset>10647</wp:posOffset>
             </wp:positionV>
             <wp:extent cx="1379855" cy="1362075"/>
             <wp:effectExtent l="0" t="0" r="0" b="9525"/>
@@ -4352,7 +4808,7 @@
                     <pic:cNvPicPr/>
                   </pic:nvPicPr>
                   <pic:blipFill>
-                    <a:blip r:embed="rId15" cstate="print">
+                    <a:blip r:embed="rId16" cstate="print">
                       <a:extLst>
                         <a:ext uri="{28A0092B-C50C-407E-A947-70E740481C1C}">
                           <a14:useLocalDpi xmlns:a14="http://schemas.microsoft.com/office/drawing/2010/main" val="0"/>
@@ -4386,10 +4842,10 @@
           <w:szCs w:val="28"/>
         </w:rPr>
         <w:drawing>
-          <wp:anchor distT="0" distB="0" distL="114300" distR="114300" simplePos="0" relativeHeight="251665408" behindDoc="1" locked="0" layoutInCell="1" allowOverlap="1" wp14:anchorId="639461E8" wp14:editId="44732002">
+          <wp:anchor distT="0" distB="0" distL="114300" distR="114300" simplePos="0" relativeHeight="251665408" behindDoc="1" locked="0" layoutInCell="1" allowOverlap="1" wp14:anchorId="639461E8" wp14:editId="2BAF790D">
             <wp:simplePos x="0" y="0"/>
             <wp:positionH relativeFrom="column">
-              <wp:posOffset>742950</wp:posOffset>
+              <wp:posOffset>504825</wp:posOffset>
             </wp:positionH>
             <wp:positionV relativeFrom="paragraph">
               <wp:posOffset>8255</wp:posOffset>
@@ -4425,7 +4881,7 @@
                     <pic:cNvPicPr/>
                   </pic:nvPicPr>
                   <pic:blipFill>
-                    <a:blip r:embed="rId16">
+                    <a:blip r:embed="rId17">
                       <a:extLst>
                         <a:ext uri="{28A0092B-C50C-407E-A947-70E740481C1C}">
                           <a14:useLocalDpi xmlns:a14="http://schemas.microsoft.com/office/drawing/2010/main" val="0"/>
@@ -4461,85 +4917,112 @@
     <w:p>
       <w:pPr>
         <w:rPr>
-          <w:rFonts w:ascii="Helvetica" w:hAnsi="Helvetica"/>
-          <w:sz w:val="28"/>
-          <w:szCs w:val="28"/>
-        </w:rPr>
-      </w:pPr>
-    </w:p>
-    <w:p>
-      <w:pPr>
-        <w:rPr>
-          <w:rFonts w:ascii="Helvetica" w:hAnsi="Helvetica"/>
-          <w:sz w:val="28"/>
-          <w:szCs w:val="28"/>
-        </w:rPr>
-      </w:pPr>
-    </w:p>
-    <w:p>
-      <w:pPr>
-        <w:rPr>
-          <w:rFonts w:ascii="Helvetica" w:hAnsi="Helvetica"/>
-          <w:sz w:val="28"/>
-          <w:szCs w:val="28"/>
-        </w:rPr>
-      </w:pPr>
-    </w:p>
-    <w:p>
-      <w:pPr>
-        <w:rPr>
-          <w:rFonts w:ascii="Helvetica" w:hAnsi="Helvetica"/>
-          <w:sz w:val="28"/>
-          <w:szCs w:val="28"/>
-        </w:rPr>
-      </w:pPr>
-    </w:p>
-    <w:p>
-      <w:pPr>
-        <w:rPr>
-          <w:rFonts w:ascii="Helvetica" w:hAnsi="Helvetica"/>
-          <w:sz w:val="28"/>
-          <w:szCs w:val="28"/>
-        </w:rPr>
-      </w:pPr>
-    </w:p>
-    <w:p>
-      <w:pPr>
-        <w:rPr>
-          <w:rFonts w:ascii="Helvetica" w:hAnsi="Helvetica"/>
-          <w:sz w:val="28"/>
-          <w:szCs w:val="28"/>
-        </w:rPr>
-      </w:pPr>
-      <w:r>
-        <w:rPr>
-          <w:rFonts w:ascii="Helvetica" w:hAnsi="Helvetica"/>
-          <w:sz w:val="28"/>
-          <w:szCs w:val="28"/>
-        </w:rPr>
-        <w:t>After that we made a wavy animation for the title of the game too get the feeling of a real vintage arcade game.</w:t>
-      </w:r>
-    </w:p>
-    <w:p>
-      <w:pPr>
-        <w:rPr>
-          <w:rFonts w:ascii="Helvetica" w:hAnsi="Helvetica"/>
-          <w:sz w:val="28"/>
-          <w:szCs w:val="28"/>
-        </w:rPr>
-      </w:pPr>
-      <w:r>
-        <w:rPr>
-          <w:rFonts w:ascii="Helvetica" w:hAnsi="Helvetica"/>
           <w:noProof/>
-          <w:sz w:val="28"/>
-          <w:szCs w:val="28"/>
-        </w:rPr>
-        <w:lastRenderedPageBreak/>
+        </w:rPr>
+      </w:pPr>
+    </w:p>
+    <w:p>
+      <w:pPr>
+        <w:rPr>
+          <w:noProof/>
+        </w:rPr>
+      </w:pPr>
+    </w:p>
+    <w:p>
+      <w:pPr>
+        <w:rPr>
+          <w:noProof/>
+        </w:rPr>
+      </w:pPr>
+    </w:p>
+    <w:p>
+      <w:pPr>
+        <w:rPr>
+          <w:rFonts w:ascii="Helvetica" w:hAnsi="Helvetica"/>
+          <w:sz w:val="28"/>
+          <w:szCs w:val="28"/>
+        </w:rPr>
+      </w:pPr>
+    </w:p>
+    <w:p>
+      <w:pPr>
+        <w:rPr>
+          <w:rFonts w:ascii="Helvetica" w:hAnsi="Helvetica"/>
+          <w:sz w:val="28"/>
+          <w:szCs w:val="28"/>
+        </w:rPr>
+      </w:pPr>
+    </w:p>
+    <w:p>
+      <w:pPr>
+        <w:rPr>
+          <w:rFonts w:ascii="Helvetica" w:hAnsi="Helvetica"/>
+          <w:sz w:val="28"/>
+          <w:szCs w:val="28"/>
+        </w:rPr>
+      </w:pPr>
+      <w:r>
+        <w:rPr>
+          <w:rFonts w:ascii="Helvetica" w:hAnsi="Helvetica"/>
+          <w:sz w:val="28"/>
+          <w:szCs w:val="28"/>
+        </w:rPr>
+        <w:t xml:space="preserve">After that we made a wavy animation for the title of the game </w:t>
+      </w:r>
+      <w:proofErr w:type="spellStart"/>
+      <w:r>
+        <w:rPr>
+          <w:rFonts w:ascii="Helvetica" w:hAnsi="Helvetica"/>
+          <w:sz w:val="28"/>
+          <w:szCs w:val="28"/>
+        </w:rPr>
+        <w:t>too</w:t>
+      </w:r>
+      <w:proofErr w:type="spellEnd"/>
+      <w:r>
+        <w:rPr>
+          <w:rFonts w:ascii="Helvetica" w:hAnsi="Helvetica"/>
+          <w:sz w:val="28"/>
+          <w:szCs w:val="28"/>
+        </w:rPr>
+        <w:t xml:space="preserve"> get the feeling of a real vintage arcade game.</w:t>
+      </w:r>
+    </w:p>
+    <w:p>
+      <w:pPr>
+        <w:rPr>
+          <w:rFonts w:ascii="Helvetica" w:hAnsi="Helvetica"/>
+          <w:sz w:val="28"/>
+          <w:szCs w:val="28"/>
+        </w:rPr>
+      </w:pPr>
+      <w:r>
+        <w:rPr>
+          <w:rFonts w:ascii="Helvetica" w:hAnsi="Helvetica"/>
+          <w:noProof/>
+          <w:sz w:val="28"/>
+          <w:szCs w:val="28"/>
+        </w:rPr>
         <w:drawing>
-          <wp:inline distT="0" distB="0" distL="0" distR="0" wp14:anchorId="489BCE70" wp14:editId="5DCAD4AF">
+          <wp:anchor distT="0" distB="0" distL="114300" distR="114300" simplePos="0" relativeHeight="251670528" behindDoc="1" locked="0" layoutInCell="1" allowOverlap="1" wp14:anchorId="489BCE70" wp14:editId="5D99A8E5">
+            <wp:simplePos x="0" y="0"/>
+            <wp:positionH relativeFrom="column">
+              <wp:posOffset>0</wp:posOffset>
+            </wp:positionH>
+            <wp:positionV relativeFrom="paragraph">
+              <wp:posOffset>-3480</wp:posOffset>
+            </wp:positionV>
             <wp:extent cx="5943600" cy="935990"/>
             <wp:effectExtent l="0" t="0" r="0" b="0"/>
+            <wp:wrapTight wrapText="bothSides">
+              <wp:wrapPolygon edited="0">
+                <wp:start x="0" y="0"/>
+                <wp:lineTo x="0" y="21102"/>
+                <wp:lineTo x="21531" y="21102"/>
+                <wp:lineTo x="21531" y="0"/>
+                <wp:lineTo x="0" y="0"/>
+              </wp:wrapPolygon>
+            </wp:wrapTight>
             <wp:docPr id="727865711" name="Picture 1" descr="A screen shot of a video game&#10;&#10;Description automatically generated"/>
             <wp:cNvGraphicFramePr>
               <a:graphicFrameLocks xmlns:a="http://schemas.openxmlformats.org/drawingml/2006/main" noChangeAspect="1"/>
@@ -4552,7 +5035,13 @@
                     <pic:cNvPicPr/>
                   </pic:nvPicPr>
                   <pic:blipFill>
-                    <a:blip r:embed="rId17"/>
+                    <a:blip r:embed="rId18">
+                      <a:extLst>
+                        <a:ext uri="{28A0092B-C50C-407E-A947-70E740481C1C}">
+                          <a14:useLocalDpi xmlns:a14="http://schemas.microsoft.com/office/drawing/2010/main" val="0"/>
+                        </a:ext>
+                      </a:extLst>
+                    </a:blip>
                     <a:stretch>
                       <a:fillRect/>
                     </a:stretch>
@@ -4569,7 +5058,7 @@
                 </pic:pic>
               </a:graphicData>
             </a:graphic>
-          </wp:inline>
+          </wp:anchor>
         </w:drawing>
       </w:r>
     </w:p>
@@ -4590,103 +5079,13 @@
           <w:szCs w:val="28"/>
         </w:rPr>
       </w:pPr>
-    </w:p>
-    <w:p>
-      <w:pPr>
-        <w:rPr>
-          <w:rFonts w:ascii="Helvetica" w:hAnsi="Helvetica"/>
-          <w:sz w:val="28"/>
-          <w:szCs w:val="28"/>
-        </w:rPr>
-      </w:pPr>
-    </w:p>
-    <w:p>
-      <w:pPr>
-        <w:rPr>
-          <w:rFonts w:ascii="Helvetica" w:hAnsi="Helvetica"/>
-          <w:sz w:val="28"/>
-          <w:szCs w:val="28"/>
-        </w:rPr>
-      </w:pPr>
-    </w:p>
-    <w:p>
-      <w:pPr>
-        <w:rPr>
-          <w:rFonts w:ascii="Helvetica" w:hAnsi="Helvetica"/>
-          <w:sz w:val="28"/>
-          <w:szCs w:val="28"/>
-        </w:rPr>
-      </w:pPr>
-    </w:p>
-    <w:p>
-      <w:pPr>
-        <w:rPr>
-          <w:rFonts w:ascii="Helvetica" w:hAnsi="Helvetica"/>
-          <w:sz w:val="28"/>
-          <w:szCs w:val="28"/>
-        </w:rPr>
-      </w:pPr>
-    </w:p>
-    <w:p>
-      <w:pPr>
-        <w:rPr>
-          <w:rFonts w:ascii="Helvetica" w:hAnsi="Helvetica"/>
-          <w:sz w:val="28"/>
-          <w:szCs w:val="28"/>
-        </w:rPr>
-      </w:pPr>
-    </w:p>
-    <w:p>
-      <w:pPr>
-        <w:rPr>
-          <w:rFonts w:ascii="Helvetica" w:hAnsi="Helvetica"/>
-          <w:sz w:val="28"/>
-          <w:szCs w:val="28"/>
-        </w:rPr>
-      </w:pPr>
-    </w:p>
-    <w:p>
-      <w:pPr>
-        <w:rPr>
-          <w:rFonts w:ascii="Helvetica" w:hAnsi="Helvetica"/>
-          <w:sz w:val="28"/>
-          <w:szCs w:val="28"/>
-        </w:rPr>
-      </w:pPr>
-    </w:p>
-    <w:p>
-      <w:pPr>
-        <w:rPr>
-          <w:rFonts w:ascii="Helvetica" w:hAnsi="Helvetica"/>
-          <w:sz w:val="28"/>
-          <w:szCs w:val="28"/>
-        </w:rPr>
-      </w:pPr>
-    </w:p>
-    <w:p>
-      <w:pPr>
-        <w:rPr>
-          <w:rFonts w:ascii="Helvetica" w:hAnsi="Helvetica"/>
-          <w:sz w:val="28"/>
-          <w:szCs w:val="28"/>
-        </w:rPr>
-      </w:pPr>
-    </w:p>
-    <w:p>
-      <w:pPr>
-        <w:rPr>
-          <w:rFonts w:ascii="Helvetica" w:hAnsi="Helvetica"/>
-          <w:sz w:val="28"/>
-          <w:szCs w:val="28"/>
-        </w:rPr>
-      </w:pPr>
-      <w:r>
-        <w:rPr>
-          <w:rFonts w:ascii="Helvetica" w:hAnsi="Helvetica"/>
-          <w:sz w:val="28"/>
-          <w:szCs w:val="28"/>
-        </w:rPr>
-        <w:t>In the end, we gathered all of the above to present you the latest form of our game “Aliens vs. Robots”:</w:t>
+      <w:r>
+        <w:rPr>
+          <w:rFonts w:ascii="Helvetica" w:hAnsi="Helvetica"/>
+          <w:sz w:val="28"/>
+          <w:szCs w:val="28"/>
+        </w:rPr>
+        <w:t>We added a pop-up window that appears when the player and the enemy are on the same tile. This window shows three actions you can take, each with specific sound effects:</w:t>
       </w:r>
     </w:p>
     <w:p>
@@ -4713,12 +5112,27 @@
           <w:sz w:val="28"/>
           <w:szCs w:val="28"/>
         </w:rPr>
-        <w:lastRenderedPageBreak/>
         <w:drawing>
-          <wp:inline distT="0" distB="0" distL="0" distR="0" wp14:anchorId="421376B7" wp14:editId="0D0620C3">
-            <wp:extent cx="5943600" cy="5579745"/>
-            <wp:effectExtent l="0" t="0" r="0" b="1905"/>
-            <wp:docPr id="1926799313" name="Picture 1" descr="A screenshot of a video game&#10;&#10;Description automatically generated"/>
+          <wp:anchor distT="0" distB="0" distL="114300" distR="114300" simplePos="0" relativeHeight="251668480" behindDoc="1" locked="0" layoutInCell="1" allowOverlap="1" wp14:anchorId="77059D3C" wp14:editId="097A7071">
+            <wp:simplePos x="0" y="0"/>
+            <wp:positionH relativeFrom="margin">
+              <wp:posOffset>914400</wp:posOffset>
+            </wp:positionH>
+            <wp:positionV relativeFrom="paragraph">
+              <wp:posOffset>22621</wp:posOffset>
+            </wp:positionV>
+            <wp:extent cx="3829050" cy="1247775"/>
+            <wp:effectExtent l="0" t="0" r="0" b="9525"/>
+            <wp:wrapTight wrapText="bothSides">
+              <wp:wrapPolygon edited="0">
+                <wp:start x="0" y="0"/>
+                <wp:lineTo x="0" y="21435"/>
+                <wp:lineTo x="21493" y="21435"/>
+                <wp:lineTo x="21493" y="0"/>
+                <wp:lineTo x="0" y="0"/>
+              </wp:wrapPolygon>
+            </wp:wrapTight>
+            <wp:docPr id="1401997464" name="Picture 1" descr="A red background with black text&#10;&#10;Description automatically generated"/>
             <wp:cNvGraphicFramePr>
               <a:graphicFrameLocks xmlns:a="http://schemas.openxmlformats.org/drawingml/2006/main" noChangeAspect="1"/>
             </wp:cNvGraphicFramePr>
@@ -4726,11 +5140,17 @@
               <a:graphicData uri="http://schemas.openxmlformats.org/drawingml/2006/picture">
                 <pic:pic xmlns:pic="http://schemas.openxmlformats.org/drawingml/2006/picture">
                   <pic:nvPicPr>
-                    <pic:cNvPr id="1926799313" name="Picture 1" descr="A screenshot of a video game&#10;&#10;Description automatically generated"/>
+                    <pic:cNvPr id="1401997464" name="Picture 1" descr="A red background with black text&#10;&#10;Description automatically generated"/>
                     <pic:cNvPicPr/>
                   </pic:nvPicPr>
                   <pic:blipFill>
-                    <a:blip r:embed="rId18"/>
+                    <a:blip r:embed="rId19">
+                      <a:extLst>
+                        <a:ext uri="{28A0092B-C50C-407E-A947-70E740481C1C}">
+                          <a14:useLocalDpi xmlns:a14="http://schemas.microsoft.com/office/drawing/2010/main" val="0"/>
+                        </a:ext>
+                      </a:extLst>
+                    </a:blip>
                     <a:stretch>
                       <a:fillRect/>
                     </a:stretch>
@@ -4738,7 +5158,580 @@
                   <pic:spPr>
                     <a:xfrm>
                       <a:off x="0" y="0"/>
-                      <a:ext cx="5943600" cy="5579745"/>
+                      <a:ext cx="3829050" cy="1247775"/>
+                    </a:xfrm>
+                    <a:prstGeom prst="rect">
+                      <a:avLst/>
+                    </a:prstGeom>
+                  </pic:spPr>
+                </pic:pic>
+              </a:graphicData>
+            </a:graphic>
+          </wp:anchor>
+        </w:drawing>
+      </w:r>
+    </w:p>
+    <w:p>
+      <w:pPr>
+        <w:rPr>
+          <w:rFonts w:ascii="Helvetica" w:hAnsi="Helvetica"/>
+          <w:sz w:val="28"/>
+          <w:szCs w:val="28"/>
+        </w:rPr>
+      </w:pPr>
+    </w:p>
+    <w:p>
+      <w:pPr>
+        <w:rPr>
+          <w:rFonts w:ascii="Helvetica" w:hAnsi="Helvetica"/>
+          <w:sz w:val="28"/>
+          <w:szCs w:val="28"/>
+        </w:rPr>
+      </w:pPr>
+    </w:p>
+    <w:p>
+      <w:pPr>
+        <w:rPr>
+          <w:rFonts w:ascii="Helvetica" w:hAnsi="Helvetica"/>
+          <w:sz w:val="28"/>
+          <w:szCs w:val="28"/>
+        </w:rPr>
+      </w:pPr>
+    </w:p>
+    <w:p>
+      <w:pPr>
+        <w:rPr>
+          <w:rFonts w:ascii="Helvetica" w:hAnsi="Helvetica"/>
+          <w:sz w:val="28"/>
+          <w:szCs w:val="28"/>
+        </w:rPr>
+      </w:pPr>
+    </w:p>
+    <w:p>
+      <w:pPr>
+        <w:rPr>
+          <w:rFonts w:ascii="Helvetica" w:hAnsi="Helvetica"/>
+          <w:sz w:val="28"/>
+          <w:szCs w:val="28"/>
+        </w:rPr>
+      </w:pPr>
+      <w:r>
+        <w:rPr>
+          <w:rFonts w:ascii="Helvetica" w:hAnsi="Helvetica"/>
+          <w:sz w:val="28"/>
+          <w:szCs w:val="28"/>
+        </w:rPr>
+        <w:lastRenderedPageBreak/>
+        <w:t>Furthermore, we added an 8-bit main theme that plays in the background, with the option to turn it on or off.</w:t>
+      </w:r>
+    </w:p>
+    <w:p>
+      <w:pPr>
+        <w:rPr>
+          <w:rFonts w:ascii="Helvetica" w:hAnsi="Helvetica"/>
+          <w:sz w:val="28"/>
+          <w:szCs w:val="28"/>
+        </w:rPr>
+      </w:pPr>
+    </w:p>
+    <w:p>
+      <w:pPr>
+        <w:rPr>
+          <w:rFonts w:ascii="Helvetica" w:hAnsi="Helvetica"/>
+          <w:sz w:val="28"/>
+          <w:szCs w:val="28"/>
+        </w:rPr>
+      </w:pPr>
+      <w:r>
+        <w:rPr>
+          <w:rFonts w:ascii="Helvetica" w:hAnsi="Helvetica"/>
+          <w:noProof/>
+          <w:sz w:val="28"/>
+          <w:szCs w:val="28"/>
+        </w:rPr>
+        <w:drawing>
+          <wp:anchor distT="0" distB="0" distL="114300" distR="114300" simplePos="0" relativeHeight="251669504" behindDoc="1" locked="1" layoutInCell="1" allowOverlap="1" wp14:anchorId="468E55A4" wp14:editId="1C81FDB8">
+            <wp:simplePos x="0" y="0"/>
+            <wp:positionH relativeFrom="column">
+              <wp:posOffset>3396343</wp:posOffset>
+            </wp:positionH>
+            <wp:positionV relativeFrom="paragraph">
+              <wp:posOffset>11958</wp:posOffset>
+            </wp:positionV>
+            <wp:extent cx="2267585" cy="904875"/>
+            <wp:effectExtent l="0" t="0" r="0" b="9525"/>
+            <wp:wrapTight wrapText="bothSides">
+              <wp:wrapPolygon edited="0">
+                <wp:start x="0" y="0"/>
+                <wp:lineTo x="0" y="21373"/>
+                <wp:lineTo x="21412" y="21373"/>
+                <wp:lineTo x="21412" y="0"/>
+                <wp:lineTo x="0" y="0"/>
+              </wp:wrapPolygon>
+            </wp:wrapTight>
+            <wp:docPr id="1162155476" name="Picture 1" descr="A screenshot of a video game&#10;&#10;Description automatically generated"/>
+            <wp:cNvGraphicFramePr>
+              <a:graphicFrameLocks xmlns:a="http://schemas.openxmlformats.org/drawingml/2006/main" noChangeAspect="1"/>
+            </wp:cNvGraphicFramePr>
+            <a:graphic xmlns:a="http://schemas.openxmlformats.org/drawingml/2006/main">
+              <a:graphicData uri="http://schemas.openxmlformats.org/drawingml/2006/picture">
+                <pic:pic xmlns:pic="http://schemas.openxmlformats.org/drawingml/2006/picture">
+                  <pic:nvPicPr>
+                    <pic:cNvPr id="1162155476" name="Picture 1" descr="A screenshot of a video game&#10;&#10;Description automatically generated"/>
+                    <pic:cNvPicPr/>
+                  </pic:nvPicPr>
+                  <pic:blipFill>
+                    <a:blip r:embed="rId20">
+                      <a:extLst>
+                        <a:ext uri="{28A0092B-C50C-407E-A947-70E740481C1C}">
+                          <a14:useLocalDpi xmlns:a14="http://schemas.microsoft.com/office/drawing/2010/main" val="0"/>
+                        </a:ext>
+                      </a:extLst>
+                    </a:blip>
+                    <a:stretch>
+                      <a:fillRect/>
+                    </a:stretch>
+                  </pic:blipFill>
+                  <pic:spPr>
+                    <a:xfrm>
+                      <a:off x="0" y="0"/>
+                      <a:ext cx="2267585" cy="904875"/>
+                    </a:xfrm>
+                    <a:prstGeom prst="rect">
+                      <a:avLst/>
+                    </a:prstGeom>
+                  </pic:spPr>
+                </pic:pic>
+              </a:graphicData>
+            </a:graphic>
+            <wp14:sizeRelH relativeFrom="margin">
+              <wp14:pctWidth>0</wp14:pctWidth>
+            </wp14:sizeRelH>
+            <wp14:sizeRelV relativeFrom="margin">
+              <wp14:pctHeight>0</wp14:pctHeight>
+            </wp14:sizeRelV>
+          </wp:anchor>
+        </w:drawing>
+      </w:r>
+      <w:r>
+        <w:rPr>
+          <w:rFonts w:ascii="Helvetica" w:hAnsi="Helvetica"/>
+          <w:noProof/>
+          <w:sz w:val="28"/>
+          <w:szCs w:val="28"/>
+        </w:rPr>
+        <w:drawing>
+          <wp:anchor distT="0" distB="0" distL="114300" distR="114300" simplePos="0" relativeHeight="251671552" behindDoc="1" locked="0" layoutInCell="1" allowOverlap="1" wp14:anchorId="771F1302" wp14:editId="4D04F2E8">
+            <wp:simplePos x="0" y="0"/>
+            <wp:positionH relativeFrom="column">
+              <wp:posOffset>0</wp:posOffset>
+            </wp:positionH>
+            <wp:positionV relativeFrom="paragraph">
+              <wp:posOffset>0</wp:posOffset>
+            </wp:positionV>
+            <wp:extent cx="2676525" cy="904875"/>
+            <wp:effectExtent l="0" t="0" r="9525" b="9525"/>
+            <wp:wrapTight wrapText="bothSides">
+              <wp:wrapPolygon edited="0">
+                <wp:start x="0" y="0"/>
+                <wp:lineTo x="0" y="21373"/>
+                <wp:lineTo x="21523" y="21373"/>
+                <wp:lineTo x="21523" y="0"/>
+                <wp:lineTo x="0" y="0"/>
+              </wp:wrapPolygon>
+            </wp:wrapTight>
+            <wp:docPr id="1889549599" name="Picture 1" descr="A screenshot of a video game&#10;&#10;Description automatically generated"/>
+            <wp:cNvGraphicFramePr>
+              <a:graphicFrameLocks xmlns:a="http://schemas.openxmlformats.org/drawingml/2006/main" noChangeAspect="1"/>
+            </wp:cNvGraphicFramePr>
+            <a:graphic xmlns:a="http://schemas.openxmlformats.org/drawingml/2006/main">
+              <a:graphicData uri="http://schemas.openxmlformats.org/drawingml/2006/picture">
+                <pic:pic xmlns:pic="http://schemas.openxmlformats.org/drawingml/2006/picture">
+                  <pic:nvPicPr>
+                    <pic:cNvPr id="1889549599" name="Picture 1" descr="A screenshot of a video game&#10;&#10;Description automatically generated"/>
+                    <pic:cNvPicPr/>
+                  </pic:nvPicPr>
+                  <pic:blipFill>
+                    <a:blip r:embed="rId21">
+                      <a:extLst>
+                        <a:ext uri="{28A0092B-C50C-407E-A947-70E740481C1C}">
+                          <a14:useLocalDpi xmlns:a14="http://schemas.microsoft.com/office/drawing/2010/main" val="0"/>
+                        </a:ext>
+                      </a:extLst>
+                    </a:blip>
+                    <a:stretch>
+                      <a:fillRect/>
+                    </a:stretch>
+                  </pic:blipFill>
+                  <pic:spPr>
+                    <a:xfrm>
+                      <a:off x="0" y="0"/>
+                      <a:ext cx="2676525" cy="904875"/>
+                    </a:xfrm>
+                    <a:prstGeom prst="rect">
+                      <a:avLst/>
+                    </a:prstGeom>
+                  </pic:spPr>
+                </pic:pic>
+              </a:graphicData>
+            </a:graphic>
+          </wp:anchor>
+        </w:drawing>
+      </w:r>
+      <w:r>
+        <w:rPr>
+          <w:noProof/>
+        </w:rPr>
+        <w:t xml:space="preserve"> </w:t>
+      </w:r>
+    </w:p>
+    <w:p>
+      <w:pPr>
+        <w:rPr>
+          <w:rFonts w:ascii="Helvetica" w:hAnsi="Helvetica"/>
+          <w:sz w:val="28"/>
+          <w:szCs w:val="28"/>
+        </w:rPr>
+      </w:pPr>
+    </w:p>
+    <w:p>
+      <w:pPr>
+        <w:rPr>
+          <w:rFonts w:ascii="Helvetica" w:hAnsi="Helvetica"/>
+          <w:sz w:val="28"/>
+          <w:szCs w:val="28"/>
+        </w:rPr>
+      </w:pPr>
+    </w:p>
+    <w:p>
+      <w:pPr>
+        <w:rPr>
+          <w:rFonts w:ascii="Helvetica" w:hAnsi="Helvetica"/>
+          <w:sz w:val="28"/>
+          <w:szCs w:val="28"/>
+        </w:rPr>
+      </w:pPr>
+    </w:p>
+    <w:p>
+      <w:pPr>
+        <w:rPr>
+          <w:rFonts w:ascii="Helvetica" w:hAnsi="Helvetica"/>
+          <w:sz w:val="28"/>
+          <w:szCs w:val="28"/>
+        </w:rPr>
+      </w:pPr>
+      <w:r>
+        <w:rPr>
+          <w:rFonts w:ascii="Helvetica" w:hAnsi="Helvetica"/>
+          <w:sz w:val="28"/>
+          <w:szCs w:val="28"/>
+        </w:rPr>
+        <w:t>We introduced the new enemy GIF:</w:t>
+      </w:r>
+    </w:p>
+    <w:p>
+      <w:pPr>
+        <w:rPr>
+          <w:rFonts w:ascii="Helvetica" w:hAnsi="Helvetica"/>
+          <w:sz w:val="28"/>
+          <w:szCs w:val="28"/>
+        </w:rPr>
+      </w:pPr>
+      <w:r>
+        <w:rPr>
+          <w:rFonts w:ascii="Helvetica" w:hAnsi="Helvetica"/>
+          <w:noProof/>
+          <w:sz w:val="28"/>
+          <w:szCs w:val="28"/>
+        </w:rPr>
+        <w:drawing>
+          <wp:anchor distT="0" distB="0" distL="114300" distR="114300" simplePos="0" relativeHeight="251672576" behindDoc="1" locked="0" layoutInCell="1" allowOverlap="1" wp14:anchorId="4E4E818A" wp14:editId="7C110F67">
+            <wp:simplePos x="0" y="0"/>
+            <wp:positionH relativeFrom="column">
+              <wp:posOffset>1947553</wp:posOffset>
+            </wp:positionH>
+            <wp:positionV relativeFrom="paragraph">
+              <wp:posOffset>16510</wp:posOffset>
+            </wp:positionV>
+            <wp:extent cx="1828800" cy="1828800"/>
+            <wp:effectExtent l="0" t="0" r="0" b="0"/>
+            <wp:wrapTight wrapText="bothSides">
+              <wp:wrapPolygon edited="0">
+                <wp:start x="5625" y="2700"/>
+                <wp:lineTo x="5625" y="10125"/>
+                <wp:lineTo x="4275" y="13950"/>
+                <wp:lineTo x="4275" y="21375"/>
+                <wp:lineTo x="13275" y="21375"/>
+                <wp:lineTo x="14175" y="20925"/>
+                <wp:lineTo x="13500" y="19800"/>
+                <wp:lineTo x="11250" y="17550"/>
+                <wp:lineTo x="13275" y="17550"/>
+                <wp:lineTo x="14175" y="16200"/>
+                <wp:lineTo x="14400" y="13950"/>
+                <wp:lineTo x="15300" y="11250"/>
+                <wp:lineTo x="15300" y="2700"/>
+                <wp:lineTo x="5625" y="2700"/>
+              </wp:wrapPolygon>
+            </wp:wrapTight>
+            <wp:docPr id="1850572572" name="Picture 2" descr="A pixel art of a robot&#10;&#10;Description automatically generated"/>
+            <wp:cNvGraphicFramePr>
+              <a:graphicFrameLocks xmlns:a="http://schemas.openxmlformats.org/drawingml/2006/main" noChangeAspect="1"/>
+            </wp:cNvGraphicFramePr>
+            <a:graphic xmlns:a="http://schemas.openxmlformats.org/drawingml/2006/main">
+              <a:graphicData uri="http://schemas.openxmlformats.org/drawingml/2006/picture">
+                <pic:pic xmlns:pic="http://schemas.openxmlformats.org/drawingml/2006/picture">
+                  <pic:nvPicPr>
+                    <pic:cNvPr id="1850572572" name="Picture 2" descr="A pixel art of a robot&#10;&#10;Description automatically generated"/>
+                    <pic:cNvPicPr/>
+                  </pic:nvPicPr>
+                  <pic:blipFill>
+                    <a:blip r:embed="rId22">
+                      <a:extLst>
+                        <a:ext uri="{28A0092B-C50C-407E-A947-70E740481C1C}">
+                          <a14:useLocalDpi xmlns:a14="http://schemas.microsoft.com/office/drawing/2010/main" val="0"/>
+                        </a:ext>
+                      </a:extLst>
+                    </a:blip>
+                    <a:stretch>
+                      <a:fillRect/>
+                    </a:stretch>
+                  </pic:blipFill>
+                  <pic:spPr>
+                    <a:xfrm>
+                      <a:off x="0" y="0"/>
+                      <a:ext cx="1828800" cy="1828800"/>
+                    </a:xfrm>
+                    <a:prstGeom prst="rect">
+                      <a:avLst/>
+                    </a:prstGeom>
+                  </pic:spPr>
+                </pic:pic>
+              </a:graphicData>
+            </a:graphic>
+          </wp:anchor>
+        </w:drawing>
+      </w:r>
+    </w:p>
+    <w:p>
+      <w:pPr>
+        <w:rPr>
+          <w:rFonts w:ascii="Helvetica" w:hAnsi="Helvetica"/>
+          <w:sz w:val="28"/>
+          <w:szCs w:val="28"/>
+        </w:rPr>
+      </w:pPr>
+    </w:p>
+    <w:p>
+      <w:pPr>
+        <w:rPr>
+          <w:rFonts w:ascii="Helvetica" w:hAnsi="Helvetica"/>
+          <w:sz w:val="28"/>
+          <w:szCs w:val="28"/>
+        </w:rPr>
+      </w:pPr>
+    </w:p>
+    <w:p>
+      <w:pPr>
+        <w:rPr>
+          <w:rFonts w:ascii="Helvetica" w:hAnsi="Helvetica"/>
+          <w:sz w:val="28"/>
+          <w:szCs w:val="28"/>
+        </w:rPr>
+      </w:pPr>
+    </w:p>
+    <w:p>
+      <w:pPr>
+        <w:rPr>
+          <w:rFonts w:ascii="Helvetica" w:hAnsi="Helvetica"/>
+          <w:sz w:val="28"/>
+          <w:szCs w:val="28"/>
+        </w:rPr>
+      </w:pPr>
+    </w:p>
+    <w:p>
+      <w:pPr>
+        <w:rPr>
+          <w:rFonts w:ascii="Helvetica" w:hAnsi="Helvetica"/>
+          <w:sz w:val="28"/>
+          <w:szCs w:val="28"/>
+        </w:rPr>
+      </w:pPr>
+    </w:p>
+    <w:p>
+      <w:pPr>
+        <w:rPr>
+          <w:rFonts w:ascii="Helvetica" w:hAnsi="Helvetica"/>
+          <w:sz w:val="28"/>
+          <w:szCs w:val="28"/>
+        </w:rPr>
+      </w:pPr>
+    </w:p>
+    <w:p>
+      <w:pPr>
+        <w:rPr>
+          <w:rFonts w:ascii="Helvetica" w:hAnsi="Helvetica"/>
+          <w:sz w:val="28"/>
+          <w:szCs w:val="28"/>
+        </w:rPr>
+      </w:pPr>
+    </w:p>
+    <w:p>
+      <w:pPr>
+        <w:rPr>
+          <w:rFonts w:ascii="Helvetica" w:hAnsi="Helvetica"/>
+          <w:sz w:val="28"/>
+          <w:szCs w:val="28"/>
+        </w:rPr>
+      </w:pPr>
+    </w:p>
+    <w:p>
+      <w:pPr>
+        <w:rPr>
+          <w:rFonts w:ascii="Helvetica" w:hAnsi="Helvetica"/>
+          <w:sz w:val="28"/>
+          <w:szCs w:val="28"/>
+        </w:rPr>
+      </w:pPr>
+    </w:p>
+    <w:p>
+      <w:pPr>
+        <w:rPr>
+          <w:rFonts w:ascii="Helvetica" w:hAnsi="Helvetica"/>
+          <w:sz w:val="28"/>
+          <w:szCs w:val="28"/>
+        </w:rPr>
+      </w:pPr>
+    </w:p>
+    <w:p>
+      <w:pPr>
+        <w:rPr>
+          <w:rFonts w:ascii="Helvetica" w:hAnsi="Helvetica"/>
+          <w:sz w:val="28"/>
+          <w:szCs w:val="28"/>
+        </w:rPr>
+      </w:pPr>
+    </w:p>
+    <w:p>
+      <w:pPr>
+        <w:rPr>
+          <w:rFonts w:ascii="Helvetica" w:hAnsi="Helvetica"/>
+          <w:sz w:val="28"/>
+          <w:szCs w:val="28"/>
+        </w:rPr>
+      </w:pPr>
+    </w:p>
+    <w:p>
+      <w:pPr>
+        <w:rPr>
+          <w:rFonts w:ascii="Helvetica" w:hAnsi="Helvetica"/>
+          <w:sz w:val="28"/>
+          <w:szCs w:val="28"/>
+        </w:rPr>
+      </w:pPr>
+    </w:p>
+    <w:p>
+      <w:pPr>
+        <w:rPr>
+          <w:rFonts w:ascii="Helvetica" w:hAnsi="Helvetica"/>
+          <w:sz w:val="28"/>
+          <w:szCs w:val="28"/>
+        </w:rPr>
+      </w:pPr>
+    </w:p>
+    <w:p>
+      <w:pPr>
+        <w:rPr>
+          <w:rFonts w:ascii="Helvetica" w:hAnsi="Helvetica"/>
+          <w:sz w:val="28"/>
+          <w:szCs w:val="28"/>
+        </w:rPr>
+      </w:pPr>
+    </w:p>
+    <w:p>
+      <w:pPr>
+        <w:rPr>
+          <w:rFonts w:ascii="Helvetica" w:hAnsi="Helvetica"/>
+          <w:sz w:val="28"/>
+          <w:szCs w:val="28"/>
+        </w:rPr>
+      </w:pPr>
+    </w:p>
+    <w:p>
+      <w:pPr>
+        <w:rPr>
+          <w:rFonts w:ascii="Helvetica" w:hAnsi="Helvetica"/>
+          <w:sz w:val="28"/>
+          <w:szCs w:val="28"/>
+        </w:rPr>
+      </w:pPr>
+    </w:p>
+    <w:p>
+      <w:pPr>
+        <w:rPr>
+          <w:rFonts w:ascii="Helvetica" w:hAnsi="Helvetica"/>
+          <w:sz w:val="28"/>
+          <w:szCs w:val="28"/>
+        </w:rPr>
+      </w:pPr>
+      <w:r>
+        <w:rPr>
+          <w:rFonts w:ascii="Helvetica" w:hAnsi="Helvetica"/>
+          <w:sz w:val="28"/>
+          <w:szCs w:val="28"/>
+        </w:rPr>
+        <w:lastRenderedPageBreak/>
+        <w:t>In the end, we gathered all of the above to present you the latest form of our game “Aliens vs. Robots”:</w:t>
+      </w:r>
+    </w:p>
+    <w:p>
+      <w:pPr>
+        <w:rPr>
+          <w:rFonts w:ascii="Helvetica" w:hAnsi="Helvetica"/>
+          <w:sz w:val="28"/>
+          <w:szCs w:val="28"/>
+        </w:rPr>
+      </w:pPr>
+    </w:p>
+    <w:p>
+      <w:pPr>
+        <w:rPr>
+          <w:rFonts w:ascii="Helvetica" w:hAnsi="Helvetica"/>
+          <w:sz w:val="28"/>
+          <w:szCs w:val="28"/>
+        </w:rPr>
+      </w:pPr>
+      <w:r>
+        <w:rPr>
+          <w:rFonts w:ascii="Helvetica" w:hAnsi="Helvetica"/>
+          <w:noProof/>
+          <w:sz w:val="28"/>
+          <w:szCs w:val="28"/>
+        </w:rPr>
+        <w:drawing>
+          <wp:inline distT="0" distB="0" distL="0" distR="0" wp14:anchorId="3C576F8D" wp14:editId="2F445235">
+            <wp:extent cx="5943600" cy="3508375"/>
+            <wp:effectExtent l="0" t="0" r="0" b="0"/>
+            <wp:docPr id="1174886139" name="Picture 1" descr="A screenshot of a video game&#10;&#10;Description automatically generated"/>
+            <wp:cNvGraphicFramePr>
+              <a:graphicFrameLocks xmlns:a="http://schemas.openxmlformats.org/drawingml/2006/main" noChangeAspect="1"/>
+            </wp:cNvGraphicFramePr>
+            <a:graphic xmlns:a="http://schemas.openxmlformats.org/drawingml/2006/main">
+              <a:graphicData uri="http://schemas.openxmlformats.org/drawingml/2006/picture">
+                <pic:pic xmlns:pic="http://schemas.openxmlformats.org/drawingml/2006/picture">
+                  <pic:nvPicPr>
+                    <pic:cNvPr id="1174886139" name="Picture 1" descr="A screenshot of a video game&#10;&#10;Description automatically generated"/>
+                    <pic:cNvPicPr/>
+                  </pic:nvPicPr>
+                  <pic:blipFill>
+                    <a:blip r:embed="rId23"/>
+                    <a:stretch>
+                      <a:fillRect/>
+                    </a:stretch>
+                  </pic:blipFill>
+                  <pic:spPr>
+                    <a:xfrm>
+                      <a:off x="0" y="0"/>
+                      <a:ext cx="5943600" cy="3508375"/>
                     </a:xfrm>
                     <a:prstGeom prst="rect">
                       <a:avLst/>
@@ -4759,67 +5752,36 @@
           <w:szCs w:val="28"/>
         </w:rPr>
       </w:pPr>
-      <w:r>
-        <w:rPr>
-          <w:rFonts w:ascii="Helvetica" w:hAnsi="Helvetica"/>
-          <w:sz w:val="28"/>
-          <w:szCs w:val="28"/>
-        </w:rPr>
-        <w:t>Final version:</w:t>
-      </w:r>
-    </w:p>
-    <w:p>
-      <w:pPr>
-        <w:rPr>
-          <w:rFonts w:ascii="Helvetica" w:hAnsi="Helvetica"/>
-          <w:sz w:val="28"/>
-          <w:szCs w:val="28"/>
-        </w:rPr>
-      </w:pPr>
-      <w:r>
-        <w:rPr>
-          <w:noProof/>
-        </w:rPr>
-        <w:lastRenderedPageBreak/>
-        <w:drawing>
-          <wp:inline distT="0" distB="0" distL="0" distR="0" wp14:anchorId="2D8B2E7E" wp14:editId="101CC69D">
-            <wp:extent cx="5943600" cy="2931160"/>
-            <wp:effectExtent l="0" t="0" r="0" b="2540"/>
-            <wp:docPr id="1548761341" name="Picture 1"/>
-            <wp:cNvGraphicFramePr>
-              <a:graphicFrameLocks xmlns:a="http://schemas.openxmlformats.org/drawingml/2006/main" noChangeAspect="1"/>
-            </wp:cNvGraphicFramePr>
-            <a:graphic xmlns:a="http://schemas.openxmlformats.org/drawingml/2006/main">
-              <a:graphicData uri="http://schemas.openxmlformats.org/drawingml/2006/picture">
-                <pic:pic xmlns:pic="http://schemas.openxmlformats.org/drawingml/2006/picture">
-                  <pic:nvPicPr>
-                    <pic:cNvPr id="1548761341" name=""/>
-                    <pic:cNvPicPr/>
-                  </pic:nvPicPr>
-                  <pic:blipFill>
-                    <a:blip r:embed="rId19"/>
-                    <a:stretch>
-                      <a:fillRect/>
-                    </a:stretch>
-                  </pic:blipFill>
-                  <pic:spPr>
-                    <a:xfrm>
-                      <a:off x="0" y="0"/>
-                      <a:ext cx="5943600" cy="2931160"/>
-                    </a:xfrm>
-                    <a:prstGeom prst="rect">
-                      <a:avLst/>
-                    </a:prstGeom>
-                  </pic:spPr>
-                </pic:pic>
-              </a:graphicData>
-            </a:graphic>
-          </wp:inline>
-        </w:drawing>
-      </w:r>
+    </w:p>
+    <w:p>
+      <w:pPr>
+        <w:rPr>
+          <w:rFonts w:ascii="Helvetica" w:hAnsi="Helvetica"/>
+          <w:sz w:val="28"/>
+          <w:szCs w:val="28"/>
+        </w:rPr>
+      </w:pPr>
+    </w:p>
+    <w:p>
+      <w:pPr>
+        <w:rPr>
+          <w:rFonts w:ascii="Helvetica" w:hAnsi="Helvetica"/>
+          <w:sz w:val="28"/>
+          <w:szCs w:val="28"/>
+        </w:rPr>
+      </w:pPr>
+    </w:p>
+    <w:p>
+      <w:pPr>
+        <w:rPr>
+          <w:rFonts w:ascii="Helvetica" w:hAnsi="Helvetica"/>
+          <w:sz w:val="28"/>
+          <w:szCs w:val="28"/>
+        </w:rPr>
+      </w:pPr>
     </w:p>
     <w:sectPr>
-      <w:footerReference w:type="default" r:id="rId20"/>
+      <w:footerReference w:type="default" r:id="rId24"/>
       <w:pgSz w:w="12240" w:h="15840"/>
       <w:pgMar w:top="1440" w:right="1440" w:bottom="1440" w:left="1440" w:header="720" w:footer="720" w:gutter="0"/>
       <w:cols w:space="720"/>

</xml_diff>

<commit_message>
Fixed mobile compatibility issues
</commit_message>
<xml_diff>
--- a/Ops Manual-Team Bytes.docx
+++ b/Ops Manual-Team Bytes.docx
@@ -3622,6 +3622,118 @@
               <w:t>[23/07/2024]</w:t>
             </w:r>
           </w:p>
+          <w:p>
+            <w:pPr>
+              <w:tabs>
+                <w:tab w:val="left" w:pos="450"/>
+                <w:tab w:val="center" w:pos="1533"/>
+              </w:tabs>
+              <w:rPr>
+                <w:rFonts w:ascii="Helvetica" w:hAnsi="Helvetica"/>
+                <w:sz w:val="28"/>
+                <w:szCs w:val="28"/>
+              </w:rPr>
+            </w:pPr>
+          </w:p>
+          <w:p>
+            <w:pPr>
+              <w:tabs>
+                <w:tab w:val="left" w:pos="450"/>
+                <w:tab w:val="center" w:pos="1533"/>
+              </w:tabs>
+              <w:rPr>
+                <w:rFonts w:ascii="Helvetica" w:hAnsi="Helvetica"/>
+                <w:sz w:val="28"/>
+                <w:szCs w:val="28"/>
+              </w:rPr>
+            </w:pPr>
+          </w:p>
+          <w:p>
+            <w:pPr>
+              <w:tabs>
+                <w:tab w:val="left" w:pos="450"/>
+                <w:tab w:val="center" w:pos="1533"/>
+              </w:tabs>
+              <w:rPr>
+                <w:rFonts w:ascii="Helvetica" w:hAnsi="Helvetica"/>
+                <w:sz w:val="28"/>
+                <w:szCs w:val="28"/>
+              </w:rPr>
+            </w:pPr>
+          </w:p>
+          <w:p>
+            <w:pPr>
+              <w:tabs>
+                <w:tab w:val="left" w:pos="450"/>
+                <w:tab w:val="center" w:pos="1533"/>
+              </w:tabs>
+              <w:rPr>
+                <w:rFonts w:ascii="Helvetica" w:hAnsi="Helvetica"/>
+                <w:sz w:val="28"/>
+                <w:szCs w:val="28"/>
+              </w:rPr>
+            </w:pPr>
+          </w:p>
+          <w:p>
+            <w:pPr>
+              <w:tabs>
+                <w:tab w:val="left" w:pos="450"/>
+                <w:tab w:val="center" w:pos="1533"/>
+              </w:tabs>
+              <w:rPr>
+                <w:rFonts w:ascii="Helvetica" w:hAnsi="Helvetica"/>
+                <w:sz w:val="28"/>
+                <w:szCs w:val="28"/>
+              </w:rPr>
+            </w:pPr>
+          </w:p>
+          <w:p>
+            <w:pPr>
+              <w:tabs>
+                <w:tab w:val="left" w:pos="450"/>
+                <w:tab w:val="center" w:pos="1533"/>
+              </w:tabs>
+              <w:rPr>
+                <w:rFonts w:ascii="Helvetica" w:hAnsi="Helvetica"/>
+                <w:sz w:val="28"/>
+                <w:szCs w:val="28"/>
+              </w:rPr>
+            </w:pPr>
+          </w:p>
+          <w:p>
+            <w:pPr>
+              <w:tabs>
+                <w:tab w:val="left" w:pos="450"/>
+                <w:tab w:val="center" w:pos="1533"/>
+              </w:tabs>
+              <w:rPr>
+                <w:rFonts w:ascii="Helvetica" w:hAnsi="Helvetica"/>
+                <w:sz w:val="28"/>
+                <w:szCs w:val="28"/>
+              </w:rPr>
+            </w:pPr>
+          </w:p>
+          <w:p>
+            <w:pPr>
+              <w:tabs>
+                <w:tab w:val="left" w:pos="450"/>
+                <w:tab w:val="center" w:pos="1533"/>
+              </w:tabs>
+              <w:rPr>
+                <w:rFonts w:ascii="Helvetica" w:hAnsi="Helvetica"/>
+                <w:sz w:val="28"/>
+                <w:szCs w:val="28"/>
+              </w:rPr>
+            </w:pPr>
+            <w:r>
+              <w:rPr>
+                <w:rFonts w:ascii="Helvetica" w:hAnsi="Helvetica"/>
+                <w:sz w:val="28"/>
+                <w:szCs w:val="28"/>
+              </w:rPr>
+              <w:t>[24/07/2024]</w:t>
+            </w:r>
+          </w:p>
         </w:tc>
         <w:tc>
           <w:tcPr>
@@ -3851,6 +3963,40 @@
               <w:t>Added an animation for when the player/enemy are attacked.</w:t>
             </w:r>
           </w:p>
+          <w:p>
+            <w:pPr>
+              <w:rPr>
+                <w:rFonts w:ascii="Helvetica" w:hAnsi="Helvetica"/>
+                <w:sz w:val="28"/>
+                <w:szCs w:val="28"/>
+              </w:rPr>
+            </w:pPr>
+          </w:p>
+          <w:p>
+            <w:pPr>
+              <w:rPr>
+                <w:rFonts w:ascii="Helvetica" w:hAnsi="Helvetica"/>
+                <w:sz w:val="28"/>
+                <w:szCs w:val="28"/>
+              </w:rPr>
+            </w:pPr>
+            <w:r>
+              <w:rPr>
+                <w:rFonts w:ascii="Helvetica" w:hAnsi="Helvetica"/>
+                <w:sz w:val="28"/>
+                <w:szCs w:val="28"/>
+              </w:rPr>
+              <w:t>Changes to the GameOver component, more intuitive modal, fixed mobile compatibility issues</w:t>
+            </w:r>
+            <w:r>
+              <w:rPr>
+                <w:rFonts w:ascii="Helvetica" w:hAnsi="Helvetica"/>
+                <w:sz w:val="28"/>
+                <w:szCs w:val="28"/>
+              </w:rPr>
+              <w:t>.</w:t>
+            </w:r>
+          </w:p>
         </w:tc>
         <w:tc>
           <w:tcPr>
@@ -4268,6 +4414,86 @@
               <w:t>Lavric Cosmin</w:t>
             </w:r>
           </w:p>
+          <w:p>
+            <w:pPr>
+              <w:rPr>
+                <w:rFonts w:ascii="Helvetica" w:hAnsi="Helvetica"/>
+                <w:sz w:val="28"/>
+                <w:szCs w:val="28"/>
+              </w:rPr>
+            </w:pPr>
+          </w:p>
+          <w:p>
+            <w:pPr>
+              <w:rPr>
+                <w:rFonts w:ascii="Helvetica" w:hAnsi="Helvetica"/>
+                <w:sz w:val="28"/>
+                <w:szCs w:val="28"/>
+              </w:rPr>
+            </w:pPr>
+          </w:p>
+          <w:p>
+            <w:pPr>
+              <w:rPr>
+                <w:rFonts w:ascii="Helvetica" w:hAnsi="Helvetica"/>
+                <w:sz w:val="28"/>
+                <w:szCs w:val="28"/>
+              </w:rPr>
+            </w:pPr>
+          </w:p>
+          <w:p>
+            <w:pPr>
+              <w:rPr>
+                <w:rFonts w:ascii="Helvetica" w:hAnsi="Helvetica"/>
+                <w:sz w:val="28"/>
+                <w:szCs w:val="28"/>
+              </w:rPr>
+            </w:pPr>
+          </w:p>
+          <w:p>
+            <w:pPr>
+              <w:rPr>
+                <w:rFonts w:ascii="Helvetica" w:hAnsi="Helvetica"/>
+                <w:sz w:val="28"/>
+                <w:szCs w:val="28"/>
+              </w:rPr>
+            </w:pPr>
+          </w:p>
+          <w:p>
+            <w:pPr>
+              <w:rPr>
+                <w:rFonts w:ascii="Helvetica" w:hAnsi="Helvetica"/>
+                <w:sz w:val="28"/>
+                <w:szCs w:val="28"/>
+              </w:rPr>
+            </w:pPr>
+          </w:p>
+          <w:p>
+            <w:pPr>
+              <w:rPr>
+                <w:rFonts w:ascii="Helvetica" w:hAnsi="Helvetica"/>
+                <w:sz w:val="28"/>
+                <w:szCs w:val="28"/>
+              </w:rPr>
+            </w:pPr>
+          </w:p>
+          <w:p>
+            <w:pPr>
+              <w:rPr>
+                <w:rFonts w:ascii="Helvetica" w:hAnsi="Helvetica"/>
+                <w:sz w:val="28"/>
+                <w:szCs w:val="28"/>
+              </w:rPr>
+            </w:pPr>
+            <w:r>
+              <w:rPr>
+                <w:rFonts w:ascii="Helvetica" w:hAnsi="Helvetica"/>
+                <w:sz w:val="28"/>
+                <w:szCs w:val="28"/>
+              </w:rPr>
+              <w:t>Lavric Cosmin</w:t>
+            </w:r>
+          </w:p>
         </w:tc>
       </w:tr>
     </w:tbl>
@@ -4450,16 +4676,8 @@
           <w:sz w:val="28"/>
           <w:szCs w:val="28"/>
         </w:rPr>
-        <w:t xml:space="preserve">The functionality of the MapBase component was extended to include player controller actions, allowing the red cell to be moved around the table based on user inputs. This dynamic interaction was complemented by setting strict upper and lower bounds for the player's coordinates, ensuring they stay within the grid's limits (from 0 to 9). This implementation required careful handling of state changes and event </w:t>
-      </w:r>
-      <w:r>
-        <w:rPr>
-          <w:rFonts w:ascii="Helvetica" w:hAnsi="Helvetica"/>
-          <w:sz w:val="28"/>
-          <w:szCs w:val="28"/>
-        </w:rPr>
         <w:lastRenderedPageBreak/>
-        <w:t>listeners in React to maintain a smooth and responsive control system. Despite the complexity, this feature was successfully integrated, providing a foundational interactive element for future enhancements.</w:t>
+        <w:t>The functionality of the MapBase component was extended to include player controller actions, allowing the red cell to be moved around the table based on user inputs. This dynamic interaction was complemented by setting strict upper and lower bounds for the player's coordinates, ensuring they stay within the grid's limits (from 0 to 9). This implementation required careful handling of state changes and event listeners in React to maintain a smooth and responsive control system. Despite the complexity, this feature was successfully integrated, providing a foundational interactive element for future enhancements.</w:t>
       </w:r>
     </w:p>
     <w:p>

</xml_diff>

<commit_message>
Updated docs, hit sound added
</commit_message>
<xml_diff>
--- a/Ops Manual-Team Bytes.docx
+++ b/Ops Manual-Team Bytes.docx
@@ -4014,6 +4014,40 @@
               <w:t>Improved combat mechanics: player will have a small window to defend(&lt;0.5 sec), and if he fails to he will lose 1HP+damage from the enemy as an penalty.</w:t>
             </w:r>
           </w:p>
+          <w:p>
+            <w:pPr>
+              <w:rPr>
+                <w:rFonts w:ascii="Helvetica" w:hAnsi="Helvetica"/>
+                <w:sz w:val="28"/>
+                <w:szCs w:val="28"/>
+              </w:rPr>
+            </w:pPr>
+            <w:r>
+              <w:rPr>
+                <w:rFonts w:ascii="Helvetica" w:hAnsi="Helvetica"/>
+                <w:sz w:val="28"/>
+                <w:szCs w:val="28"/>
+              </w:rPr>
+              <w:t>Added sound effect for when the player/enemy gets damaged.</w:t>
+            </w:r>
+          </w:p>
+          <w:p>
+            <w:pPr>
+              <w:rPr>
+                <w:rFonts w:ascii="Helvetica" w:hAnsi="Helvetica"/>
+                <w:sz w:val="28"/>
+                <w:szCs w:val="28"/>
+              </w:rPr>
+            </w:pPr>
+            <w:r>
+              <w:rPr>
+                <w:rFonts w:ascii="Helvetica" w:hAnsi="Helvetica"/>
+                <w:sz w:val="28"/>
+                <w:szCs w:val="28"/>
+              </w:rPr>
+              <w:t>Audio files are now all compressed In order to improve overall performance.</w:t>
+            </w:r>
+          </w:p>
         </w:tc>
         <w:tc>
           <w:tcPr>
@@ -4629,16 +4663,8 @@
           <w:sz w:val="28"/>
           <w:szCs w:val="28"/>
         </w:rPr>
-        <w:t xml:space="preserve">We began by introducing a new component named MapBase, which features a 10x10 table where each cell maintains equal width and height, ensuring they are perfect squares. This component replaces the previously used spinning React element. In this implementation, the middle cell of the table is initially highlighted in red. The component was built using both JavaScript and CSS files to ensure that the structure </w:t>
-      </w:r>
-      <w:r>
-        <w:rPr>
-          <w:rFonts w:ascii="Helvetica" w:hAnsi="Helvetica"/>
-          <w:sz w:val="28"/>
-          <w:szCs w:val="28"/>
-        </w:rPr>
         <w:lastRenderedPageBreak/>
-        <w:t>and styling were well-defined. This foundational change was crucial as it set the stage for further interactive elements in our project.</w:t>
+        <w:t>We began by introducing a new component named MapBase, which features a 10x10 table where each cell maintains equal width and height, ensuring they are perfect squares. This component replaces the previously used spinning React element. In this implementation, the middle cell of the table is initially highlighted in red. The component was built using both JavaScript and CSS files to ensure that the structure and styling were well-defined. This foundational change was crucial as it set the stage for further interactive elements in our project.</w:t>
       </w:r>
     </w:p>
     <w:p>
@@ -4794,6 +4820,7 @@
           <w:sz w:val="28"/>
           <w:szCs w:val="28"/>
         </w:rPr>
+        <w:lastRenderedPageBreak/>
         <w:t>Dependencies and Challenges</w:t>
       </w:r>
     </w:p>
@@ -4812,16 +4839,7 @@
           <w:sz w:val="28"/>
           <w:szCs w:val="28"/>
         </w:rPr>
-        <w:t xml:space="preserve">During this session, no additional dependencies were introduced beyond the standard React library and CSS. One major challenge we faced was ensuring the cells remained perfectly square across various screen sizes, which required precise CSS adjustments and testing. Additionally, implementing smooth and responsive player controls in React posed its </w:t>
-      </w:r>
-      <w:r>
-        <w:rPr>
-          <w:rFonts w:ascii="Helvetica" w:hAnsi="Helvetica"/>
-          <w:sz w:val="28"/>
-          <w:szCs w:val="28"/>
-        </w:rPr>
-        <w:lastRenderedPageBreak/>
-        <w:t>own set of difficulties, particularly in managing state changes and event listeners efficiently. However, through collaborative effort and iterative testing, these challenges were overcome.</w:t>
+        <w:t>During this session, no additional dependencies were introduced beyond the standard React library and CSS. One major challenge we faced was ensuring the cells remained perfectly square across various screen sizes, which required precise CSS adjustments and testing. Additionally, implementing smooth and responsive player controls in React posed its own set of difficulties, particularly in managing state changes and event listeners efficiently. However, through collaborative effort and iterative testing, these challenges were overcome.</w:t>
       </w:r>
     </w:p>
     <w:p>
@@ -5030,7 +5048,6 @@
           <w:sz w:val="28"/>
           <w:szCs w:val="28"/>
         </w:rPr>
-        <w:lastRenderedPageBreak/>
         <w:t>In addition, we added the green square that represents the NPC which moves randomly on the X and Y axis every second through the moveNPC() function.</w:t>
       </w:r>
     </w:p>

</xml_diff>